<commit_message>
Updated Test Plan and Report
</commit_message>
<xml_diff>
--- a/TestPlan.docx
+++ b/TestPlan.docx
@@ -1,6 +1,6 @@
 
 <file path=word/document.xml><?xml version="1.0" encoding="utf-8"?>
-<w:document xmlns:wpc="http://schemas.microsoft.com/office/word/2010/wordprocessingCanvas" xmlns:cx="http://schemas.microsoft.com/office/drawing/2014/chartex" xmlns:cx1="http://schemas.microsoft.com/office/drawing/2015/9/8/chartex" xmlns:cx2="http://schemas.microsoft.com/office/drawing/2015/10/21/chartex" xmlns:cx3="http://schemas.microsoft.com/office/drawing/2016/5/9/chartex" xmlns:cx4="http://schemas.microsoft.com/office/drawing/2016/5/10/chartex" xmlns:cx5="http://schemas.microsoft.com/office/drawing/2016/5/11/chartex" xmlns:cx6="http://schemas.microsoft.com/office/drawing/2016/5/12/chartex" xmlns:cx7="http://schemas.microsoft.com/office/drawing/2016/5/13/chartex" xmlns:cx8="http://schemas.microsoft.com/office/drawing/2016/5/14/chartex" xmlns:mc="http://schemas.openxmlformats.org/markup-compatibility/2006" xmlns:aink="http://schemas.microsoft.com/office/drawing/2016/ink" xmlns:am3d="http://schemas.microsoft.com/office/drawing/2017/model3d" xmlns:o="urn:schemas-microsoft-com:office:office" xmlns:r="http://schemas.openxmlformats.org/officeDocument/2006/relationships" xmlns:m="http://schemas.openxmlformats.org/officeDocument/2006/math" xmlns:v="urn:schemas-microsoft-com:vml" xmlns:wp14="http://schemas.microsoft.com/office/word/2010/wordprocessingDrawing" xmlns:wp="http://schemas.openxmlformats.org/drawingml/2006/wordprocessingDrawing" xmlns:w10="urn:schemas-microsoft-com:office:word" xmlns:w="http://schemas.openxmlformats.org/wordprocessingml/2006/main" xmlns:w14="http://schemas.microsoft.com/office/word/2010/wordml" xmlns:w15="http://schemas.microsoft.com/office/word/2012/wordml" xmlns:w16cex="http://schemas.microsoft.com/office/word/2018/wordml/cex" xmlns:w16cid="http://schemas.microsoft.com/office/word/2016/wordml/cid" xmlns:w16="http://schemas.microsoft.com/office/word/2018/wordml" xmlns:w16sdtdh="http://schemas.microsoft.com/office/word/2020/wordml/sdtdatahash" xmlns:w16se="http://schemas.microsoft.com/office/word/2015/wordml/symex" xmlns:wpg="http://schemas.microsoft.com/office/word/2010/wordprocessingGroup" xmlns:wpi="http://schemas.microsoft.com/office/word/2010/wordprocessingInk" xmlns:wne="http://schemas.microsoft.com/office/word/2006/wordml" xmlns:wps="http://schemas.microsoft.com/office/word/2010/wordprocessingShape" mc:Ignorable="w14 w15 w16se w16cid w16 w16cex w16sdtdh wp14">
+<w:document xmlns:wpc="http://schemas.microsoft.com/office/word/2010/wordprocessingCanvas" xmlns:cx="http://schemas.microsoft.com/office/drawing/2014/chartex" xmlns:cx1="http://schemas.microsoft.com/office/drawing/2015/9/8/chartex" xmlns:cx2="http://schemas.microsoft.com/office/drawing/2015/10/21/chartex" xmlns:cx3="http://schemas.microsoft.com/office/drawing/2016/5/9/chartex" xmlns:cx4="http://schemas.microsoft.com/office/drawing/2016/5/10/chartex" xmlns:cx5="http://schemas.microsoft.com/office/drawing/2016/5/11/chartex" xmlns:cx6="http://schemas.microsoft.com/office/drawing/2016/5/12/chartex" xmlns:cx7="http://schemas.microsoft.com/office/drawing/2016/5/13/chartex" xmlns:cx8="http://schemas.microsoft.com/office/drawing/2016/5/14/chartex" xmlns:mc="http://schemas.openxmlformats.org/markup-compatibility/2006" xmlns:aink="http://schemas.microsoft.com/office/drawing/2016/ink" xmlns:am3d="http://schemas.microsoft.com/office/drawing/2017/model3d" xmlns:o="urn:schemas-microsoft-com:office:office" xmlns:oel="http://schemas.microsoft.com/office/2019/extlst" xmlns:r="http://schemas.openxmlformats.org/officeDocument/2006/relationships" xmlns:m="http://schemas.openxmlformats.org/officeDocument/2006/math" xmlns:v="urn:schemas-microsoft-com:vml" xmlns:wp14="http://schemas.microsoft.com/office/word/2010/wordprocessingDrawing" xmlns:wp="http://schemas.openxmlformats.org/drawingml/2006/wordprocessingDrawing" xmlns:w10="urn:schemas-microsoft-com:office:word" xmlns:w="http://schemas.openxmlformats.org/wordprocessingml/2006/main" xmlns:w14="http://schemas.microsoft.com/office/word/2010/wordml" xmlns:w15="http://schemas.microsoft.com/office/word/2012/wordml" xmlns:w16cex="http://schemas.microsoft.com/office/word/2018/wordml/cex" xmlns:w16cid="http://schemas.microsoft.com/office/word/2016/wordml/cid" xmlns:w16="http://schemas.microsoft.com/office/word/2018/wordml" xmlns:w16sdtdh="http://schemas.microsoft.com/office/word/2020/wordml/sdtdatahash" xmlns:w16se="http://schemas.microsoft.com/office/word/2015/wordml/symex" xmlns:wpg="http://schemas.microsoft.com/office/word/2010/wordprocessingGroup" xmlns:wpi="http://schemas.microsoft.com/office/word/2010/wordprocessingInk" xmlns:wne="http://schemas.microsoft.com/office/word/2006/wordml" xmlns:wps="http://schemas.microsoft.com/office/word/2010/wordprocessingShape" mc:Ignorable="w14 w15 w16se w16cid w16 w16cex w16sdtdh wp14">
   <w:body>
     <w:tbl>
       <w:tblPr>
@@ -1516,13 +1516,7 @@
           </w:tcPr>
           <w:p>
             <w:r>
-              <w:t xml:space="preserve">Try to GET a </w:t>
-            </w:r>
-            <w:r>
-              <w:t>Menu</w:t>
-            </w:r>
-            <w:r>
-              <w:t xml:space="preserve"> that is not in the database</w:t>
+              <w:t>Try to GET a Menu that is not in the database</w:t>
             </w:r>
           </w:p>
         </w:tc>
@@ -1789,13 +1783,7 @@
           </w:tcPr>
           <w:p>
             <w:r>
-              <w:t xml:space="preserve">Try to GET a </w:t>
-            </w:r>
-            <w:r>
-              <w:t>Menu</w:t>
-            </w:r>
-            <w:r>
-              <w:t xml:space="preserve"> that has been deleted</w:t>
+              <w:t>Try to GET a Menu that has been deleted</w:t>
             </w:r>
           </w:p>
         </w:tc>
@@ -2061,13 +2049,7 @@
           </w:tcPr>
           <w:p>
             <w:r>
-              <w:t xml:space="preserve">POST </w:t>
-            </w:r>
-            <w:r>
-              <w:t>Menu</w:t>
-            </w:r>
-            <w:r>
-              <w:t xml:space="preserve"> with a duplicate ID</w:t>
+              <w:t>POST Menu with a duplicate ID</w:t>
             </w:r>
           </w:p>
         </w:tc>
@@ -2333,10 +2315,7 @@
           </w:tcPr>
           <w:p>
             <w:r>
-              <w:t xml:space="preserve">PUT – Change the ID of a </w:t>
-            </w:r>
-            <w:r>
-              <w:t>Menu</w:t>
+              <w:t>PUT – Change the ID of a Menu</w:t>
             </w:r>
           </w:p>
         </w:tc>
@@ -2594,10 +2573,7 @@
           </w:tcPr>
           <w:p>
             <w:r>
-              <w:t xml:space="preserve">DELETE an already deleted </w:t>
-            </w:r>
-            <w:r>
-              <w:t>Menu</w:t>
+              <w:t>DELETE an already deleted Menu</w:t>
             </w:r>
           </w:p>
         </w:tc>
@@ -2717,9 +2693,3850 @@
       </w:tr>
     </w:tbl>
     <w:p/>
+    <w:tbl>
+      <w:tblPr>
+        <w:tblStyle w:val="GridTable6Colorful"/>
+        <w:tblW w:w="0" w:type="auto"/>
+        <w:tblLook w:val="04A0" w:firstRow="1" w:lastRow="0" w:firstColumn="1" w:lastColumn="0" w:noHBand="0" w:noVBand="1"/>
+      </w:tblPr>
+      <w:tblGrid>
+        <w:gridCol w:w="2047"/>
+        <w:gridCol w:w="2034"/>
+        <w:gridCol w:w="2034"/>
+        <w:gridCol w:w="5870"/>
+        <w:gridCol w:w="1963"/>
+      </w:tblGrid>
+      <w:tr>
+        <w:trPr>
+          <w:cnfStyle w:val="100000000000" w:firstRow="1" w:lastRow="0" w:firstColumn="0" w:lastColumn="0" w:oddVBand="0" w:evenVBand="0" w:oddHBand="0" w:evenHBand="0" w:firstRowFirstColumn="0" w:firstRowLastColumn="0" w:lastRowFirstColumn="0" w:lastRowLastColumn="0"/>
+        </w:trPr>
+        <w:tc>
+          <w:tcPr>
+            <w:cnfStyle w:val="001000000000" w:firstRow="0" w:lastRow="0" w:firstColumn="1" w:lastColumn="0" w:oddVBand="0" w:evenVBand="0" w:oddHBand="0" w:evenHBand="0" w:firstRowFirstColumn="0" w:firstRowLastColumn="0" w:lastRowFirstColumn="0" w:lastRowLastColumn="0"/>
+            <w:tcW w:w="2789" w:type="dxa"/>
+          </w:tcPr>
+          <w:p>
+            <w:r>
+              <w:t>Test (EVENTS)</w:t>
+            </w:r>
+          </w:p>
+        </w:tc>
+        <w:tc>
+          <w:tcPr>
+            <w:tcW w:w="2789" w:type="dxa"/>
+          </w:tcPr>
+          <w:p>
+            <w:pPr>
+              <w:cnfStyle w:val="100000000000" w:firstRow="1" w:lastRow="0" w:firstColumn="0" w:lastColumn="0" w:oddVBand="0" w:evenVBand="0" w:oddHBand="0" w:evenHBand="0" w:firstRowFirstColumn="0" w:firstRowLastColumn="0" w:lastRowFirstColumn="0" w:lastRowLastColumn="0"/>
+            </w:pPr>
+            <w:r>
+              <w:t>Expected Outcome</w:t>
+            </w:r>
+          </w:p>
+        </w:tc>
+        <w:tc>
+          <w:tcPr>
+            <w:tcW w:w="2790" w:type="dxa"/>
+          </w:tcPr>
+          <w:p>
+            <w:pPr>
+              <w:cnfStyle w:val="100000000000" w:firstRow="1" w:lastRow="0" w:firstColumn="0" w:lastColumn="0" w:oddVBand="0" w:evenVBand="0" w:oddHBand="0" w:evenHBand="0" w:firstRowFirstColumn="0" w:firstRowLastColumn="0" w:lastRowFirstColumn="0" w:lastRowLastColumn="0"/>
+            </w:pPr>
+            <w:r>
+              <w:t>Actual Outcome</w:t>
+            </w:r>
+          </w:p>
+        </w:tc>
+        <w:tc>
+          <w:tcPr>
+            <w:tcW w:w="2790" w:type="dxa"/>
+          </w:tcPr>
+          <w:p>
+            <w:pPr>
+              <w:cnfStyle w:val="100000000000" w:firstRow="1" w:lastRow="0" w:firstColumn="0" w:lastColumn="0" w:oddVBand="0" w:evenVBand="0" w:oddHBand="0" w:evenHBand="0" w:firstRowFirstColumn="0" w:firstRowLastColumn="0" w:lastRowFirstColumn="0" w:lastRowLastColumn="0"/>
+            </w:pPr>
+            <w:r>
+              <w:t>Observations</w:t>
+            </w:r>
+          </w:p>
+        </w:tc>
+        <w:tc>
+          <w:tcPr>
+            <w:tcW w:w="2790" w:type="dxa"/>
+          </w:tcPr>
+          <w:p>
+            <w:pPr>
+              <w:cnfStyle w:val="100000000000" w:firstRow="1" w:lastRow="0" w:firstColumn="0" w:lastColumn="0" w:oddVBand="0" w:evenVBand="0" w:oddHBand="0" w:evenHBand="0" w:firstRowFirstColumn="0" w:firstRowLastColumn="0" w:lastRowFirstColumn="0" w:lastRowLastColumn="0"/>
+            </w:pPr>
+            <w:r>
+              <w:t>Changes Made</w:t>
+            </w:r>
+          </w:p>
+        </w:tc>
+      </w:tr>
+      <w:tr>
+        <w:trPr>
+          <w:cnfStyle w:val="000000100000" w:firstRow="0" w:lastRow="0" w:firstColumn="0" w:lastColumn="0" w:oddVBand="0" w:evenVBand="0" w:oddHBand="1" w:evenHBand="0" w:firstRowFirstColumn="0" w:firstRowLastColumn="0" w:lastRowFirstColumn="0" w:lastRowLastColumn="0"/>
+        </w:trPr>
+        <w:tc>
+          <w:tcPr>
+            <w:cnfStyle w:val="001000000000" w:firstRow="0" w:lastRow="0" w:firstColumn="1" w:lastColumn="0" w:oddVBand="0" w:evenVBand="0" w:oddHBand="0" w:evenHBand="0" w:firstRowFirstColumn="0" w:firstRowLastColumn="0" w:lastRowFirstColumn="0" w:lastRowLastColumn="0"/>
+            <w:tcW w:w="2789" w:type="dxa"/>
+          </w:tcPr>
+          <w:p>
+            <w:r>
+              <w:t>Can view an index of customers</w:t>
+            </w:r>
+          </w:p>
+        </w:tc>
+        <w:tc>
+          <w:tcPr>
+            <w:tcW w:w="2789" w:type="dxa"/>
+          </w:tcPr>
+          <w:p>
+            <w:pPr>
+              <w:cnfStyle w:val="000000100000" w:firstRow="0" w:lastRow="0" w:firstColumn="0" w:lastColumn="0" w:oddVBand="0" w:evenVBand="0" w:oddHBand="1" w:evenHBand="0" w:firstRowFirstColumn="0" w:firstRowLastColumn="0" w:lastRowFirstColumn="0" w:lastRowLastColumn="0"/>
+            </w:pPr>
+            <w:r>
+              <w:t>You see the index</w:t>
+            </w:r>
+          </w:p>
+        </w:tc>
+        <w:tc>
+          <w:tcPr>
+            <w:tcW w:w="2790" w:type="dxa"/>
+          </w:tcPr>
+          <w:p>
+            <w:pPr>
+              <w:cnfStyle w:val="000000100000" w:firstRow="0" w:lastRow="0" w:firstColumn="0" w:lastColumn="0" w:oddVBand="0" w:evenVBand="0" w:oddHBand="1" w:evenHBand="0" w:firstRowFirstColumn="0" w:firstRowLastColumn="0" w:lastRowFirstColumn="0" w:lastRowLastColumn="0"/>
+            </w:pPr>
+            <w:r>
+              <w:t>You see the index</w:t>
+            </w:r>
+          </w:p>
+        </w:tc>
+        <w:tc>
+          <w:tcPr>
+            <w:tcW w:w="2790" w:type="dxa"/>
+          </w:tcPr>
+          <w:p>
+            <w:pPr>
+              <w:cnfStyle w:val="000000100000" w:firstRow="0" w:lastRow="0" w:firstColumn="0" w:lastColumn="0" w:oddVBand="0" w:evenVBand="0" w:oddHBand="1" w:evenHBand="0" w:firstRowFirstColumn="0" w:firstRowLastColumn="0" w:lastRowFirstColumn="0" w:lastRowLastColumn="0"/>
+            </w:pPr>
+            <w:r>
+              <w:drawing>
+                <wp:inline distT="0" distB="0" distL="0" distR="0" wp14:anchorId="16327739" wp14:editId="7A3F4C02">
+                  <wp:extent cx="2343011" cy="1476375"/>
+                  <wp:effectExtent l="0" t="0" r="635" b="0"/>
+                  <wp:docPr id="1" name="Picture 1"/>
+                  <wp:cNvGraphicFramePr>
+                    <a:graphicFrameLocks xmlns:a="http://schemas.openxmlformats.org/drawingml/2006/main" noChangeAspect="1"/>
+                  </wp:cNvGraphicFramePr>
+                  <a:graphic xmlns:a="http://schemas.openxmlformats.org/drawingml/2006/main">
+                    <a:graphicData uri="http://schemas.openxmlformats.org/drawingml/2006/picture">
+                      <pic:pic xmlns:pic="http://schemas.openxmlformats.org/drawingml/2006/picture">
+                        <pic:nvPicPr>
+                          <pic:cNvPr id="1" name=""/>
+                          <pic:cNvPicPr/>
+                        </pic:nvPicPr>
+                        <pic:blipFill>
+                          <a:blip r:embed="rId6"/>
+                          <a:stretch>
+                            <a:fillRect/>
+                          </a:stretch>
+                        </pic:blipFill>
+                        <pic:spPr>
+                          <a:xfrm>
+                            <a:off x="0" y="0"/>
+                            <a:ext cx="2357343" cy="1485406"/>
+                          </a:xfrm>
+                          <a:prstGeom prst="rect">
+                            <a:avLst/>
+                          </a:prstGeom>
+                        </pic:spPr>
+                      </pic:pic>
+                    </a:graphicData>
+                  </a:graphic>
+                </wp:inline>
+              </w:drawing>
+            </w:r>
+          </w:p>
+        </w:tc>
+        <w:tc>
+          <w:tcPr>
+            <w:tcW w:w="2790" w:type="dxa"/>
+          </w:tcPr>
+          <w:p>
+            <w:pPr>
+              <w:cnfStyle w:val="000000100000" w:firstRow="0" w:lastRow="0" w:firstColumn="0" w:lastColumn="0" w:oddVBand="0" w:evenVBand="0" w:oddHBand="1" w:evenHBand="0" w:firstRowFirstColumn="0" w:firstRowLastColumn="0" w:lastRowFirstColumn="0" w:lastRowLastColumn="0"/>
+            </w:pPr>
+          </w:p>
+        </w:tc>
+      </w:tr>
+      <w:tr>
+        <w:tc>
+          <w:tcPr>
+            <w:cnfStyle w:val="001000000000" w:firstRow="0" w:lastRow="0" w:firstColumn="1" w:lastColumn="0" w:oddVBand="0" w:evenVBand="0" w:oddHBand="0" w:evenHBand="0" w:firstRowFirstColumn="0" w:firstRowLastColumn="0" w:lastRowFirstColumn="0" w:lastRowLastColumn="0"/>
+            <w:tcW w:w="2789" w:type="dxa"/>
+          </w:tcPr>
+          <w:p>
+            <w:r>
+              <w:t>Can view details of a customer</w:t>
+            </w:r>
+          </w:p>
+        </w:tc>
+        <w:tc>
+          <w:tcPr>
+            <w:tcW w:w="2789" w:type="dxa"/>
+          </w:tcPr>
+          <w:p>
+            <w:pPr>
+              <w:cnfStyle w:val="000000000000" w:firstRow="0" w:lastRow="0" w:firstColumn="0" w:lastColumn="0" w:oddVBand="0" w:evenVBand="0" w:oddHBand="0" w:evenHBand="0" w:firstRowFirstColumn="0" w:firstRowLastColumn="0" w:lastRowFirstColumn="0" w:lastRowLastColumn="0"/>
+            </w:pPr>
+            <w:r>
+              <w:t>You see the details</w:t>
+            </w:r>
+          </w:p>
+        </w:tc>
+        <w:tc>
+          <w:tcPr>
+            <w:tcW w:w="2790" w:type="dxa"/>
+          </w:tcPr>
+          <w:p>
+            <w:pPr>
+              <w:cnfStyle w:val="000000000000" w:firstRow="0" w:lastRow="0" w:firstColumn="0" w:lastColumn="0" w:oddVBand="0" w:evenVBand="0" w:oddHBand="0" w:evenHBand="0" w:firstRowFirstColumn="0" w:firstRowLastColumn="0" w:lastRowFirstColumn="0" w:lastRowLastColumn="0"/>
+            </w:pPr>
+            <w:r>
+              <w:t>You see the details</w:t>
+            </w:r>
+          </w:p>
+        </w:tc>
+        <w:tc>
+          <w:tcPr>
+            <w:tcW w:w="2790" w:type="dxa"/>
+          </w:tcPr>
+          <w:p>
+            <w:pPr>
+              <w:cnfStyle w:val="000000000000" w:firstRow="0" w:lastRow="0" w:firstColumn="0" w:lastColumn="0" w:oddVBand="0" w:evenVBand="0" w:oddHBand="0" w:evenHBand="0" w:firstRowFirstColumn="0" w:firstRowLastColumn="0" w:lastRowFirstColumn="0" w:lastRowLastColumn="0"/>
+            </w:pPr>
+            <w:r>
+              <w:drawing>
+                <wp:inline distT="0" distB="0" distL="0" distR="0" wp14:anchorId="4E542EA0" wp14:editId="14456FC2">
+                  <wp:extent cx="2571190" cy="2010272"/>
+                  <wp:effectExtent l="0" t="0" r="635" b="9525"/>
+                  <wp:docPr id="2" name="Picture 2"/>
+                  <wp:cNvGraphicFramePr>
+                    <a:graphicFrameLocks xmlns:a="http://schemas.openxmlformats.org/drawingml/2006/main" noChangeAspect="1"/>
+                  </wp:cNvGraphicFramePr>
+                  <a:graphic xmlns:a="http://schemas.openxmlformats.org/drawingml/2006/main">
+                    <a:graphicData uri="http://schemas.openxmlformats.org/drawingml/2006/picture">
+                      <pic:pic xmlns:pic="http://schemas.openxmlformats.org/drawingml/2006/picture">
+                        <pic:nvPicPr>
+                          <pic:cNvPr id="1" name=""/>
+                          <pic:cNvPicPr/>
+                        </pic:nvPicPr>
+                        <pic:blipFill>
+                          <a:blip r:embed="rId7"/>
+                          <a:stretch>
+                            <a:fillRect/>
+                          </a:stretch>
+                        </pic:blipFill>
+                        <pic:spPr>
+                          <a:xfrm>
+                            <a:off x="0" y="0"/>
+                            <a:ext cx="2588963" cy="2024167"/>
+                          </a:xfrm>
+                          <a:prstGeom prst="rect">
+                            <a:avLst/>
+                          </a:prstGeom>
+                        </pic:spPr>
+                      </pic:pic>
+                    </a:graphicData>
+                  </a:graphic>
+                </wp:inline>
+              </w:drawing>
+            </w:r>
+          </w:p>
+        </w:tc>
+        <w:tc>
+          <w:tcPr>
+            <w:tcW w:w="2790" w:type="dxa"/>
+          </w:tcPr>
+          <w:p>
+            <w:pPr>
+              <w:cnfStyle w:val="000000000000" w:firstRow="0" w:lastRow="0" w:firstColumn="0" w:lastColumn="0" w:oddVBand="0" w:evenVBand="0" w:oddHBand="0" w:evenHBand="0" w:firstRowFirstColumn="0" w:firstRowLastColumn="0" w:lastRowFirstColumn="0" w:lastRowLastColumn="0"/>
+            </w:pPr>
+          </w:p>
+        </w:tc>
+      </w:tr>
+      <w:tr>
+        <w:trPr>
+          <w:cnfStyle w:val="000000100000" w:firstRow="0" w:lastRow="0" w:firstColumn="0" w:lastColumn="0" w:oddVBand="0" w:evenVBand="0" w:oddHBand="1" w:evenHBand="0" w:firstRowFirstColumn="0" w:firstRowLastColumn="0" w:lastRowFirstColumn="0" w:lastRowLastColumn="0"/>
+        </w:trPr>
+        <w:tc>
+          <w:tcPr>
+            <w:cnfStyle w:val="001000000000" w:firstRow="0" w:lastRow="0" w:firstColumn="1" w:lastColumn="0" w:oddVBand="0" w:evenVBand="0" w:oddHBand="0" w:evenHBand="0" w:firstRowFirstColumn="0" w:firstRowLastColumn="0" w:lastRowFirstColumn="0" w:lastRowLastColumn="0"/>
+            <w:tcW w:w="2789" w:type="dxa"/>
+          </w:tcPr>
+          <w:p>
+            <w:r>
+              <w:lastRenderedPageBreak/>
+              <w:t>You can edit the details of a customer</w:t>
+            </w:r>
+          </w:p>
+        </w:tc>
+        <w:tc>
+          <w:tcPr>
+            <w:tcW w:w="2789" w:type="dxa"/>
+          </w:tcPr>
+          <w:p>
+            <w:pPr>
+              <w:cnfStyle w:val="000000100000" w:firstRow="0" w:lastRow="0" w:firstColumn="0" w:lastColumn="0" w:oddVBand="0" w:evenVBand="0" w:oddHBand="1" w:evenHBand="0" w:firstRowFirstColumn="0" w:firstRowLastColumn="0" w:lastRowFirstColumn="0" w:lastRowLastColumn="0"/>
+            </w:pPr>
+            <w:r>
+              <w:t xml:space="preserve">You edit the details of a customer </w:t>
+            </w:r>
+          </w:p>
+        </w:tc>
+        <w:tc>
+          <w:tcPr>
+            <w:tcW w:w="2790" w:type="dxa"/>
+          </w:tcPr>
+          <w:p>
+            <w:pPr>
+              <w:cnfStyle w:val="000000100000" w:firstRow="0" w:lastRow="0" w:firstColumn="0" w:lastColumn="0" w:oddVBand="0" w:evenVBand="0" w:oddHBand="1" w:evenHBand="0" w:firstRowFirstColumn="0" w:firstRowLastColumn="0" w:lastRowFirstColumn="0" w:lastRowLastColumn="0"/>
+            </w:pPr>
+            <w:r>
+              <w:t>You edit the details of a customer</w:t>
+            </w:r>
+          </w:p>
+        </w:tc>
+        <w:tc>
+          <w:tcPr>
+            <w:tcW w:w="2790" w:type="dxa"/>
+          </w:tcPr>
+          <w:p>
+            <w:pPr>
+              <w:cnfStyle w:val="000000100000" w:firstRow="0" w:lastRow="0" w:firstColumn="0" w:lastColumn="0" w:oddVBand="0" w:evenVBand="0" w:oddHBand="1" w:evenHBand="0" w:firstRowFirstColumn="0" w:firstRowLastColumn="0" w:lastRowFirstColumn="0" w:lastRowLastColumn="0"/>
+            </w:pPr>
+            <w:r>
+              <w:drawing>
+                <wp:inline distT="0" distB="0" distL="0" distR="0" wp14:anchorId="31EE8C1F" wp14:editId="6BAB041A">
+                  <wp:extent cx="890167" cy="2171701"/>
+                  <wp:effectExtent l="0" t="0" r="5715" b="0"/>
+                  <wp:docPr id="3" name="Picture 3"/>
+                  <wp:cNvGraphicFramePr>
+                    <a:graphicFrameLocks xmlns:a="http://schemas.openxmlformats.org/drawingml/2006/main" noChangeAspect="1"/>
+                  </wp:cNvGraphicFramePr>
+                  <a:graphic xmlns:a="http://schemas.openxmlformats.org/drawingml/2006/main">
+                    <a:graphicData uri="http://schemas.openxmlformats.org/drawingml/2006/picture">
+                      <pic:pic xmlns:pic="http://schemas.openxmlformats.org/drawingml/2006/picture">
+                        <pic:nvPicPr>
+                          <pic:cNvPr id="1" name=""/>
+                          <pic:cNvPicPr/>
+                        </pic:nvPicPr>
+                        <pic:blipFill>
+                          <a:blip r:embed="rId8"/>
+                          <a:stretch>
+                            <a:fillRect/>
+                          </a:stretch>
+                        </pic:blipFill>
+                        <pic:spPr>
+                          <a:xfrm>
+                            <a:off x="0" y="0"/>
+                            <a:ext cx="893689" cy="2180294"/>
+                          </a:xfrm>
+                          <a:prstGeom prst="rect">
+                            <a:avLst/>
+                          </a:prstGeom>
+                        </pic:spPr>
+                      </pic:pic>
+                    </a:graphicData>
+                  </a:graphic>
+                </wp:inline>
+              </w:drawing>
+            </w:r>
+          </w:p>
+        </w:tc>
+        <w:tc>
+          <w:tcPr>
+            <w:tcW w:w="2790" w:type="dxa"/>
+          </w:tcPr>
+          <w:p>
+            <w:pPr>
+              <w:cnfStyle w:val="000000100000" w:firstRow="0" w:lastRow="0" w:firstColumn="0" w:lastColumn="0" w:oddVBand="0" w:evenVBand="0" w:oddHBand="1" w:evenHBand="0" w:firstRowFirstColumn="0" w:firstRowLastColumn="0" w:lastRowFirstColumn="0" w:lastRowLastColumn="0"/>
+            </w:pPr>
+          </w:p>
+        </w:tc>
+      </w:tr>
+      <w:tr>
+        <w:tc>
+          <w:tcPr>
+            <w:cnfStyle w:val="001000000000" w:firstRow="0" w:lastRow="0" w:firstColumn="1" w:lastColumn="0" w:oddVBand="0" w:evenVBand="0" w:oddHBand="0" w:evenHBand="0" w:firstRowFirstColumn="0" w:firstRowLastColumn="0" w:lastRowFirstColumn="0" w:lastRowLastColumn="0"/>
+            <w:tcW w:w="2789" w:type="dxa"/>
+          </w:tcPr>
+          <w:p>
+            <w:r>
+              <w:t>The edit saves to the customer</w:t>
+            </w:r>
+          </w:p>
+        </w:tc>
+        <w:tc>
+          <w:tcPr>
+            <w:tcW w:w="2789" w:type="dxa"/>
+          </w:tcPr>
+          <w:p>
+            <w:pPr>
+              <w:cnfStyle w:val="000000000000" w:firstRow="0" w:lastRow="0" w:firstColumn="0" w:lastColumn="0" w:oddVBand="0" w:evenVBand="0" w:oddHBand="0" w:evenHBand="0" w:firstRowFirstColumn="0" w:firstRowLastColumn="0" w:lastRowFirstColumn="0" w:lastRowLastColumn="0"/>
+            </w:pPr>
+            <w:r>
+              <w:t>The edit is saved</w:t>
+            </w:r>
+          </w:p>
+        </w:tc>
+        <w:tc>
+          <w:tcPr>
+            <w:tcW w:w="2790" w:type="dxa"/>
+          </w:tcPr>
+          <w:p>
+            <w:pPr>
+              <w:cnfStyle w:val="000000000000" w:firstRow="0" w:lastRow="0" w:firstColumn="0" w:lastColumn="0" w:oddVBand="0" w:evenVBand="0" w:oddHBand="0" w:evenHBand="0" w:firstRowFirstColumn="0" w:firstRowLastColumn="0" w:lastRowFirstColumn="0" w:lastRowLastColumn="0"/>
+            </w:pPr>
+            <w:r>
+              <w:t>The edit is saved</w:t>
+            </w:r>
+          </w:p>
+        </w:tc>
+        <w:tc>
+          <w:tcPr>
+            <w:tcW w:w="2790" w:type="dxa"/>
+          </w:tcPr>
+          <w:p>
+            <w:pPr>
+              <w:cnfStyle w:val="000000000000" w:firstRow="0" w:lastRow="0" w:firstColumn="0" w:lastColumn="0" w:oddVBand="0" w:evenVBand="0" w:oddHBand="0" w:evenHBand="0" w:firstRowFirstColumn="0" w:firstRowLastColumn="0" w:lastRowFirstColumn="0" w:lastRowLastColumn="0"/>
+            </w:pPr>
+            <w:r>
+              <w:drawing>
+                <wp:inline distT="0" distB="0" distL="0" distR="0" wp14:anchorId="456FE19C" wp14:editId="637CA795">
+                  <wp:extent cx="2809603" cy="828675"/>
+                  <wp:effectExtent l="0" t="0" r="0" b="0"/>
+                  <wp:docPr id="4" name="Picture 4"/>
+                  <wp:cNvGraphicFramePr>
+                    <a:graphicFrameLocks xmlns:a="http://schemas.openxmlformats.org/drawingml/2006/main" noChangeAspect="1"/>
+                  </wp:cNvGraphicFramePr>
+                  <a:graphic xmlns:a="http://schemas.openxmlformats.org/drawingml/2006/main">
+                    <a:graphicData uri="http://schemas.openxmlformats.org/drawingml/2006/picture">
+                      <pic:pic xmlns:pic="http://schemas.openxmlformats.org/drawingml/2006/picture">
+                        <pic:nvPicPr>
+                          <pic:cNvPr id="1" name=""/>
+                          <pic:cNvPicPr/>
+                        </pic:nvPicPr>
+                        <pic:blipFill>
+                          <a:blip r:embed="rId9"/>
+                          <a:stretch>
+                            <a:fillRect/>
+                          </a:stretch>
+                        </pic:blipFill>
+                        <pic:spPr>
+                          <a:xfrm>
+                            <a:off x="0" y="0"/>
+                            <a:ext cx="2817136" cy="830897"/>
+                          </a:xfrm>
+                          <a:prstGeom prst="rect">
+                            <a:avLst/>
+                          </a:prstGeom>
+                        </pic:spPr>
+                      </pic:pic>
+                    </a:graphicData>
+                  </a:graphic>
+                </wp:inline>
+              </w:drawing>
+            </w:r>
+          </w:p>
+        </w:tc>
+        <w:tc>
+          <w:tcPr>
+            <w:tcW w:w="2790" w:type="dxa"/>
+          </w:tcPr>
+          <w:p>
+            <w:pPr>
+              <w:cnfStyle w:val="000000000000" w:firstRow="0" w:lastRow="0" w:firstColumn="0" w:lastColumn="0" w:oddVBand="0" w:evenVBand="0" w:oddHBand="0" w:evenHBand="0" w:firstRowFirstColumn="0" w:firstRowLastColumn="0" w:lastRowFirstColumn="0" w:lastRowLastColumn="0"/>
+            </w:pPr>
+          </w:p>
+        </w:tc>
+      </w:tr>
+      <w:tr>
+        <w:trPr>
+          <w:cnfStyle w:val="000000100000" w:firstRow="0" w:lastRow="0" w:firstColumn="0" w:lastColumn="0" w:oddVBand="0" w:evenVBand="0" w:oddHBand="1" w:evenHBand="0" w:firstRowFirstColumn="0" w:firstRowLastColumn="0" w:lastRowFirstColumn="0" w:lastRowLastColumn="0"/>
+        </w:trPr>
+        <w:tc>
+          <w:tcPr>
+            <w:cnfStyle w:val="001000000000" w:firstRow="0" w:lastRow="0" w:firstColumn="1" w:lastColumn="0" w:oddVBand="0" w:evenVBand="0" w:oddHBand="0" w:evenHBand="0" w:firstRowFirstColumn="0" w:firstRowLastColumn="0" w:lastRowFirstColumn="0" w:lastRowLastColumn="0"/>
+            <w:tcW w:w="2789" w:type="dxa"/>
+          </w:tcPr>
+          <w:p>
+            <w:pPr>
+              <w:jc w:val="center"/>
+            </w:pPr>
+            <w:r>
+              <w:t>You can create a new customer</w:t>
+            </w:r>
+          </w:p>
+        </w:tc>
+        <w:tc>
+          <w:tcPr>
+            <w:tcW w:w="2789" w:type="dxa"/>
+          </w:tcPr>
+          <w:p>
+            <w:pPr>
+              <w:cnfStyle w:val="000000100000" w:firstRow="0" w:lastRow="0" w:firstColumn="0" w:lastColumn="0" w:oddVBand="0" w:evenVBand="0" w:oddHBand="1" w:evenHBand="0" w:firstRowFirstColumn="0" w:firstRowLastColumn="0" w:lastRowFirstColumn="0" w:lastRowLastColumn="0"/>
+            </w:pPr>
+            <w:r>
+              <w:t>You create a new customer</w:t>
+            </w:r>
+          </w:p>
+        </w:tc>
+        <w:tc>
+          <w:tcPr>
+            <w:tcW w:w="2790" w:type="dxa"/>
+          </w:tcPr>
+          <w:p>
+            <w:pPr>
+              <w:cnfStyle w:val="000000100000" w:firstRow="0" w:lastRow="0" w:firstColumn="0" w:lastColumn="0" w:oddVBand="0" w:evenVBand="0" w:oddHBand="1" w:evenHBand="0" w:firstRowFirstColumn="0" w:firstRowLastColumn="0" w:lastRowFirstColumn="0" w:lastRowLastColumn="0"/>
+            </w:pPr>
+            <w:r>
+              <w:t>You create a new customer</w:t>
+            </w:r>
+          </w:p>
+        </w:tc>
+        <w:tc>
+          <w:tcPr>
+            <w:tcW w:w="2790" w:type="dxa"/>
+          </w:tcPr>
+          <w:p>
+            <w:pPr>
+              <w:cnfStyle w:val="000000100000" w:firstRow="0" w:lastRow="0" w:firstColumn="0" w:lastColumn="0" w:oddVBand="0" w:evenVBand="0" w:oddHBand="1" w:evenHBand="0" w:firstRowFirstColumn="0" w:firstRowLastColumn="0" w:lastRowFirstColumn="0" w:lastRowLastColumn="0"/>
+            </w:pPr>
+            <w:r>
+              <w:drawing>
+                <wp:inline distT="0" distB="0" distL="0" distR="0" wp14:anchorId="6EE431A5" wp14:editId="6B98DE23">
+                  <wp:extent cx="1466887" cy="2162175"/>
+                  <wp:effectExtent l="0" t="0" r="0" b="0"/>
+                  <wp:docPr id="5" name="Picture 5"/>
+                  <wp:cNvGraphicFramePr>
+                    <a:graphicFrameLocks xmlns:a="http://schemas.openxmlformats.org/drawingml/2006/main" noChangeAspect="1"/>
+                  </wp:cNvGraphicFramePr>
+                  <a:graphic xmlns:a="http://schemas.openxmlformats.org/drawingml/2006/main">
+                    <a:graphicData uri="http://schemas.openxmlformats.org/drawingml/2006/picture">
+                      <pic:pic xmlns:pic="http://schemas.openxmlformats.org/drawingml/2006/picture">
+                        <pic:nvPicPr>
+                          <pic:cNvPr id="1" name=""/>
+                          <pic:cNvPicPr/>
+                        </pic:nvPicPr>
+                        <pic:blipFill>
+                          <a:blip r:embed="rId10"/>
+                          <a:stretch>
+                            <a:fillRect/>
+                          </a:stretch>
+                        </pic:blipFill>
+                        <pic:spPr>
+                          <a:xfrm>
+                            <a:off x="0" y="0"/>
+                            <a:ext cx="1472320" cy="2170183"/>
+                          </a:xfrm>
+                          <a:prstGeom prst="rect">
+                            <a:avLst/>
+                          </a:prstGeom>
+                        </pic:spPr>
+                      </pic:pic>
+                    </a:graphicData>
+                  </a:graphic>
+                </wp:inline>
+              </w:drawing>
+            </w:r>
+          </w:p>
+        </w:tc>
+        <w:tc>
+          <w:tcPr>
+            <w:tcW w:w="2790" w:type="dxa"/>
+          </w:tcPr>
+          <w:p>
+            <w:pPr>
+              <w:cnfStyle w:val="000000100000" w:firstRow="0" w:lastRow="0" w:firstColumn="0" w:lastColumn="0" w:oddVBand="0" w:evenVBand="0" w:oddHBand="1" w:evenHBand="0" w:firstRowFirstColumn="0" w:firstRowLastColumn="0" w:lastRowFirstColumn="0" w:lastRowLastColumn="0"/>
+            </w:pPr>
+          </w:p>
+        </w:tc>
+      </w:tr>
+      <w:tr>
+        <w:tc>
+          <w:tcPr>
+            <w:cnfStyle w:val="001000000000" w:firstRow="0" w:lastRow="0" w:firstColumn="1" w:lastColumn="0" w:oddVBand="0" w:evenVBand="0" w:oddHBand="0" w:evenHBand="0" w:firstRowFirstColumn="0" w:firstRowLastColumn="0" w:lastRowFirstColumn="0" w:lastRowLastColumn="0"/>
+            <w:tcW w:w="2789" w:type="dxa"/>
+          </w:tcPr>
+          <w:p>
+            <w:r>
+              <w:lastRenderedPageBreak/>
+              <w:t>The new customer is saved</w:t>
+            </w:r>
+          </w:p>
+        </w:tc>
+        <w:tc>
+          <w:tcPr>
+            <w:tcW w:w="2789" w:type="dxa"/>
+          </w:tcPr>
+          <w:p>
+            <w:pPr>
+              <w:cnfStyle w:val="000000000000" w:firstRow="0" w:lastRow="0" w:firstColumn="0" w:lastColumn="0" w:oddVBand="0" w:evenVBand="0" w:oddHBand="0" w:evenHBand="0" w:firstRowFirstColumn="0" w:firstRowLastColumn="0" w:lastRowFirstColumn="0" w:lastRowLastColumn="0"/>
+            </w:pPr>
+            <w:r>
+              <w:t>The new customer is saved</w:t>
+            </w:r>
+          </w:p>
+        </w:tc>
+        <w:tc>
+          <w:tcPr>
+            <w:tcW w:w="2790" w:type="dxa"/>
+          </w:tcPr>
+          <w:p>
+            <w:pPr>
+              <w:cnfStyle w:val="000000000000" w:firstRow="0" w:lastRow="0" w:firstColumn="0" w:lastColumn="0" w:oddVBand="0" w:evenVBand="0" w:oddHBand="0" w:evenHBand="0" w:firstRowFirstColumn="0" w:firstRowLastColumn="0" w:lastRowFirstColumn="0" w:lastRowLastColumn="0"/>
+            </w:pPr>
+            <w:r>
+              <w:t xml:space="preserve">The new customer is saved </w:t>
+            </w:r>
+          </w:p>
+        </w:tc>
+        <w:tc>
+          <w:tcPr>
+            <w:tcW w:w="2790" w:type="dxa"/>
+          </w:tcPr>
+          <w:p>
+            <w:pPr>
+              <w:cnfStyle w:val="000000000000" w:firstRow="0" w:lastRow="0" w:firstColumn="0" w:lastColumn="0" w:oddVBand="0" w:evenVBand="0" w:oddHBand="0" w:evenHBand="0" w:firstRowFirstColumn="0" w:firstRowLastColumn="0" w:lastRowFirstColumn="0" w:lastRowLastColumn="0"/>
+            </w:pPr>
+            <w:r>
+              <w:drawing>
+                <wp:inline distT="0" distB="0" distL="0" distR="0" wp14:anchorId="63B3F684" wp14:editId="6C8C9980">
+                  <wp:extent cx="3086100" cy="895469"/>
+                  <wp:effectExtent l="0" t="0" r="0" b="0"/>
+                  <wp:docPr id="6" name="Picture 6"/>
+                  <wp:cNvGraphicFramePr>
+                    <a:graphicFrameLocks xmlns:a="http://schemas.openxmlformats.org/drawingml/2006/main" noChangeAspect="1"/>
+                  </wp:cNvGraphicFramePr>
+                  <a:graphic xmlns:a="http://schemas.openxmlformats.org/drawingml/2006/main">
+                    <a:graphicData uri="http://schemas.openxmlformats.org/drawingml/2006/picture">
+                      <pic:pic xmlns:pic="http://schemas.openxmlformats.org/drawingml/2006/picture">
+                        <pic:nvPicPr>
+                          <pic:cNvPr id="1" name=""/>
+                          <pic:cNvPicPr/>
+                        </pic:nvPicPr>
+                        <pic:blipFill>
+                          <a:blip r:embed="rId11"/>
+                          <a:stretch>
+                            <a:fillRect/>
+                          </a:stretch>
+                        </pic:blipFill>
+                        <pic:spPr>
+                          <a:xfrm>
+                            <a:off x="0" y="0"/>
+                            <a:ext cx="3096902" cy="898603"/>
+                          </a:xfrm>
+                          <a:prstGeom prst="rect">
+                            <a:avLst/>
+                          </a:prstGeom>
+                        </pic:spPr>
+                      </pic:pic>
+                    </a:graphicData>
+                  </a:graphic>
+                </wp:inline>
+              </w:drawing>
+            </w:r>
+          </w:p>
+        </w:tc>
+        <w:tc>
+          <w:tcPr>
+            <w:tcW w:w="2790" w:type="dxa"/>
+          </w:tcPr>
+          <w:p>
+            <w:pPr>
+              <w:cnfStyle w:val="000000000000" w:firstRow="0" w:lastRow="0" w:firstColumn="0" w:lastColumn="0" w:oddVBand="0" w:evenVBand="0" w:oddHBand="0" w:evenHBand="0" w:firstRowFirstColumn="0" w:firstRowLastColumn="0" w:lastRowFirstColumn="0" w:lastRowLastColumn="0"/>
+            </w:pPr>
+          </w:p>
+        </w:tc>
+      </w:tr>
+      <w:tr>
+        <w:trPr>
+          <w:cnfStyle w:val="000000100000" w:firstRow="0" w:lastRow="0" w:firstColumn="0" w:lastColumn="0" w:oddVBand="0" w:evenVBand="0" w:oddHBand="1" w:evenHBand="0" w:firstRowFirstColumn="0" w:firstRowLastColumn="0" w:lastRowFirstColumn="0" w:lastRowLastColumn="0"/>
+        </w:trPr>
+        <w:tc>
+          <w:tcPr>
+            <w:cnfStyle w:val="001000000000" w:firstRow="0" w:lastRow="0" w:firstColumn="1" w:lastColumn="0" w:oddVBand="0" w:evenVBand="0" w:oddHBand="0" w:evenHBand="0" w:firstRowFirstColumn="0" w:firstRowLastColumn="0" w:lastRowFirstColumn="0" w:lastRowLastColumn="0"/>
+            <w:tcW w:w="2789" w:type="dxa"/>
+          </w:tcPr>
+          <w:p>
+            <w:r>
+              <w:t xml:space="preserve">You can delete a customer </w:t>
+            </w:r>
+          </w:p>
+        </w:tc>
+        <w:tc>
+          <w:tcPr>
+            <w:tcW w:w="2789" w:type="dxa"/>
+          </w:tcPr>
+          <w:p>
+            <w:pPr>
+              <w:cnfStyle w:val="000000100000" w:firstRow="0" w:lastRow="0" w:firstColumn="0" w:lastColumn="0" w:oddVBand="0" w:evenVBand="0" w:oddHBand="1" w:evenHBand="0" w:firstRowFirstColumn="0" w:firstRowLastColumn="0" w:lastRowFirstColumn="0" w:lastRowLastColumn="0"/>
+            </w:pPr>
+            <w:r>
+              <w:t>You delete a customer</w:t>
+            </w:r>
+          </w:p>
+        </w:tc>
+        <w:tc>
+          <w:tcPr>
+            <w:tcW w:w="2790" w:type="dxa"/>
+          </w:tcPr>
+          <w:p>
+            <w:pPr>
+              <w:cnfStyle w:val="000000100000" w:firstRow="0" w:lastRow="0" w:firstColumn="0" w:lastColumn="0" w:oddVBand="0" w:evenVBand="0" w:oddHBand="1" w:evenHBand="0" w:firstRowFirstColumn="0" w:firstRowLastColumn="0" w:lastRowFirstColumn="0" w:lastRowLastColumn="0"/>
+            </w:pPr>
+            <w:r>
+              <w:t>You delete a customer</w:t>
+            </w:r>
+          </w:p>
+        </w:tc>
+        <w:tc>
+          <w:tcPr>
+            <w:tcW w:w="2790" w:type="dxa"/>
+          </w:tcPr>
+          <w:p>
+            <w:pPr>
+              <w:cnfStyle w:val="000000100000" w:firstRow="0" w:lastRow="0" w:firstColumn="0" w:lastColumn="0" w:oddVBand="0" w:evenVBand="0" w:oddHBand="1" w:evenHBand="0" w:firstRowFirstColumn="0" w:firstRowLastColumn="0" w:lastRowFirstColumn="0" w:lastRowLastColumn="0"/>
+            </w:pPr>
+            <w:r>
+              <w:drawing>
+                <wp:inline distT="0" distB="0" distL="0" distR="0" wp14:anchorId="27B715A4" wp14:editId="13680A01">
+                  <wp:extent cx="2640950" cy="2019786"/>
+                  <wp:effectExtent l="0" t="0" r="7620" b="0"/>
+                  <wp:docPr id="8" name="Picture 8"/>
+                  <wp:cNvGraphicFramePr>
+                    <a:graphicFrameLocks xmlns:a="http://schemas.openxmlformats.org/drawingml/2006/main" noChangeAspect="1"/>
+                  </wp:cNvGraphicFramePr>
+                  <a:graphic xmlns:a="http://schemas.openxmlformats.org/drawingml/2006/main">
+                    <a:graphicData uri="http://schemas.openxmlformats.org/drawingml/2006/picture">
+                      <pic:pic xmlns:pic="http://schemas.openxmlformats.org/drawingml/2006/picture">
+                        <pic:nvPicPr>
+                          <pic:cNvPr id="1" name=""/>
+                          <pic:cNvPicPr/>
+                        </pic:nvPicPr>
+                        <pic:blipFill>
+                          <a:blip r:embed="rId12"/>
+                          <a:stretch>
+                            <a:fillRect/>
+                          </a:stretch>
+                        </pic:blipFill>
+                        <pic:spPr>
+                          <a:xfrm>
+                            <a:off x="0" y="0"/>
+                            <a:ext cx="2660555" cy="2034780"/>
+                          </a:xfrm>
+                          <a:prstGeom prst="rect">
+                            <a:avLst/>
+                          </a:prstGeom>
+                        </pic:spPr>
+                      </pic:pic>
+                    </a:graphicData>
+                  </a:graphic>
+                </wp:inline>
+              </w:drawing>
+            </w:r>
+          </w:p>
+        </w:tc>
+        <w:tc>
+          <w:tcPr>
+            <w:tcW w:w="2790" w:type="dxa"/>
+          </w:tcPr>
+          <w:p>
+            <w:pPr>
+              <w:cnfStyle w:val="000000100000" w:firstRow="0" w:lastRow="0" w:firstColumn="0" w:lastColumn="0" w:oddVBand="0" w:evenVBand="0" w:oddHBand="1" w:evenHBand="0" w:firstRowFirstColumn="0" w:firstRowLastColumn="0" w:lastRowFirstColumn="0" w:lastRowLastColumn="0"/>
+            </w:pPr>
+          </w:p>
+        </w:tc>
+      </w:tr>
+      <w:tr>
+        <w:tc>
+          <w:tcPr>
+            <w:cnfStyle w:val="001000000000" w:firstRow="0" w:lastRow="0" w:firstColumn="1" w:lastColumn="0" w:oddVBand="0" w:evenVBand="0" w:oddHBand="0" w:evenHBand="0" w:firstRowFirstColumn="0" w:firstRowLastColumn="0" w:lastRowFirstColumn="0" w:lastRowLastColumn="0"/>
+            <w:tcW w:w="2789" w:type="dxa"/>
+          </w:tcPr>
+          <w:p>
+            <w:r>
+              <w:t>You are asked to confirm deletion</w:t>
+            </w:r>
+          </w:p>
+        </w:tc>
+        <w:tc>
+          <w:tcPr>
+            <w:tcW w:w="2789" w:type="dxa"/>
+          </w:tcPr>
+          <w:p>
+            <w:pPr>
+              <w:cnfStyle w:val="000000000000" w:firstRow="0" w:lastRow="0" w:firstColumn="0" w:lastColumn="0" w:oddVBand="0" w:evenVBand="0" w:oddHBand="0" w:evenHBand="0" w:firstRowFirstColumn="0" w:firstRowLastColumn="0" w:lastRowFirstColumn="0" w:lastRowLastColumn="0"/>
+            </w:pPr>
+            <w:r>
+              <w:t xml:space="preserve">You are asked to confirm deletion </w:t>
+            </w:r>
+          </w:p>
+        </w:tc>
+        <w:tc>
+          <w:tcPr>
+            <w:tcW w:w="2790" w:type="dxa"/>
+          </w:tcPr>
+          <w:p>
+            <w:pPr>
+              <w:cnfStyle w:val="000000000000" w:firstRow="0" w:lastRow="0" w:firstColumn="0" w:lastColumn="0" w:oddVBand="0" w:evenVBand="0" w:oddHBand="0" w:evenHBand="0" w:firstRowFirstColumn="0" w:firstRowLastColumn="0" w:lastRowFirstColumn="0" w:lastRowLastColumn="0"/>
+            </w:pPr>
+            <w:r>
+              <w:t>You are asked to confirm deletion</w:t>
+            </w:r>
+          </w:p>
+        </w:tc>
+        <w:tc>
+          <w:tcPr>
+            <w:tcW w:w="2790" w:type="dxa"/>
+          </w:tcPr>
+          <w:p>
+            <w:pPr>
+              <w:cnfStyle w:val="000000000000" w:firstRow="0" w:lastRow="0" w:firstColumn="0" w:lastColumn="0" w:oddVBand="0" w:evenVBand="0" w:oddHBand="0" w:evenHBand="0" w:firstRowFirstColumn="0" w:firstRowLastColumn="0" w:lastRowFirstColumn="0" w:lastRowLastColumn="0"/>
+            </w:pPr>
+            <w:r>
+              <w:drawing>
+                <wp:inline distT="0" distB="0" distL="0" distR="0" wp14:anchorId="4211169A" wp14:editId="5B93FC47">
+                  <wp:extent cx="2254977" cy="2009775"/>
+                  <wp:effectExtent l="0" t="0" r="0" b="0"/>
+                  <wp:docPr id="7" name="Picture 7"/>
+                  <wp:cNvGraphicFramePr>
+                    <a:graphicFrameLocks xmlns:a="http://schemas.openxmlformats.org/drawingml/2006/main" noChangeAspect="1"/>
+                  </wp:cNvGraphicFramePr>
+                  <a:graphic xmlns:a="http://schemas.openxmlformats.org/drawingml/2006/main">
+                    <a:graphicData uri="http://schemas.openxmlformats.org/drawingml/2006/picture">
+                      <pic:pic xmlns:pic="http://schemas.openxmlformats.org/drawingml/2006/picture">
+                        <pic:nvPicPr>
+                          <pic:cNvPr id="1" name=""/>
+                          <pic:cNvPicPr/>
+                        </pic:nvPicPr>
+                        <pic:blipFill>
+                          <a:blip r:embed="rId13"/>
+                          <a:stretch>
+                            <a:fillRect/>
+                          </a:stretch>
+                        </pic:blipFill>
+                        <pic:spPr>
+                          <a:xfrm>
+                            <a:off x="0" y="0"/>
+                            <a:ext cx="2260317" cy="2014535"/>
+                          </a:xfrm>
+                          <a:prstGeom prst="rect">
+                            <a:avLst/>
+                          </a:prstGeom>
+                        </pic:spPr>
+                      </pic:pic>
+                    </a:graphicData>
+                  </a:graphic>
+                </wp:inline>
+              </w:drawing>
+            </w:r>
+          </w:p>
+        </w:tc>
+        <w:tc>
+          <w:tcPr>
+            <w:tcW w:w="2790" w:type="dxa"/>
+          </w:tcPr>
+          <w:p>
+            <w:pPr>
+              <w:cnfStyle w:val="000000000000" w:firstRow="0" w:lastRow="0" w:firstColumn="0" w:lastColumn="0" w:oddVBand="0" w:evenVBand="0" w:oddHBand="0" w:evenHBand="0" w:firstRowFirstColumn="0" w:firstRowLastColumn="0" w:lastRowFirstColumn="0" w:lastRowLastColumn="0"/>
+            </w:pPr>
+          </w:p>
+        </w:tc>
+      </w:tr>
+      <w:tr>
+        <w:trPr>
+          <w:cnfStyle w:val="000000100000" w:firstRow="0" w:lastRow="0" w:firstColumn="0" w:lastColumn="0" w:oddVBand="0" w:evenVBand="0" w:oddHBand="1" w:evenHBand="0" w:firstRowFirstColumn="0" w:firstRowLastColumn="0" w:lastRowFirstColumn="0" w:lastRowLastColumn="0"/>
+        </w:trPr>
+        <w:tc>
+          <w:tcPr>
+            <w:cnfStyle w:val="001000000000" w:firstRow="0" w:lastRow="0" w:firstColumn="1" w:lastColumn="0" w:oddVBand="0" w:evenVBand="0" w:oddHBand="0" w:evenHBand="0" w:firstRowFirstColumn="0" w:firstRowLastColumn="0" w:lastRowFirstColumn="0" w:lastRowLastColumn="0"/>
+            <w:tcW w:w="2789" w:type="dxa"/>
+          </w:tcPr>
+          <w:p>
+            <w:r>
+              <w:lastRenderedPageBreak/>
+              <w:t xml:space="preserve">You can view the index of events </w:t>
+            </w:r>
+          </w:p>
+        </w:tc>
+        <w:tc>
+          <w:tcPr>
+            <w:tcW w:w="2789" w:type="dxa"/>
+          </w:tcPr>
+          <w:p>
+            <w:pPr>
+              <w:cnfStyle w:val="000000100000" w:firstRow="0" w:lastRow="0" w:firstColumn="0" w:lastColumn="0" w:oddVBand="0" w:evenVBand="0" w:oddHBand="1" w:evenHBand="0" w:firstRowFirstColumn="0" w:firstRowLastColumn="0" w:lastRowFirstColumn="0" w:lastRowLastColumn="0"/>
+            </w:pPr>
+            <w:r>
+              <w:t>You can view the index of events</w:t>
+            </w:r>
+          </w:p>
+        </w:tc>
+        <w:tc>
+          <w:tcPr>
+            <w:tcW w:w="2790" w:type="dxa"/>
+          </w:tcPr>
+          <w:p>
+            <w:pPr>
+              <w:cnfStyle w:val="000000100000" w:firstRow="0" w:lastRow="0" w:firstColumn="0" w:lastColumn="0" w:oddVBand="0" w:evenVBand="0" w:oddHBand="1" w:evenHBand="0" w:firstRowFirstColumn="0" w:firstRowLastColumn="0" w:lastRowFirstColumn="0" w:lastRowLastColumn="0"/>
+            </w:pPr>
+            <w:r>
+              <w:t xml:space="preserve">You can view the index of events </w:t>
+            </w:r>
+          </w:p>
+        </w:tc>
+        <w:tc>
+          <w:tcPr>
+            <w:tcW w:w="2790" w:type="dxa"/>
+          </w:tcPr>
+          <w:p>
+            <w:pPr>
+              <w:cnfStyle w:val="000000100000" w:firstRow="0" w:lastRow="0" w:firstColumn="0" w:lastColumn="0" w:oddVBand="0" w:evenVBand="0" w:oddHBand="1" w:evenHBand="0" w:firstRowFirstColumn="0" w:firstRowLastColumn="0" w:lastRowFirstColumn="0" w:lastRowLastColumn="0"/>
+            </w:pPr>
+            <w:r>
+              <w:drawing>
+                <wp:inline distT="0" distB="0" distL="0" distR="0" wp14:anchorId="6448823C" wp14:editId="188F259C">
+                  <wp:extent cx="2457450" cy="1556519"/>
+                  <wp:effectExtent l="0" t="0" r="0" b="5715"/>
+                  <wp:docPr id="9" name="Picture 9"/>
+                  <wp:cNvGraphicFramePr>
+                    <a:graphicFrameLocks xmlns:a="http://schemas.openxmlformats.org/drawingml/2006/main" noChangeAspect="1"/>
+                  </wp:cNvGraphicFramePr>
+                  <a:graphic xmlns:a="http://schemas.openxmlformats.org/drawingml/2006/main">
+                    <a:graphicData uri="http://schemas.openxmlformats.org/drawingml/2006/picture">
+                      <pic:pic xmlns:pic="http://schemas.openxmlformats.org/drawingml/2006/picture">
+                        <pic:nvPicPr>
+                          <pic:cNvPr id="1" name=""/>
+                          <pic:cNvPicPr/>
+                        </pic:nvPicPr>
+                        <pic:blipFill>
+                          <a:blip r:embed="rId14"/>
+                          <a:stretch>
+                            <a:fillRect/>
+                          </a:stretch>
+                        </pic:blipFill>
+                        <pic:spPr>
+                          <a:xfrm>
+                            <a:off x="0" y="0"/>
+                            <a:ext cx="2463243" cy="1560188"/>
+                          </a:xfrm>
+                          <a:prstGeom prst="rect">
+                            <a:avLst/>
+                          </a:prstGeom>
+                        </pic:spPr>
+                      </pic:pic>
+                    </a:graphicData>
+                  </a:graphic>
+                </wp:inline>
+              </w:drawing>
+            </w:r>
+          </w:p>
+        </w:tc>
+        <w:tc>
+          <w:tcPr>
+            <w:tcW w:w="2790" w:type="dxa"/>
+          </w:tcPr>
+          <w:p>
+            <w:pPr>
+              <w:cnfStyle w:val="000000100000" w:firstRow="0" w:lastRow="0" w:firstColumn="0" w:lastColumn="0" w:oddVBand="0" w:evenVBand="0" w:oddHBand="1" w:evenHBand="0" w:firstRowFirstColumn="0" w:firstRowLastColumn="0" w:lastRowFirstColumn="0" w:lastRowLastColumn="0"/>
+            </w:pPr>
+          </w:p>
+        </w:tc>
+      </w:tr>
+      <w:tr>
+        <w:tc>
+          <w:tcPr>
+            <w:cnfStyle w:val="001000000000" w:firstRow="0" w:lastRow="0" w:firstColumn="1" w:lastColumn="0" w:oddVBand="0" w:evenVBand="0" w:oddHBand="0" w:evenHBand="0" w:firstRowFirstColumn="0" w:firstRowLastColumn="0" w:lastRowFirstColumn="0" w:lastRowLastColumn="0"/>
+            <w:tcW w:w="2789" w:type="dxa"/>
+          </w:tcPr>
+          <w:p>
+            <w:r>
+              <w:t>View details of event</w:t>
+            </w:r>
+          </w:p>
+        </w:tc>
+        <w:tc>
+          <w:tcPr>
+            <w:tcW w:w="2789" w:type="dxa"/>
+          </w:tcPr>
+          <w:p>
+            <w:pPr>
+              <w:cnfStyle w:val="000000000000" w:firstRow="0" w:lastRow="0" w:firstColumn="0" w:lastColumn="0" w:oddVBand="0" w:evenVBand="0" w:oddHBand="0" w:evenHBand="0" w:firstRowFirstColumn="0" w:firstRowLastColumn="0" w:lastRowFirstColumn="0" w:lastRowLastColumn="0"/>
+            </w:pPr>
+            <w:r>
+              <w:t xml:space="preserve">You can view the details of an event </w:t>
+            </w:r>
+          </w:p>
+        </w:tc>
+        <w:tc>
+          <w:tcPr>
+            <w:tcW w:w="2790" w:type="dxa"/>
+          </w:tcPr>
+          <w:p>
+            <w:pPr>
+              <w:cnfStyle w:val="000000000000" w:firstRow="0" w:lastRow="0" w:firstColumn="0" w:lastColumn="0" w:oddVBand="0" w:evenVBand="0" w:oddHBand="0" w:evenHBand="0" w:firstRowFirstColumn="0" w:firstRowLastColumn="0" w:lastRowFirstColumn="0" w:lastRowLastColumn="0"/>
+            </w:pPr>
+            <w:r>
+              <w:t xml:space="preserve">You can view the details of an event </w:t>
+            </w:r>
+          </w:p>
+        </w:tc>
+        <w:tc>
+          <w:tcPr>
+            <w:tcW w:w="2790" w:type="dxa"/>
+          </w:tcPr>
+          <w:p>
+            <w:pPr>
+              <w:cnfStyle w:val="000000000000" w:firstRow="0" w:lastRow="0" w:firstColumn="0" w:lastColumn="0" w:oddVBand="0" w:evenVBand="0" w:oddHBand="0" w:evenHBand="0" w:firstRowFirstColumn="0" w:firstRowLastColumn="0" w:lastRowFirstColumn="0" w:lastRowLastColumn="0"/>
+            </w:pPr>
+            <w:r>
+              <w:drawing>
+                <wp:inline distT="0" distB="0" distL="0" distR="0" wp14:anchorId="6B2978B9" wp14:editId="17CD6144">
+                  <wp:extent cx="2112832" cy="1743599"/>
+                  <wp:effectExtent l="0" t="0" r="1905" b="9525"/>
+                  <wp:docPr id="10" name="Picture 10"/>
+                  <wp:cNvGraphicFramePr>
+                    <a:graphicFrameLocks xmlns:a="http://schemas.openxmlformats.org/drawingml/2006/main" noChangeAspect="1"/>
+                  </wp:cNvGraphicFramePr>
+                  <a:graphic xmlns:a="http://schemas.openxmlformats.org/drawingml/2006/main">
+                    <a:graphicData uri="http://schemas.openxmlformats.org/drawingml/2006/picture">
+                      <pic:pic xmlns:pic="http://schemas.openxmlformats.org/drawingml/2006/picture">
+                        <pic:nvPicPr>
+                          <pic:cNvPr id="1" name=""/>
+                          <pic:cNvPicPr/>
+                        </pic:nvPicPr>
+                        <pic:blipFill>
+                          <a:blip r:embed="rId15"/>
+                          <a:stretch>
+                            <a:fillRect/>
+                          </a:stretch>
+                        </pic:blipFill>
+                        <pic:spPr>
+                          <a:xfrm>
+                            <a:off x="0" y="0"/>
+                            <a:ext cx="2122483" cy="1751563"/>
+                          </a:xfrm>
+                          <a:prstGeom prst="rect">
+                            <a:avLst/>
+                          </a:prstGeom>
+                        </pic:spPr>
+                      </pic:pic>
+                    </a:graphicData>
+                  </a:graphic>
+                </wp:inline>
+              </w:drawing>
+            </w:r>
+          </w:p>
+        </w:tc>
+        <w:tc>
+          <w:tcPr>
+            <w:tcW w:w="2790" w:type="dxa"/>
+          </w:tcPr>
+          <w:p>
+            <w:pPr>
+              <w:cnfStyle w:val="000000000000" w:firstRow="0" w:lastRow="0" w:firstColumn="0" w:lastColumn="0" w:oddVBand="0" w:evenVBand="0" w:oddHBand="0" w:evenHBand="0" w:firstRowFirstColumn="0" w:firstRowLastColumn="0" w:lastRowFirstColumn="0" w:lastRowLastColumn="0"/>
+            </w:pPr>
+          </w:p>
+        </w:tc>
+      </w:tr>
+      <w:tr>
+        <w:trPr>
+          <w:cnfStyle w:val="000000100000" w:firstRow="0" w:lastRow="0" w:firstColumn="0" w:lastColumn="0" w:oddVBand="0" w:evenVBand="0" w:oddHBand="1" w:evenHBand="0" w:firstRowFirstColumn="0" w:firstRowLastColumn="0" w:lastRowFirstColumn="0" w:lastRowLastColumn="0"/>
+        </w:trPr>
+        <w:tc>
+          <w:tcPr>
+            <w:cnfStyle w:val="001000000000" w:firstRow="0" w:lastRow="0" w:firstColumn="1" w:lastColumn="0" w:oddVBand="0" w:evenVBand="0" w:oddHBand="0" w:evenHBand="0" w:firstRowFirstColumn="0" w:firstRowLastColumn="0" w:lastRowFirstColumn="0" w:lastRowLastColumn="0"/>
+            <w:tcW w:w="2789" w:type="dxa"/>
+          </w:tcPr>
+          <w:p>
+            <w:r>
+              <w:t>Display first aider warning</w:t>
+            </w:r>
+          </w:p>
+        </w:tc>
+        <w:tc>
+          <w:tcPr>
+            <w:tcW w:w="2789" w:type="dxa"/>
+          </w:tcPr>
+          <w:p>
+            <w:pPr>
+              <w:cnfStyle w:val="000000100000" w:firstRow="0" w:lastRow="0" w:firstColumn="0" w:lastColumn="0" w:oddVBand="0" w:evenVBand="0" w:oddHBand="1" w:evenHBand="0" w:firstRowFirstColumn="0" w:firstRowLastColumn="0" w:lastRowFirstColumn="0" w:lastRowLastColumn="0"/>
+            </w:pPr>
+            <w:r>
+              <w:t xml:space="preserve">A first aider warning should be shown if no staff are capable </w:t>
+            </w:r>
+          </w:p>
+        </w:tc>
+        <w:tc>
+          <w:tcPr>
+            <w:tcW w:w="2790" w:type="dxa"/>
+          </w:tcPr>
+          <w:p>
+            <w:pPr>
+              <w:cnfStyle w:val="000000100000" w:firstRow="0" w:lastRow="0" w:firstColumn="0" w:lastColumn="0" w:oddVBand="0" w:evenVBand="0" w:oddHBand="1" w:evenHBand="0" w:firstRowFirstColumn="0" w:firstRowLastColumn="0" w:lastRowFirstColumn="0" w:lastRowLastColumn="0"/>
+            </w:pPr>
+            <w:r>
+              <w:t xml:space="preserve">It is shown </w:t>
+            </w:r>
+          </w:p>
+        </w:tc>
+        <w:tc>
+          <w:tcPr>
+            <w:tcW w:w="2790" w:type="dxa"/>
+          </w:tcPr>
+          <w:p>
+            <w:pPr>
+              <w:cnfStyle w:val="000000100000" w:firstRow="0" w:lastRow="0" w:firstColumn="0" w:lastColumn="0" w:oddVBand="0" w:evenVBand="0" w:oddHBand="1" w:evenHBand="0" w:firstRowFirstColumn="0" w:firstRowLastColumn="0" w:lastRowFirstColumn="0" w:lastRowLastColumn="0"/>
+            </w:pPr>
+            <w:r>
+              <w:drawing>
+                <wp:inline distT="0" distB="0" distL="0" distR="0" wp14:anchorId="233499B7" wp14:editId="7C51FA44">
+                  <wp:extent cx="3590924" cy="835769"/>
+                  <wp:effectExtent l="0" t="0" r="0" b="2540"/>
+                  <wp:docPr id="11" name="Picture 11"/>
+                  <wp:cNvGraphicFramePr>
+                    <a:graphicFrameLocks xmlns:a="http://schemas.openxmlformats.org/drawingml/2006/main" noChangeAspect="1"/>
+                  </wp:cNvGraphicFramePr>
+                  <a:graphic xmlns:a="http://schemas.openxmlformats.org/drawingml/2006/main">
+                    <a:graphicData uri="http://schemas.openxmlformats.org/drawingml/2006/picture">
+                      <pic:pic xmlns:pic="http://schemas.openxmlformats.org/drawingml/2006/picture">
+                        <pic:nvPicPr>
+                          <pic:cNvPr id="1" name=""/>
+                          <pic:cNvPicPr/>
+                        </pic:nvPicPr>
+                        <pic:blipFill>
+                          <a:blip r:embed="rId16"/>
+                          <a:stretch>
+                            <a:fillRect/>
+                          </a:stretch>
+                        </pic:blipFill>
+                        <pic:spPr>
+                          <a:xfrm>
+                            <a:off x="0" y="0"/>
+                            <a:ext cx="3606934" cy="839495"/>
+                          </a:xfrm>
+                          <a:prstGeom prst="rect">
+                            <a:avLst/>
+                          </a:prstGeom>
+                        </pic:spPr>
+                      </pic:pic>
+                    </a:graphicData>
+                  </a:graphic>
+                </wp:inline>
+              </w:drawing>
+            </w:r>
+          </w:p>
+        </w:tc>
+        <w:tc>
+          <w:tcPr>
+            <w:tcW w:w="2790" w:type="dxa"/>
+          </w:tcPr>
+          <w:p>
+            <w:pPr>
+              <w:cnfStyle w:val="000000100000" w:firstRow="0" w:lastRow="0" w:firstColumn="0" w:lastColumn="0" w:oddVBand="0" w:evenVBand="0" w:oddHBand="1" w:evenHBand="0" w:firstRowFirstColumn="0" w:firstRowLastColumn="0" w:lastRowFirstColumn="0" w:lastRowLastColumn="0"/>
+            </w:pPr>
+          </w:p>
+        </w:tc>
+      </w:tr>
+      <w:tr>
+        <w:tc>
+          <w:tcPr>
+            <w:cnfStyle w:val="001000000000" w:firstRow="0" w:lastRow="0" w:firstColumn="1" w:lastColumn="0" w:oddVBand="0" w:evenVBand="0" w:oddHBand="0" w:evenHBand="0" w:firstRowFirstColumn="0" w:firstRowLastColumn="0" w:lastRowFirstColumn="0" w:lastRowLastColumn="0"/>
+            <w:tcW w:w="2789" w:type="dxa"/>
+          </w:tcPr>
+          <w:p>
+            <w:r>
+              <w:lastRenderedPageBreak/>
+              <w:t xml:space="preserve">Create new event </w:t>
+            </w:r>
+          </w:p>
+        </w:tc>
+        <w:tc>
+          <w:tcPr>
+            <w:tcW w:w="2789" w:type="dxa"/>
+          </w:tcPr>
+          <w:p>
+            <w:pPr>
+              <w:cnfStyle w:val="000000000000" w:firstRow="0" w:lastRow="0" w:firstColumn="0" w:lastColumn="0" w:oddVBand="0" w:evenVBand="0" w:oddHBand="0" w:evenHBand="0" w:firstRowFirstColumn="0" w:firstRowLastColumn="0" w:lastRowFirstColumn="0" w:lastRowLastColumn="0"/>
+            </w:pPr>
+            <w:r>
+              <w:t xml:space="preserve">A new event is created </w:t>
+            </w:r>
+          </w:p>
+        </w:tc>
+        <w:tc>
+          <w:tcPr>
+            <w:tcW w:w="2790" w:type="dxa"/>
+          </w:tcPr>
+          <w:p>
+            <w:pPr>
+              <w:cnfStyle w:val="000000000000" w:firstRow="0" w:lastRow="0" w:firstColumn="0" w:lastColumn="0" w:oddVBand="0" w:evenVBand="0" w:oddHBand="0" w:evenHBand="0" w:firstRowFirstColumn="0" w:firstRowLastColumn="0" w:lastRowFirstColumn="0" w:lastRowLastColumn="0"/>
+            </w:pPr>
+            <w:r>
+              <w:t xml:space="preserve">A new event is created </w:t>
+            </w:r>
+          </w:p>
+        </w:tc>
+        <w:tc>
+          <w:tcPr>
+            <w:tcW w:w="2790" w:type="dxa"/>
+          </w:tcPr>
+          <w:p>
+            <w:pPr>
+              <w:cnfStyle w:val="000000000000" w:firstRow="0" w:lastRow="0" w:firstColumn="0" w:lastColumn="0" w:oddVBand="0" w:evenVBand="0" w:oddHBand="0" w:evenHBand="0" w:firstRowFirstColumn="0" w:firstRowLastColumn="0" w:lastRowFirstColumn="0" w:lastRowLastColumn="0"/>
+            </w:pPr>
+            <w:r>
+              <w:drawing>
+                <wp:inline distT="0" distB="0" distL="0" distR="0" wp14:anchorId="6826C0E9" wp14:editId="3C3EE459">
+                  <wp:extent cx="1255946" cy="2143125"/>
+                  <wp:effectExtent l="0" t="0" r="1905" b="0"/>
+                  <wp:docPr id="20" name="Picture 20"/>
+                  <wp:cNvGraphicFramePr>
+                    <a:graphicFrameLocks xmlns:a="http://schemas.openxmlformats.org/drawingml/2006/main" noChangeAspect="1"/>
+                  </wp:cNvGraphicFramePr>
+                  <a:graphic xmlns:a="http://schemas.openxmlformats.org/drawingml/2006/main">
+                    <a:graphicData uri="http://schemas.openxmlformats.org/drawingml/2006/picture">
+                      <pic:pic xmlns:pic="http://schemas.openxmlformats.org/drawingml/2006/picture">
+                        <pic:nvPicPr>
+                          <pic:cNvPr id="1" name=""/>
+                          <pic:cNvPicPr/>
+                        </pic:nvPicPr>
+                        <pic:blipFill>
+                          <a:blip r:embed="rId17"/>
+                          <a:stretch>
+                            <a:fillRect/>
+                          </a:stretch>
+                        </pic:blipFill>
+                        <pic:spPr>
+                          <a:xfrm>
+                            <a:off x="0" y="0"/>
+                            <a:ext cx="1260446" cy="2150804"/>
+                          </a:xfrm>
+                          <a:prstGeom prst="rect">
+                            <a:avLst/>
+                          </a:prstGeom>
+                        </pic:spPr>
+                      </pic:pic>
+                    </a:graphicData>
+                  </a:graphic>
+                </wp:inline>
+              </w:drawing>
+            </w:r>
+          </w:p>
+        </w:tc>
+        <w:tc>
+          <w:tcPr>
+            <w:tcW w:w="2790" w:type="dxa"/>
+          </w:tcPr>
+          <w:p>
+            <w:pPr>
+              <w:cnfStyle w:val="000000000000" w:firstRow="0" w:lastRow="0" w:firstColumn="0" w:lastColumn="0" w:oddVBand="0" w:evenVBand="0" w:oddHBand="0" w:evenHBand="0" w:firstRowFirstColumn="0" w:firstRowLastColumn="0" w:lastRowFirstColumn="0" w:lastRowLastColumn="0"/>
+            </w:pPr>
+          </w:p>
+        </w:tc>
+      </w:tr>
+      <w:tr>
+        <w:trPr>
+          <w:cnfStyle w:val="000000100000" w:firstRow="0" w:lastRow="0" w:firstColumn="0" w:lastColumn="0" w:oddVBand="0" w:evenVBand="0" w:oddHBand="1" w:evenHBand="0" w:firstRowFirstColumn="0" w:firstRowLastColumn="0" w:lastRowFirstColumn="0" w:lastRowLastColumn="0"/>
+        </w:trPr>
+        <w:tc>
+          <w:tcPr>
+            <w:cnfStyle w:val="001000000000" w:firstRow="0" w:lastRow="0" w:firstColumn="1" w:lastColumn="0" w:oddVBand="0" w:evenVBand="0" w:oddHBand="0" w:evenHBand="0" w:firstRowFirstColumn="0" w:firstRowLastColumn="0" w:lastRowFirstColumn="0" w:lastRowLastColumn="0"/>
+            <w:tcW w:w="2789" w:type="dxa"/>
+          </w:tcPr>
+          <w:p>
+            <w:r>
+              <w:t>You can edit an event</w:t>
+            </w:r>
+          </w:p>
+        </w:tc>
+        <w:tc>
+          <w:tcPr>
+            <w:tcW w:w="2789" w:type="dxa"/>
+          </w:tcPr>
+          <w:p>
+            <w:pPr>
+              <w:cnfStyle w:val="000000100000" w:firstRow="0" w:lastRow="0" w:firstColumn="0" w:lastColumn="0" w:oddVBand="0" w:evenVBand="0" w:oddHBand="1" w:evenHBand="0" w:firstRowFirstColumn="0" w:firstRowLastColumn="0" w:lastRowFirstColumn="0" w:lastRowLastColumn="0"/>
+            </w:pPr>
+            <w:r>
+              <w:t>An event is edited</w:t>
+            </w:r>
+          </w:p>
+        </w:tc>
+        <w:tc>
+          <w:tcPr>
+            <w:tcW w:w="2790" w:type="dxa"/>
+          </w:tcPr>
+          <w:p>
+            <w:pPr>
+              <w:cnfStyle w:val="000000100000" w:firstRow="0" w:lastRow="0" w:firstColumn="0" w:lastColumn="0" w:oddVBand="0" w:evenVBand="0" w:oddHBand="1" w:evenHBand="0" w:firstRowFirstColumn="0" w:firstRowLastColumn="0" w:lastRowFirstColumn="0" w:lastRowLastColumn="0"/>
+            </w:pPr>
+            <w:r>
+              <w:t>It is edited</w:t>
+            </w:r>
+          </w:p>
+        </w:tc>
+        <w:tc>
+          <w:tcPr>
+            <w:tcW w:w="2790" w:type="dxa"/>
+          </w:tcPr>
+          <w:p>
+            <w:pPr>
+              <w:cnfStyle w:val="000000100000" w:firstRow="0" w:lastRow="0" w:firstColumn="0" w:lastColumn="0" w:oddVBand="0" w:evenVBand="0" w:oddHBand="1" w:evenHBand="0" w:firstRowFirstColumn="0" w:firstRowLastColumn="0" w:lastRowFirstColumn="0" w:lastRowLastColumn="0"/>
+            </w:pPr>
+            <w:r>
+              <w:drawing>
+                <wp:inline distT="0" distB="0" distL="0" distR="0" wp14:anchorId="5F205B38" wp14:editId="489A409E">
+                  <wp:extent cx="1247917" cy="1266825"/>
+                  <wp:effectExtent l="0" t="0" r="9525" b="0"/>
+                  <wp:docPr id="21" name="Picture 21"/>
+                  <wp:cNvGraphicFramePr>
+                    <a:graphicFrameLocks xmlns:a="http://schemas.openxmlformats.org/drawingml/2006/main" noChangeAspect="1"/>
+                  </wp:cNvGraphicFramePr>
+                  <a:graphic xmlns:a="http://schemas.openxmlformats.org/drawingml/2006/main">
+                    <a:graphicData uri="http://schemas.openxmlformats.org/drawingml/2006/picture">
+                      <pic:pic xmlns:pic="http://schemas.openxmlformats.org/drawingml/2006/picture">
+                        <pic:nvPicPr>
+                          <pic:cNvPr id="1" name=""/>
+                          <pic:cNvPicPr/>
+                        </pic:nvPicPr>
+                        <pic:blipFill>
+                          <a:blip r:embed="rId18"/>
+                          <a:stretch>
+                            <a:fillRect/>
+                          </a:stretch>
+                        </pic:blipFill>
+                        <pic:spPr>
+                          <a:xfrm>
+                            <a:off x="0" y="0"/>
+                            <a:ext cx="1252397" cy="1271372"/>
+                          </a:xfrm>
+                          <a:prstGeom prst="rect">
+                            <a:avLst/>
+                          </a:prstGeom>
+                        </pic:spPr>
+                      </pic:pic>
+                    </a:graphicData>
+                  </a:graphic>
+                </wp:inline>
+              </w:drawing>
+            </w:r>
+          </w:p>
+        </w:tc>
+        <w:tc>
+          <w:tcPr>
+            <w:tcW w:w="2790" w:type="dxa"/>
+          </w:tcPr>
+          <w:p>
+            <w:pPr>
+              <w:cnfStyle w:val="000000100000" w:firstRow="0" w:lastRow="0" w:firstColumn="0" w:lastColumn="0" w:oddVBand="0" w:evenVBand="0" w:oddHBand="1" w:evenHBand="0" w:firstRowFirstColumn="0" w:firstRowLastColumn="0" w:lastRowFirstColumn="0" w:lastRowLastColumn="0"/>
+            </w:pPr>
+          </w:p>
+        </w:tc>
+      </w:tr>
+      <w:tr>
+        <w:tc>
+          <w:tcPr>
+            <w:cnfStyle w:val="001000000000" w:firstRow="0" w:lastRow="0" w:firstColumn="1" w:lastColumn="0" w:oddVBand="0" w:evenVBand="0" w:oddHBand="0" w:evenHBand="0" w:firstRowFirstColumn="0" w:firstRowLastColumn="0" w:lastRowFirstColumn="0" w:lastRowLastColumn="0"/>
+            <w:tcW w:w="2789" w:type="dxa"/>
+          </w:tcPr>
+          <w:p>
+            <w:r>
+              <w:t>Save edit</w:t>
+            </w:r>
+          </w:p>
+        </w:tc>
+        <w:tc>
+          <w:tcPr>
+            <w:tcW w:w="2789" w:type="dxa"/>
+          </w:tcPr>
+          <w:p>
+            <w:pPr>
+              <w:cnfStyle w:val="000000000000" w:firstRow="0" w:lastRow="0" w:firstColumn="0" w:lastColumn="0" w:oddVBand="0" w:evenVBand="0" w:oddHBand="0" w:evenHBand="0" w:firstRowFirstColumn="0" w:firstRowLastColumn="0" w:lastRowFirstColumn="0" w:lastRowLastColumn="0"/>
+            </w:pPr>
+            <w:r>
+              <w:t>The edit is saved</w:t>
+            </w:r>
+          </w:p>
+        </w:tc>
+        <w:tc>
+          <w:tcPr>
+            <w:tcW w:w="2790" w:type="dxa"/>
+          </w:tcPr>
+          <w:p>
+            <w:pPr>
+              <w:cnfStyle w:val="000000000000" w:firstRow="0" w:lastRow="0" w:firstColumn="0" w:lastColumn="0" w:oddVBand="0" w:evenVBand="0" w:oddHBand="0" w:evenHBand="0" w:firstRowFirstColumn="0" w:firstRowLastColumn="0" w:lastRowFirstColumn="0" w:lastRowLastColumn="0"/>
+            </w:pPr>
+            <w:r>
+              <w:t>The edit is saved</w:t>
+            </w:r>
+          </w:p>
+        </w:tc>
+        <w:tc>
+          <w:tcPr>
+            <w:tcW w:w="2790" w:type="dxa"/>
+          </w:tcPr>
+          <w:p>
+            <w:pPr>
+              <w:cnfStyle w:val="000000000000" w:firstRow="0" w:lastRow="0" w:firstColumn="0" w:lastColumn="0" w:oddVBand="0" w:evenVBand="0" w:oddHBand="0" w:evenHBand="0" w:firstRowFirstColumn="0" w:firstRowLastColumn="0" w:lastRowFirstColumn="0" w:lastRowLastColumn="0"/>
+            </w:pPr>
+            <w:r>
+              <w:drawing>
+                <wp:inline distT="0" distB="0" distL="0" distR="0" wp14:anchorId="46D029DC" wp14:editId="72F6BBB8">
+                  <wp:extent cx="2240414" cy="1609725"/>
+                  <wp:effectExtent l="0" t="0" r="7620" b="0"/>
+                  <wp:docPr id="22" name="Picture 22"/>
+                  <wp:cNvGraphicFramePr>
+                    <a:graphicFrameLocks xmlns:a="http://schemas.openxmlformats.org/drawingml/2006/main" noChangeAspect="1"/>
+                  </wp:cNvGraphicFramePr>
+                  <a:graphic xmlns:a="http://schemas.openxmlformats.org/drawingml/2006/main">
+                    <a:graphicData uri="http://schemas.openxmlformats.org/drawingml/2006/picture">
+                      <pic:pic xmlns:pic="http://schemas.openxmlformats.org/drawingml/2006/picture">
+                        <pic:nvPicPr>
+                          <pic:cNvPr id="1" name=""/>
+                          <pic:cNvPicPr/>
+                        </pic:nvPicPr>
+                        <pic:blipFill>
+                          <a:blip r:embed="rId19"/>
+                          <a:stretch>
+                            <a:fillRect/>
+                          </a:stretch>
+                        </pic:blipFill>
+                        <pic:spPr>
+                          <a:xfrm>
+                            <a:off x="0" y="0"/>
+                            <a:ext cx="2245212" cy="1613173"/>
+                          </a:xfrm>
+                          <a:prstGeom prst="rect">
+                            <a:avLst/>
+                          </a:prstGeom>
+                        </pic:spPr>
+                      </pic:pic>
+                    </a:graphicData>
+                  </a:graphic>
+                </wp:inline>
+              </w:drawing>
+            </w:r>
+          </w:p>
+        </w:tc>
+        <w:tc>
+          <w:tcPr>
+            <w:tcW w:w="2790" w:type="dxa"/>
+          </w:tcPr>
+          <w:p>
+            <w:pPr>
+              <w:cnfStyle w:val="000000000000" w:firstRow="0" w:lastRow="0" w:firstColumn="0" w:lastColumn="0" w:oddVBand="0" w:evenVBand="0" w:oddHBand="0" w:evenHBand="0" w:firstRowFirstColumn="0" w:firstRowLastColumn="0" w:lastRowFirstColumn="0" w:lastRowLastColumn="0"/>
+            </w:pPr>
+            <w:r>
+              <w:t xml:space="preserve">I have not given the PTY for party so </w:t>
+            </w:r>
+            <w:proofErr w:type="gramStart"/>
+            <w:r>
+              <w:t>It</w:t>
+            </w:r>
+            <w:proofErr w:type="gramEnd"/>
+            <w:r>
+              <w:t xml:space="preserve"> is showing up as blank </w:t>
+            </w:r>
+          </w:p>
+        </w:tc>
+      </w:tr>
+      <w:tr>
+        <w:trPr>
+          <w:cnfStyle w:val="000000100000" w:firstRow="0" w:lastRow="0" w:firstColumn="0" w:lastColumn="0" w:oddVBand="0" w:evenVBand="0" w:oddHBand="1" w:evenHBand="0" w:firstRowFirstColumn="0" w:firstRowLastColumn="0" w:lastRowFirstColumn="0" w:lastRowLastColumn="0"/>
+        </w:trPr>
+        <w:tc>
+          <w:tcPr>
+            <w:cnfStyle w:val="001000000000" w:firstRow="0" w:lastRow="0" w:firstColumn="1" w:lastColumn="0" w:oddVBand="0" w:evenVBand="0" w:oddHBand="0" w:evenHBand="0" w:firstRowFirstColumn="0" w:firstRowLastColumn="0" w:lastRowFirstColumn="0" w:lastRowLastColumn="0"/>
+            <w:tcW w:w="2789" w:type="dxa"/>
+          </w:tcPr>
+          <w:p>
+            <w:r>
+              <w:lastRenderedPageBreak/>
+              <w:t>Asked to confirm deletion</w:t>
+            </w:r>
+          </w:p>
+        </w:tc>
+        <w:tc>
+          <w:tcPr>
+            <w:tcW w:w="2789" w:type="dxa"/>
+          </w:tcPr>
+          <w:p>
+            <w:pPr>
+              <w:cnfStyle w:val="000000100000" w:firstRow="0" w:lastRow="0" w:firstColumn="0" w:lastColumn="0" w:oddVBand="0" w:evenVBand="0" w:oddHBand="1" w:evenHBand="0" w:firstRowFirstColumn="0" w:firstRowLastColumn="0" w:lastRowFirstColumn="0" w:lastRowLastColumn="0"/>
+            </w:pPr>
+            <w:r>
+              <w:t>Asked to confirm deletion</w:t>
+            </w:r>
+          </w:p>
+        </w:tc>
+        <w:tc>
+          <w:tcPr>
+            <w:tcW w:w="2790" w:type="dxa"/>
+          </w:tcPr>
+          <w:p>
+            <w:pPr>
+              <w:cnfStyle w:val="000000100000" w:firstRow="0" w:lastRow="0" w:firstColumn="0" w:lastColumn="0" w:oddVBand="0" w:evenVBand="0" w:oddHBand="1" w:evenHBand="0" w:firstRowFirstColumn="0" w:firstRowLastColumn="0" w:lastRowFirstColumn="0" w:lastRowLastColumn="0"/>
+            </w:pPr>
+            <w:r>
+              <w:t xml:space="preserve">Asked to confirm deletion </w:t>
+            </w:r>
+          </w:p>
+        </w:tc>
+        <w:tc>
+          <w:tcPr>
+            <w:tcW w:w="2790" w:type="dxa"/>
+          </w:tcPr>
+          <w:p>
+            <w:pPr>
+              <w:cnfStyle w:val="000000100000" w:firstRow="0" w:lastRow="0" w:firstColumn="0" w:lastColumn="0" w:oddVBand="0" w:evenVBand="0" w:oddHBand="1" w:evenHBand="0" w:firstRowFirstColumn="0" w:firstRowLastColumn="0" w:lastRowFirstColumn="0" w:lastRowLastColumn="0"/>
+            </w:pPr>
+            <w:r>
+              <w:drawing>
+                <wp:inline distT="0" distB="0" distL="0" distR="0" wp14:anchorId="29C7D688" wp14:editId="3D5F1792">
+                  <wp:extent cx="2270029" cy="1790700"/>
+                  <wp:effectExtent l="0" t="0" r="0" b="0"/>
+                  <wp:docPr id="23" name="Picture 23"/>
+                  <wp:cNvGraphicFramePr>
+                    <a:graphicFrameLocks xmlns:a="http://schemas.openxmlformats.org/drawingml/2006/main" noChangeAspect="1"/>
+                  </wp:cNvGraphicFramePr>
+                  <a:graphic xmlns:a="http://schemas.openxmlformats.org/drawingml/2006/main">
+                    <a:graphicData uri="http://schemas.openxmlformats.org/drawingml/2006/picture">
+                      <pic:pic xmlns:pic="http://schemas.openxmlformats.org/drawingml/2006/picture">
+                        <pic:nvPicPr>
+                          <pic:cNvPr id="1" name=""/>
+                          <pic:cNvPicPr/>
+                        </pic:nvPicPr>
+                        <pic:blipFill>
+                          <a:blip r:embed="rId20"/>
+                          <a:stretch>
+                            <a:fillRect/>
+                          </a:stretch>
+                        </pic:blipFill>
+                        <pic:spPr>
+                          <a:xfrm>
+                            <a:off x="0" y="0"/>
+                            <a:ext cx="2275218" cy="1794793"/>
+                          </a:xfrm>
+                          <a:prstGeom prst="rect">
+                            <a:avLst/>
+                          </a:prstGeom>
+                        </pic:spPr>
+                      </pic:pic>
+                    </a:graphicData>
+                  </a:graphic>
+                </wp:inline>
+              </w:drawing>
+            </w:r>
+          </w:p>
+        </w:tc>
+        <w:tc>
+          <w:tcPr>
+            <w:tcW w:w="2790" w:type="dxa"/>
+          </w:tcPr>
+          <w:p>
+            <w:pPr>
+              <w:cnfStyle w:val="000000100000" w:firstRow="0" w:lastRow="0" w:firstColumn="0" w:lastColumn="0" w:oddVBand="0" w:evenVBand="0" w:oddHBand="1" w:evenHBand="0" w:firstRowFirstColumn="0" w:firstRowLastColumn="0" w:lastRowFirstColumn="0" w:lastRowLastColumn="0"/>
+            </w:pPr>
+          </w:p>
+        </w:tc>
+      </w:tr>
+      <w:tr>
+        <w:tc>
+          <w:tcPr>
+            <w:cnfStyle w:val="001000000000" w:firstRow="0" w:lastRow="0" w:firstColumn="1" w:lastColumn="0" w:oddVBand="0" w:evenVBand="0" w:oddHBand="0" w:evenHBand="0" w:firstRowFirstColumn="0" w:firstRowLastColumn="0" w:lastRowFirstColumn="0" w:lastRowLastColumn="0"/>
+            <w:tcW w:w="2789" w:type="dxa"/>
+          </w:tcPr>
+          <w:p>
+            <w:r>
+              <w:t xml:space="preserve">Delete event </w:t>
+            </w:r>
+          </w:p>
+        </w:tc>
+        <w:tc>
+          <w:tcPr>
+            <w:tcW w:w="2789" w:type="dxa"/>
+          </w:tcPr>
+          <w:p>
+            <w:pPr>
+              <w:cnfStyle w:val="000000000000" w:firstRow="0" w:lastRow="0" w:firstColumn="0" w:lastColumn="0" w:oddVBand="0" w:evenVBand="0" w:oddHBand="0" w:evenHBand="0" w:firstRowFirstColumn="0" w:firstRowLastColumn="0" w:lastRowFirstColumn="0" w:lastRowLastColumn="0"/>
+            </w:pPr>
+            <w:r>
+              <w:t>Event deleted</w:t>
+            </w:r>
+          </w:p>
+        </w:tc>
+        <w:tc>
+          <w:tcPr>
+            <w:tcW w:w="2790" w:type="dxa"/>
+          </w:tcPr>
+          <w:p>
+            <w:pPr>
+              <w:cnfStyle w:val="000000000000" w:firstRow="0" w:lastRow="0" w:firstColumn="0" w:lastColumn="0" w:oddVBand="0" w:evenVBand="0" w:oddHBand="0" w:evenHBand="0" w:firstRowFirstColumn="0" w:firstRowLastColumn="0" w:lastRowFirstColumn="0" w:lastRowLastColumn="0"/>
+            </w:pPr>
+            <w:r>
+              <w:t>Event deleted</w:t>
+            </w:r>
+          </w:p>
+        </w:tc>
+        <w:tc>
+          <w:tcPr>
+            <w:tcW w:w="2790" w:type="dxa"/>
+          </w:tcPr>
+          <w:p>
+            <w:pPr>
+              <w:cnfStyle w:val="000000000000" w:firstRow="0" w:lastRow="0" w:firstColumn="0" w:lastColumn="0" w:oddVBand="0" w:evenVBand="0" w:oddHBand="0" w:evenHBand="0" w:firstRowFirstColumn="0" w:firstRowLastColumn="0" w:lastRowFirstColumn="0" w:lastRowLastColumn="0"/>
+            </w:pPr>
+            <w:r>
+              <w:drawing>
+                <wp:inline distT="0" distB="0" distL="0" distR="0" wp14:anchorId="0FB69A3C" wp14:editId="290102AE">
+                  <wp:extent cx="2329392" cy="1476375"/>
+                  <wp:effectExtent l="0" t="0" r="0" b="0"/>
+                  <wp:docPr id="25" name="Picture 25"/>
+                  <wp:cNvGraphicFramePr>
+                    <a:graphicFrameLocks xmlns:a="http://schemas.openxmlformats.org/drawingml/2006/main" noChangeAspect="1"/>
+                  </wp:cNvGraphicFramePr>
+                  <a:graphic xmlns:a="http://schemas.openxmlformats.org/drawingml/2006/main">
+                    <a:graphicData uri="http://schemas.openxmlformats.org/drawingml/2006/picture">
+                      <pic:pic xmlns:pic="http://schemas.openxmlformats.org/drawingml/2006/picture">
+                        <pic:nvPicPr>
+                          <pic:cNvPr id="1" name=""/>
+                          <pic:cNvPicPr/>
+                        </pic:nvPicPr>
+                        <pic:blipFill>
+                          <a:blip r:embed="rId21"/>
+                          <a:stretch>
+                            <a:fillRect/>
+                          </a:stretch>
+                        </pic:blipFill>
+                        <pic:spPr>
+                          <a:xfrm>
+                            <a:off x="0" y="0"/>
+                            <a:ext cx="2332754" cy="1478506"/>
+                          </a:xfrm>
+                          <a:prstGeom prst="rect">
+                            <a:avLst/>
+                          </a:prstGeom>
+                        </pic:spPr>
+                      </pic:pic>
+                    </a:graphicData>
+                  </a:graphic>
+                </wp:inline>
+              </w:drawing>
+            </w:r>
+          </w:p>
+        </w:tc>
+        <w:tc>
+          <w:tcPr>
+            <w:tcW w:w="2790" w:type="dxa"/>
+          </w:tcPr>
+          <w:p>
+            <w:pPr>
+              <w:cnfStyle w:val="000000000000" w:firstRow="0" w:lastRow="0" w:firstColumn="0" w:lastColumn="0" w:oddVBand="0" w:evenVBand="0" w:oddHBand="0" w:evenHBand="0" w:firstRowFirstColumn="0" w:firstRowLastColumn="0" w:lastRowFirstColumn="0" w:lastRowLastColumn="0"/>
+            </w:pPr>
+          </w:p>
+        </w:tc>
+      </w:tr>
+      <w:tr>
+        <w:trPr>
+          <w:cnfStyle w:val="000000100000" w:firstRow="0" w:lastRow="0" w:firstColumn="0" w:lastColumn="0" w:oddVBand="0" w:evenVBand="0" w:oddHBand="1" w:evenHBand="0" w:firstRowFirstColumn="0" w:firstRowLastColumn="0" w:lastRowFirstColumn="0" w:lastRowLastColumn="0"/>
+        </w:trPr>
+        <w:tc>
+          <w:tcPr>
+            <w:cnfStyle w:val="001000000000" w:firstRow="0" w:lastRow="0" w:firstColumn="1" w:lastColumn="0" w:oddVBand="0" w:evenVBand="0" w:oddHBand="0" w:evenHBand="0" w:firstRowFirstColumn="0" w:firstRowLastColumn="0" w:lastRowFirstColumn="0" w:lastRowLastColumn="0"/>
+            <w:tcW w:w="2789" w:type="dxa"/>
+          </w:tcPr>
+          <w:p>
+            <w:r>
+              <w:t>Guest booking index</w:t>
+            </w:r>
+          </w:p>
+        </w:tc>
+        <w:tc>
+          <w:tcPr>
+            <w:tcW w:w="2789" w:type="dxa"/>
+          </w:tcPr>
+          <w:p>
+            <w:pPr>
+              <w:cnfStyle w:val="000000100000" w:firstRow="0" w:lastRow="0" w:firstColumn="0" w:lastColumn="0" w:oddVBand="0" w:evenVBand="0" w:oddHBand="1" w:evenHBand="0" w:firstRowFirstColumn="0" w:firstRowLastColumn="0" w:lastRowFirstColumn="0" w:lastRowLastColumn="0"/>
+            </w:pPr>
+            <w:r>
+              <w:t>You view the guest booking index</w:t>
+            </w:r>
+          </w:p>
+        </w:tc>
+        <w:tc>
+          <w:tcPr>
+            <w:tcW w:w="2790" w:type="dxa"/>
+          </w:tcPr>
+          <w:p>
+            <w:pPr>
+              <w:cnfStyle w:val="000000100000" w:firstRow="0" w:lastRow="0" w:firstColumn="0" w:lastColumn="0" w:oddVBand="0" w:evenVBand="0" w:oddHBand="1" w:evenHBand="0" w:firstRowFirstColumn="0" w:firstRowLastColumn="0" w:lastRowFirstColumn="0" w:lastRowLastColumn="0"/>
+            </w:pPr>
+            <w:r>
+              <w:t>You view the guest booking index</w:t>
+            </w:r>
+          </w:p>
+        </w:tc>
+        <w:tc>
+          <w:tcPr>
+            <w:tcW w:w="2790" w:type="dxa"/>
+          </w:tcPr>
+          <w:p>
+            <w:pPr>
+              <w:cnfStyle w:val="000000100000" w:firstRow="0" w:lastRow="0" w:firstColumn="0" w:lastColumn="0" w:oddVBand="0" w:evenVBand="0" w:oddHBand="1" w:evenHBand="0" w:firstRowFirstColumn="0" w:firstRowLastColumn="0" w:lastRowFirstColumn="0" w:lastRowLastColumn="0"/>
+            </w:pPr>
+            <w:r>
+              <w:drawing>
+                <wp:inline distT="0" distB="0" distL="0" distR="0" wp14:anchorId="5AC43F28" wp14:editId="3DCA7783">
+                  <wp:extent cx="2852548" cy="1181100"/>
+                  <wp:effectExtent l="0" t="0" r="5080" b="0"/>
+                  <wp:docPr id="12" name="Picture 12"/>
+                  <wp:cNvGraphicFramePr>
+                    <a:graphicFrameLocks xmlns:a="http://schemas.openxmlformats.org/drawingml/2006/main" noChangeAspect="1"/>
+                  </wp:cNvGraphicFramePr>
+                  <a:graphic xmlns:a="http://schemas.openxmlformats.org/drawingml/2006/main">
+                    <a:graphicData uri="http://schemas.openxmlformats.org/drawingml/2006/picture">
+                      <pic:pic xmlns:pic="http://schemas.openxmlformats.org/drawingml/2006/picture">
+                        <pic:nvPicPr>
+                          <pic:cNvPr id="1" name=""/>
+                          <pic:cNvPicPr/>
+                        </pic:nvPicPr>
+                        <pic:blipFill>
+                          <a:blip r:embed="rId22"/>
+                          <a:stretch>
+                            <a:fillRect/>
+                          </a:stretch>
+                        </pic:blipFill>
+                        <pic:spPr>
+                          <a:xfrm>
+                            <a:off x="0" y="0"/>
+                            <a:ext cx="2859202" cy="1183855"/>
+                          </a:xfrm>
+                          <a:prstGeom prst="rect">
+                            <a:avLst/>
+                          </a:prstGeom>
+                        </pic:spPr>
+                      </pic:pic>
+                    </a:graphicData>
+                  </a:graphic>
+                </wp:inline>
+              </w:drawing>
+            </w:r>
+          </w:p>
+        </w:tc>
+        <w:tc>
+          <w:tcPr>
+            <w:tcW w:w="2790" w:type="dxa"/>
+          </w:tcPr>
+          <w:p>
+            <w:pPr>
+              <w:cnfStyle w:val="000000100000" w:firstRow="0" w:lastRow="0" w:firstColumn="0" w:lastColumn="0" w:oddVBand="0" w:evenVBand="0" w:oddHBand="1" w:evenHBand="0" w:firstRowFirstColumn="0" w:firstRowLastColumn="0" w:lastRowFirstColumn="0" w:lastRowLastColumn="0"/>
+            </w:pPr>
+          </w:p>
+        </w:tc>
+      </w:tr>
+      <w:tr>
+        <w:tc>
+          <w:tcPr>
+            <w:cnfStyle w:val="001000000000" w:firstRow="0" w:lastRow="0" w:firstColumn="1" w:lastColumn="0" w:oddVBand="0" w:evenVBand="0" w:oddHBand="0" w:evenHBand="0" w:firstRowFirstColumn="0" w:firstRowLastColumn="0" w:lastRowFirstColumn="0" w:lastRowLastColumn="0"/>
+            <w:tcW w:w="2789" w:type="dxa"/>
+          </w:tcPr>
+          <w:p>
+            <w:r>
+              <w:t xml:space="preserve">View details guest booking </w:t>
+            </w:r>
+          </w:p>
+        </w:tc>
+        <w:tc>
+          <w:tcPr>
+            <w:tcW w:w="2789" w:type="dxa"/>
+          </w:tcPr>
+          <w:p>
+            <w:pPr>
+              <w:cnfStyle w:val="000000000000" w:firstRow="0" w:lastRow="0" w:firstColumn="0" w:lastColumn="0" w:oddVBand="0" w:evenVBand="0" w:oddHBand="0" w:evenHBand="0" w:firstRowFirstColumn="0" w:firstRowLastColumn="0" w:lastRowFirstColumn="0" w:lastRowLastColumn="0"/>
+            </w:pPr>
+            <w:r>
+              <w:t>You view the details of a guest booking</w:t>
+            </w:r>
+          </w:p>
+        </w:tc>
+        <w:tc>
+          <w:tcPr>
+            <w:tcW w:w="2790" w:type="dxa"/>
+          </w:tcPr>
+          <w:p>
+            <w:pPr>
+              <w:cnfStyle w:val="000000000000" w:firstRow="0" w:lastRow="0" w:firstColumn="0" w:lastColumn="0" w:oddVBand="0" w:evenVBand="0" w:oddHBand="0" w:evenHBand="0" w:firstRowFirstColumn="0" w:firstRowLastColumn="0" w:lastRowFirstColumn="0" w:lastRowLastColumn="0"/>
+            </w:pPr>
+            <w:r>
+              <w:t xml:space="preserve">You view the details of a guest booking </w:t>
+            </w:r>
+          </w:p>
+        </w:tc>
+        <w:tc>
+          <w:tcPr>
+            <w:tcW w:w="2790" w:type="dxa"/>
+          </w:tcPr>
+          <w:p>
+            <w:pPr>
+              <w:cnfStyle w:val="000000000000" w:firstRow="0" w:lastRow="0" w:firstColumn="0" w:lastColumn="0" w:oddVBand="0" w:evenVBand="0" w:oddHBand="0" w:evenHBand="0" w:firstRowFirstColumn="0" w:firstRowLastColumn="0" w:lastRowFirstColumn="0" w:lastRowLastColumn="0"/>
+            </w:pPr>
+            <w:r>
+              <w:drawing>
+                <wp:inline distT="0" distB="0" distL="0" distR="0" wp14:anchorId="1E5C18C5" wp14:editId="723B47B9">
+                  <wp:extent cx="1010478" cy="857250"/>
+                  <wp:effectExtent l="0" t="0" r="0" b="0"/>
+                  <wp:docPr id="13" name="Picture 13"/>
+                  <wp:cNvGraphicFramePr>
+                    <a:graphicFrameLocks xmlns:a="http://schemas.openxmlformats.org/drawingml/2006/main" noChangeAspect="1"/>
+                  </wp:cNvGraphicFramePr>
+                  <a:graphic xmlns:a="http://schemas.openxmlformats.org/drawingml/2006/main">
+                    <a:graphicData uri="http://schemas.openxmlformats.org/drawingml/2006/picture">
+                      <pic:pic xmlns:pic="http://schemas.openxmlformats.org/drawingml/2006/picture">
+                        <pic:nvPicPr>
+                          <pic:cNvPr id="1" name=""/>
+                          <pic:cNvPicPr/>
+                        </pic:nvPicPr>
+                        <pic:blipFill>
+                          <a:blip r:embed="rId23"/>
+                          <a:stretch>
+                            <a:fillRect/>
+                          </a:stretch>
+                        </pic:blipFill>
+                        <pic:spPr>
+                          <a:xfrm>
+                            <a:off x="0" y="0"/>
+                            <a:ext cx="1012803" cy="859223"/>
+                          </a:xfrm>
+                          <a:prstGeom prst="rect">
+                            <a:avLst/>
+                          </a:prstGeom>
+                        </pic:spPr>
+                      </pic:pic>
+                    </a:graphicData>
+                  </a:graphic>
+                </wp:inline>
+              </w:drawing>
+            </w:r>
+          </w:p>
+        </w:tc>
+        <w:tc>
+          <w:tcPr>
+            <w:tcW w:w="2790" w:type="dxa"/>
+          </w:tcPr>
+          <w:p>
+            <w:pPr>
+              <w:cnfStyle w:val="000000000000" w:firstRow="0" w:lastRow="0" w:firstColumn="0" w:lastColumn="0" w:oddVBand="0" w:evenVBand="0" w:oddHBand="0" w:evenHBand="0" w:firstRowFirstColumn="0" w:firstRowLastColumn="0" w:lastRowFirstColumn="0" w:lastRowLastColumn="0"/>
+            </w:pPr>
+          </w:p>
+        </w:tc>
+      </w:tr>
+      <w:tr>
+        <w:trPr>
+          <w:cnfStyle w:val="000000100000" w:firstRow="0" w:lastRow="0" w:firstColumn="0" w:lastColumn="0" w:oddVBand="0" w:evenVBand="0" w:oddHBand="1" w:evenHBand="0" w:firstRowFirstColumn="0" w:firstRowLastColumn="0" w:lastRowFirstColumn="0" w:lastRowLastColumn="0"/>
+        </w:trPr>
+        <w:tc>
+          <w:tcPr>
+            <w:cnfStyle w:val="001000000000" w:firstRow="0" w:lastRow="0" w:firstColumn="1" w:lastColumn="0" w:oddVBand="0" w:evenVBand="0" w:oddHBand="0" w:evenHBand="0" w:firstRowFirstColumn="0" w:firstRowLastColumn="0" w:lastRowFirstColumn="0" w:lastRowLastColumn="0"/>
+            <w:tcW w:w="2789" w:type="dxa"/>
+          </w:tcPr>
+          <w:p>
+            <w:r>
+              <w:lastRenderedPageBreak/>
+              <w:t>Create new guest booking</w:t>
+            </w:r>
+          </w:p>
+        </w:tc>
+        <w:tc>
+          <w:tcPr>
+            <w:tcW w:w="2789" w:type="dxa"/>
+          </w:tcPr>
+          <w:p>
+            <w:pPr>
+              <w:cnfStyle w:val="000000100000" w:firstRow="0" w:lastRow="0" w:firstColumn="0" w:lastColumn="0" w:oddVBand="0" w:evenVBand="0" w:oddHBand="1" w:evenHBand="0" w:firstRowFirstColumn="0" w:firstRowLastColumn="0" w:lastRowFirstColumn="0" w:lastRowLastColumn="0"/>
+            </w:pPr>
+            <w:r>
+              <w:t>New guest booking made</w:t>
+            </w:r>
+          </w:p>
+        </w:tc>
+        <w:tc>
+          <w:tcPr>
+            <w:tcW w:w="2790" w:type="dxa"/>
+          </w:tcPr>
+          <w:p>
+            <w:pPr>
+              <w:cnfStyle w:val="000000100000" w:firstRow="0" w:lastRow="0" w:firstColumn="0" w:lastColumn="0" w:oddVBand="0" w:evenVBand="0" w:oddHBand="1" w:evenHBand="0" w:firstRowFirstColumn="0" w:firstRowLastColumn="0" w:lastRowFirstColumn="0" w:lastRowLastColumn="0"/>
+            </w:pPr>
+            <w:r>
+              <w:t>New guest booking made</w:t>
+            </w:r>
+          </w:p>
+        </w:tc>
+        <w:tc>
+          <w:tcPr>
+            <w:tcW w:w="2790" w:type="dxa"/>
+          </w:tcPr>
+          <w:p>
+            <w:pPr>
+              <w:cnfStyle w:val="000000100000" w:firstRow="0" w:lastRow="0" w:firstColumn="0" w:lastColumn="0" w:oddVBand="0" w:evenVBand="0" w:oddHBand="1" w:evenHBand="0" w:firstRowFirstColumn="0" w:firstRowLastColumn="0" w:lastRowFirstColumn="0" w:lastRowLastColumn="0"/>
+            </w:pPr>
+            <w:r>
+              <w:drawing>
+                <wp:inline distT="0" distB="0" distL="0" distR="0" wp14:anchorId="468918F0" wp14:editId="6A1C337E">
+                  <wp:extent cx="1091533" cy="1295399"/>
+                  <wp:effectExtent l="0" t="0" r="0" b="635"/>
+                  <wp:docPr id="14" name="Picture 14"/>
+                  <wp:cNvGraphicFramePr>
+                    <a:graphicFrameLocks xmlns:a="http://schemas.openxmlformats.org/drawingml/2006/main" noChangeAspect="1"/>
+                  </wp:cNvGraphicFramePr>
+                  <a:graphic xmlns:a="http://schemas.openxmlformats.org/drawingml/2006/main">
+                    <a:graphicData uri="http://schemas.openxmlformats.org/drawingml/2006/picture">
+                      <pic:pic xmlns:pic="http://schemas.openxmlformats.org/drawingml/2006/picture">
+                        <pic:nvPicPr>
+                          <pic:cNvPr id="1" name=""/>
+                          <pic:cNvPicPr/>
+                        </pic:nvPicPr>
+                        <pic:blipFill>
+                          <a:blip r:embed="rId24"/>
+                          <a:stretch>
+                            <a:fillRect/>
+                          </a:stretch>
+                        </pic:blipFill>
+                        <pic:spPr>
+                          <a:xfrm>
+                            <a:off x="0" y="0"/>
+                            <a:ext cx="1094513" cy="1298935"/>
+                          </a:xfrm>
+                          <a:prstGeom prst="rect">
+                            <a:avLst/>
+                          </a:prstGeom>
+                        </pic:spPr>
+                      </pic:pic>
+                    </a:graphicData>
+                  </a:graphic>
+                </wp:inline>
+              </w:drawing>
+            </w:r>
+          </w:p>
+        </w:tc>
+        <w:tc>
+          <w:tcPr>
+            <w:tcW w:w="2790" w:type="dxa"/>
+          </w:tcPr>
+          <w:p>
+            <w:pPr>
+              <w:cnfStyle w:val="000000100000" w:firstRow="0" w:lastRow="0" w:firstColumn="0" w:lastColumn="0" w:oddVBand="0" w:evenVBand="0" w:oddHBand="1" w:evenHBand="0" w:firstRowFirstColumn="0" w:firstRowLastColumn="0" w:lastRowFirstColumn="0" w:lastRowLastColumn="0"/>
+            </w:pPr>
+          </w:p>
+        </w:tc>
+      </w:tr>
+      <w:tr>
+        <w:tc>
+          <w:tcPr>
+            <w:cnfStyle w:val="001000000000" w:firstRow="0" w:lastRow="0" w:firstColumn="1" w:lastColumn="0" w:oddVBand="0" w:evenVBand="0" w:oddHBand="0" w:evenHBand="0" w:firstRowFirstColumn="0" w:firstRowLastColumn="0" w:lastRowFirstColumn="0" w:lastRowLastColumn="0"/>
+            <w:tcW w:w="2789" w:type="dxa"/>
+          </w:tcPr>
+          <w:p>
+            <w:r>
+              <w:t>Edit a guest booking</w:t>
+            </w:r>
+          </w:p>
+        </w:tc>
+        <w:tc>
+          <w:tcPr>
+            <w:tcW w:w="2789" w:type="dxa"/>
+          </w:tcPr>
+          <w:p>
+            <w:pPr>
+              <w:cnfStyle w:val="000000000000" w:firstRow="0" w:lastRow="0" w:firstColumn="0" w:lastColumn="0" w:oddVBand="0" w:evenVBand="0" w:oddHBand="0" w:evenHBand="0" w:firstRowFirstColumn="0" w:firstRowLastColumn="0" w:lastRowFirstColumn="0" w:lastRowLastColumn="0"/>
+            </w:pPr>
+            <w:r>
+              <w:t xml:space="preserve">You edit a guest booking </w:t>
+            </w:r>
+          </w:p>
+        </w:tc>
+        <w:tc>
+          <w:tcPr>
+            <w:tcW w:w="2790" w:type="dxa"/>
+          </w:tcPr>
+          <w:p>
+            <w:pPr>
+              <w:cnfStyle w:val="000000000000" w:firstRow="0" w:lastRow="0" w:firstColumn="0" w:lastColumn="0" w:oddVBand="0" w:evenVBand="0" w:oddHBand="0" w:evenHBand="0" w:firstRowFirstColumn="0" w:firstRowLastColumn="0" w:lastRowFirstColumn="0" w:lastRowLastColumn="0"/>
+            </w:pPr>
+            <w:r>
+              <w:t xml:space="preserve">You edit a guest booking </w:t>
+            </w:r>
+          </w:p>
+        </w:tc>
+        <w:tc>
+          <w:tcPr>
+            <w:tcW w:w="2790" w:type="dxa"/>
+          </w:tcPr>
+          <w:p>
+            <w:pPr>
+              <w:cnfStyle w:val="000000000000" w:firstRow="0" w:lastRow="0" w:firstColumn="0" w:lastColumn="0" w:oddVBand="0" w:evenVBand="0" w:oddHBand="0" w:evenHBand="0" w:firstRowFirstColumn="0" w:firstRowLastColumn="0" w:lastRowFirstColumn="0" w:lastRowLastColumn="0"/>
+            </w:pPr>
+            <w:r>
+              <w:drawing>
+                <wp:inline distT="0" distB="0" distL="0" distR="0" wp14:anchorId="13C2AE16" wp14:editId="469C38BF">
+                  <wp:extent cx="1012671" cy="1666875"/>
+                  <wp:effectExtent l="0" t="0" r="0" b="0"/>
+                  <wp:docPr id="16" name="Picture 16"/>
+                  <wp:cNvGraphicFramePr>
+                    <a:graphicFrameLocks xmlns:a="http://schemas.openxmlformats.org/drawingml/2006/main" noChangeAspect="1"/>
+                  </wp:cNvGraphicFramePr>
+                  <a:graphic xmlns:a="http://schemas.openxmlformats.org/drawingml/2006/main">
+                    <a:graphicData uri="http://schemas.openxmlformats.org/drawingml/2006/picture">
+                      <pic:pic xmlns:pic="http://schemas.openxmlformats.org/drawingml/2006/picture">
+                        <pic:nvPicPr>
+                          <pic:cNvPr id="1" name=""/>
+                          <pic:cNvPicPr/>
+                        </pic:nvPicPr>
+                        <pic:blipFill>
+                          <a:blip r:embed="rId25"/>
+                          <a:stretch>
+                            <a:fillRect/>
+                          </a:stretch>
+                        </pic:blipFill>
+                        <pic:spPr>
+                          <a:xfrm>
+                            <a:off x="0" y="0"/>
+                            <a:ext cx="1015064" cy="1670814"/>
+                          </a:xfrm>
+                          <a:prstGeom prst="rect">
+                            <a:avLst/>
+                          </a:prstGeom>
+                        </pic:spPr>
+                      </pic:pic>
+                    </a:graphicData>
+                  </a:graphic>
+                </wp:inline>
+              </w:drawing>
+            </w:r>
+          </w:p>
+        </w:tc>
+        <w:tc>
+          <w:tcPr>
+            <w:tcW w:w="2790" w:type="dxa"/>
+          </w:tcPr>
+          <w:p>
+            <w:pPr>
+              <w:cnfStyle w:val="000000000000" w:firstRow="0" w:lastRow="0" w:firstColumn="0" w:lastColumn="0" w:oddVBand="0" w:evenVBand="0" w:oddHBand="0" w:evenHBand="0" w:firstRowFirstColumn="0" w:firstRowLastColumn="0" w:lastRowFirstColumn="0" w:lastRowLastColumn="0"/>
+            </w:pPr>
+          </w:p>
+        </w:tc>
+      </w:tr>
+      <w:tr>
+        <w:trPr>
+          <w:cnfStyle w:val="000000100000" w:firstRow="0" w:lastRow="0" w:firstColumn="0" w:lastColumn="0" w:oddVBand="0" w:evenVBand="0" w:oddHBand="1" w:evenHBand="0" w:firstRowFirstColumn="0" w:firstRowLastColumn="0" w:lastRowFirstColumn="0" w:lastRowLastColumn="0"/>
+        </w:trPr>
+        <w:tc>
+          <w:tcPr>
+            <w:cnfStyle w:val="001000000000" w:firstRow="0" w:lastRow="0" w:firstColumn="1" w:lastColumn="0" w:oddVBand="0" w:evenVBand="0" w:oddHBand="0" w:evenHBand="0" w:firstRowFirstColumn="0" w:firstRowLastColumn="0" w:lastRowFirstColumn="0" w:lastRowLastColumn="0"/>
+            <w:tcW w:w="2789" w:type="dxa"/>
+          </w:tcPr>
+          <w:p>
+            <w:r>
+              <w:t>Edit is saved</w:t>
+            </w:r>
+          </w:p>
+        </w:tc>
+        <w:tc>
+          <w:tcPr>
+            <w:tcW w:w="2789" w:type="dxa"/>
+          </w:tcPr>
+          <w:p>
+            <w:pPr>
+              <w:cnfStyle w:val="000000100000" w:firstRow="0" w:lastRow="0" w:firstColumn="0" w:lastColumn="0" w:oddVBand="0" w:evenVBand="0" w:oddHBand="1" w:evenHBand="0" w:firstRowFirstColumn="0" w:firstRowLastColumn="0" w:lastRowFirstColumn="0" w:lastRowLastColumn="0"/>
+            </w:pPr>
+            <w:r>
+              <w:t>The edit is saved</w:t>
+            </w:r>
+          </w:p>
+        </w:tc>
+        <w:tc>
+          <w:tcPr>
+            <w:tcW w:w="2790" w:type="dxa"/>
+          </w:tcPr>
+          <w:p>
+            <w:pPr>
+              <w:cnfStyle w:val="000000100000" w:firstRow="0" w:lastRow="0" w:firstColumn="0" w:lastColumn="0" w:oddVBand="0" w:evenVBand="0" w:oddHBand="1" w:evenHBand="0" w:firstRowFirstColumn="0" w:firstRowLastColumn="0" w:lastRowFirstColumn="0" w:lastRowLastColumn="0"/>
+            </w:pPr>
+            <w:r>
+              <w:t>The edit is saved</w:t>
+            </w:r>
+          </w:p>
+        </w:tc>
+        <w:tc>
+          <w:tcPr>
+            <w:tcW w:w="2790" w:type="dxa"/>
+          </w:tcPr>
+          <w:p>
+            <w:pPr>
+              <w:cnfStyle w:val="000000100000" w:firstRow="0" w:lastRow="0" w:firstColumn="0" w:lastColumn="0" w:oddVBand="0" w:evenVBand="0" w:oddHBand="1" w:evenHBand="0" w:firstRowFirstColumn="0" w:firstRowLastColumn="0" w:lastRowFirstColumn="0" w:lastRowLastColumn="0"/>
+            </w:pPr>
+            <w:r>
+              <w:drawing>
+                <wp:inline distT="0" distB="0" distL="0" distR="0" wp14:anchorId="7063AF1B" wp14:editId="22207C1D">
+                  <wp:extent cx="2867024" cy="895365"/>
+                  <wp:effectExtent l="0" t="0" r="0" b="0"/>
+                  <wp:docPr id="17" name="Picture 17"/>
+                  <wp:cNvGraphicFramePr>
+                    <a:graphicFrameLocks xmlns:a="http://schemas.openxmlformats.org/drawingml/2006/main" noChangeAspect="1"/>
+                  </wp:cNvGraphicFramePr>
+                  <a:graphic xmlns:a="http://schemas.openxmlformats.org/drawingml/2006/main">
+                    <a:graphicData uri="http://schemas.openxmlformats.org/drawingml/2006/picture">
+                      <pic:pic xmlns:pic="http://schemas.openxmlformats.org/drawingml/2006/picture">
+                        <pic:nvPicPr>
+                          <pic:cNvPr id="1" name=""/>
+                          <pic:cNvPicPr/>
+                        </pic:nvPicPr>
+                        <pic:blipFill>
+                          <a:blip r:embed="rId26"/>
+                          <a:stretch>
+                            <a:fillRect/>
+                          </a:stretch>
+                        </pic:blipFill>
+                        <pic:spPr>
+                          <a:xfrm>
+                            <a:off x="0" y="0"/>
+                            <a:ext cx="2874677" cy="897755"/>
+                          </a:xfrm>
+                          <a:prstGeom prst="rect">
+                            <a:avLst/>
+                          </a:prstGeom>
+                        </pic:spPr>
+                      </pic:pic>
+                    </a:graphicData>
+                  </a:graphic>
+                </wp:inline>
+              </w:drawing>
+            </w:r>
+          </w:p>
+        </w:tc>
+        <w:tc>
+          <w:tcPr>
+            <w:tcW w:w="2790" w:type="dxa"/>
+          </w:tcPr>
+          <w:p>
+            <w:pPr>
+              <w:cnfStyle w:val="000000100000" w:firstRow="0" w:lastRow="0" w:firstColumn="0" w:lastColumn="0" w:oddVBand="0" w:evenVBand="0" w:oddHBand="1" w:evenHBand="0" w:firstRowFirstColumn="0" w:firstRowLastColumn="0" w:lastRowFirstColumn="0" w:lastRowLastColumn="0"/>
+            </w:pPr>
+          </w:p>
+        </w:tc>
+      </w:tr>
+      <w:tr>
+        <w:tc>
+          <w:tcPr>
+            <w:cnfStyle w:val="001000000000" w:firstRow="0" w:lastRow="0" w:firstColumn="1" w:lastColumn="0" w:oddVBand="0" w:evenVBand="0" w:oddHBand="0" w:evenHBand="0" w:firstRowFirstColumn="0" w:firstRowLastColumn="0" w:lastRowFirstColumn="0" w:lastRowLastColumn="0"/>
+            <w:tcW w:w="2789" w:type="dxa"/>
+          </w:tcPr>
+          <w:p>
+            <w:r>
+              <w:t>Confirm delete</w:t>
+            </w:r>
+          </w:p>
+        </w:tc>
+        <w:tc>
+          <w:tcPr>
+            <w:tcW w:w="2789" w:type="dxa"/>
+          </w:tcPr>
+          <w:p>
+            <w:pPr>
+              <w:cnfStyle w:val="000000000000" w:firstRow="0" w:lastRow="0" w:firstColumn="0" w:lastColumn="0" w:oddVBand="0" w:evenVBand="0" w:oddHBand="0" w:evenHBand="0" w:firstRowFirstColumn="0" w:firstRowLastColumn="0" w:lastRowFirstColumn="0" w:lastRowLastColumn="0"/>
+            </w:pPr>
+            <w:r>
+              <w:t xml:space="preserve">You are asked to confirm deletion </w:t>
+            </w:r>
+          </w:p>
+        </w:tc>
+        <w:tc>
+          <w:tcPr>
+            <w:tcW w:w="2790" w:type="dxa"/>
+          </w:tcPr>
+          <w:p>
+            <w:pPr>
+              <w:cnfStyle w:val="000000000000" w:firstRow="0" w:lastRow="0" w:firstColumn="0" w:lastColumn="0" w:oddVBand="0" w:evenVBand="0" w:oddHBand="0" w:evenHBand="0" w:firstRowFirstColumn="0" w:firstRowLastColumn="0" w:lastRowFirstColumn="0" w:lastRowLastColumn="0"/>
+            </w:pPr>
+            <w:r>
+              <w:t xml:space="preserve">You are asked to confirm deletion </w:t>
+            </w:r>
+          </w:p>
+        </w:tc>
+        <w:tc>
+          <w:tcPr>
+            <w:tcW w:w="2790" w:type="dxa"/>
+          </w:tcPr>
+          <w:p>
+            <w:pPr>
+              <w:cnfStyle w:val="000000000000" w:firstRow="0" w:lastRow="0" w:firstColumn="0" w:lastColumn="0" w:oddVBand="0" w:evenVBand="0" w:oddHBand="0" w:evenHBand="0" w:firstRowFirstColumn="0" w:firstRowLastColumn="0" w:lastRowFirstColumn="0" w:lastRowLastColumn="0"/>
+            </w:pPr>
+            <w:r>
+              <w:drawing>
+                <wp:inline distT="0" distB="0" distL="0" distR="0" wp14:anchorId="372F2DBB" wp14:editId="729608FC">
+                  <wp:extent cx="1814272" cy="1247775"/>
+                  <wp:effectExtent l="0" t="0" r="0" b="0"/>
+                  <wp:docPr id="18" name="Picture 18"/>
+                  <wp:cNvGraphicFramePr>
+                    <a:graphicFrameLocks xmlns:a="http://schemas.openxmlformats.org/drawingml/2006/main" noChangeAspect="1"/>
+                  </wp:cNvGraphicFramePr>
+                  <a:graphic xmlns:a="http://schemas.openxmlformats.org/drawingml/2006/main">
+                    <a:graphicData uri="http://schemas.openxmlformats.org/drawingml/2006/picture">
+                      <pic:pic xmlns:pic="http://schemas.openxmlformats.org/drawingml/2006/picture">
+                        <pic:nvPicPr>
+                          <pic:cNvPr id="1" name=""/>
+                          <pic:cNvPicPr/>
+                        </pic:nvPicPr>
+                        <pic:blipFill>
+                          <a:blip r:embed="rId27"/>
+                          <a:stretch>
+                            <a:fillRect/>
+                          </a:stretch>
+                        </pic:blipFill>
+                        <pic:spPr>
+                          <a:xfrm>
+                            <a:off x="0" y="0"/>
+                            <a:ext cx="1819072" cy="1251076"/>
+                          </a:xfrm>
+                          <a:prstGeom prst="rect">
+                            <a:avLst/>
+                          </a:prstGeom>
+                        </pic:spPr>
+                      </pic:pic>
+                    </a:graphicData>
+                  </a:graphic>
+                </wp:inline>
+              </w:drawing>
+            </w:r>
+          </w:p>
+        </w:tc>
+        <w:tc>
+          <w:tcPr>
+            <w:tcW w:w="2790" w:type="dxa"/>
+          </w:tcPr>
+          <w:p>
+            <w:pPr>
+              <w:cnfStyle w:val="000000000000" w:firstRow="0" w:lastRow="0" w:firstColumn="0" w:lastColumn="0" w:oddVBand="0" w:evenVBand="0" w:oddHBand="0" w:evenHBand="0" w:firstRowFirstColumn="0" w:firstRowLastColumn="0" w:lastRowFirstColumn="0" w:lastRowLastColumn="0"/>
+            </w:pPr>
+          </w:p>
+        </w:tc>
+      </w:tr>
+      <w:tr>
+        <w:trPr>
+          <w:cnfStyle w:val="000000100000" w:firstRow="0" w:lastRow="0" w:firstColumn="0" w:lastColumn="0" w:oddVBand="0" w:evenVBand="0" w:oddHBand="1" w:evenHBand="0" w:firstRowFirstColumn="0" w:firstRowLastColumn="0" w:lastRowFirstColumn="0" w:lastRowLastColumn="0"/>
+        </w:trPr>
+        <w:tc>
+          <w:tcPr>
+            <w:cnfStyle w:val="001000000000" w:firstRow="0" w:lastRow="0" w:firstColumn="1" w:lastColumn="0" w:oddVBand="0" w:evenVBand="0" w:oddHBand="0" w:evenHBand="0" w:firstRowFirstColumn="0" w:firstRowLastColumn="0" w:lastRowFirstColumn="0" w:lastRowLastColumn="0"/>
+            <w:tcW w:w="2789" w:type="dxa"/>
+          </w:tcPr>
+          <w:p>
+            <w:pPr>
+              <w:jc w:val="center"/>
+            </w:pPr>
+            <w:r>
+              <w:lastRenderedPageBreak/>
+              <w:t xml:space="preserve">Delete guest booking </w:t>
+            </w:r>
+          </w:p>
+        </w:tc>
+        <w:tc>
+          <w:tcPr>
+            <w:tcW w:w="2789" w:type="dxa"/>
+          </w:tcPr>
+          <w:p>
+            <w:pPr>
+              <w:cnfStyle w:val="000000100000" w:firstRow="0" w:lastRow="0" w:firstColumn="0" w:lastColumn="0" w:oddVBand="0" w:evenVBand="0" w:oddHBand="1" w:evenHBand="0" w:firstRowFirstColumn="0" w:firstRowLastColumn="0" w:lastRowFirstColumn="0" w:lastRowLastColumn="0"/>
+            </w:pPr>
+            <w:r>
+              <w:t xml:space="preserve">Guest booking is deleted </w:t>
+            </w:r>
+          </w:p>
+        </w:tc>
+        <w:tc>
+          <w:tcPr>
+            <w:tcW w:w="2790" w:type="dxa"/>
+          </w:tcPr>
+          <w:p>
+            <w:pPr>
+              <w:cnfStyle w:val="000000100000" w:firstRow="0" w:lastRow="0" w:firstColumn="0" w:lastColumn="0" w:oddVBand="0" w:evenVBand="0" w:oddHBand="1" w:evenHBand="0" w:firstRowFirstColumn="0" w:firstRowLastColumn="0" w:lastRowFirstColumn="0" w:lastRowLastColumn="0"/>
+            </w:pPr>
+            <w:r>
+              <w:t xml:space="preserve">Guest booking is deleted </w:t>
+            </w:r>
+          </w:p>
+        </w:tc>
+        <w:tc>
+          <w:tcPr>
+            <w:tcW w:w="2790" w:type="dxa"/>
+          </w:tcPr>
+          <w:p>
+            <w:pPr>
+              <w:cnfStyle w:val="000000100000" w:firstRow="0" w:lastRow="0" w:firstColumn="0" w:lastColumn="0" w:oddVBand="0" w:evenVBand="0" w:oddHBand="1" w:evenHBand="0" w:firstRowFirstColumn="0" w:firstRowLastColumn="0" w:lastRowFirstColumn="0" w:lastRowLastColumn="0"/>
+            </w:pPr>
+            <w:r>
+              <w:drawing>
+                <wp:inline distT="0" distB="0" distL="0" distR="0" wp14:anchorId="5D146809" wp14:editId="78A1A317">
+                  <wp:extent cx="2766326" cy="1143000"/>
+                  <wp:effectExtent l="0" t="0" r="0" b="0"/>
+                  <wp:docPr id="19" name="Picture 19"/>
+                  <wp:cNvGraphicFramePr>
+                    <a:graphicFrameLocks xmlns:a="http://schemas.openxmlformats.org/drawingml/2006/main" noChangeAspect="1"/>
+                  </wp:cNvGraphicFramePr>
+                  <a:graphic xmlns:a="http://schemas.openxmlformats.org/drawingml/2006/main">
+                    <a:graphicData uri="http://schemas.openxmlformats.org/drawingml/2006/picture">
+                      <pic:pic xmlns:pic="http://schemas.openxmlformats.org/drawingml/2006/picture">
+                        <pic:nvPicPr>
+                          <pic:cNvPr id="1" name=""/>
+                          <pic:cNvPicPr/>
+                        </pic:nvPicPr>
+                        <pic:blipFill>
+                          <a:blip r:embed="rId28"/>
+                          <a:stretch>
+                            <a:fillRect/>
+                          </a:stretch>
+                        </pic:blipFill>
+                        <pic:spPr>
+                          <a:xfrm>
+                            <a:off x="0" y="0"/>
+                            <a:ext cx="2770988" cy="1144926"/>
+                          </a:xfrm>
+                          <a:prstGeom prst="rect">
+                            <a:avLst/>
+                          </a:prstGeom>
+                        </pic:spPr>
+                      </pic:pic>
+                    </a:graphicData>
+                  </a:graphic>
+                </wp:inline>
+              </w:drawing>
+            </w:r>
+          </w:p>
+        </w:tc>
+        <w:tc>
+          <w:tcPr>
+            <w:tcW w:w="2790" w:type="dxa"/>
+          </w:tcPr>
+          <w:p>
+            <w:pPr>
+              <w:cnfStyle w:val="000000100000" w:firstRow="0" w:lastRow="0" w:firstColumn="0" w:lastColumn="0" w:oddVBand="0" w:evenVBand="0" w:oddHBand="1" w:evenHBand="0" w:firstRowFirstColumn="0" w:firstRowLastColumn="0" w:lastRowFirstColumn="0" w:lastRowLastColumn="0"/>
+            </w:pPr>
+          </w:p>
+        </w:tc>
+      </w:tr>
+      <w:tr>
+        <w:tc>
+          <w:tcPr>
+            <w:cnfStyle w:val="001000000000" w:firstRow="0" w:lastRow="0" w:firstColumn="1" w:lastColumn="0" w:oddVBand="0" w:evenVBand="0" w:oddHBand="0" w:evenHBand="0" w:firstRowFirstColumn="0" w:firstRowLastColumn="0" w:lastRowFirstColumn="0" w:lastRowLastColumn="0"/>
+            <w:tcW w:w="2789" w:type="dxa"/>
+          </w:tcPr>
+          <w:p>
+            <w:r>
+              <w:t>Index staff</w:t>
+            </w:r>
+          </w:p>
+        </w:tc>
+        <w:tc>
+          <w:tcPr>
+            <w:tcW w:w="2789" w:type="dxa"/>
+          </w:tcPr>
+          <w:p>
+            <w:pPr>
+              <w:cnfStyle w:val="000000000000" w:firstRow="0" w:lastRow="0" w:firstColumn="0" w:lastColumn="0" w:oddVBand="0" w:evenVBand="0" w:oddHBand="0" w:evenHBand="0" w:firstRowFirstColumn="0" w:firstRowLastColumn="0" w:lastRowFirstColumn="0" w:lastRowLastColumn="0"/>
+            </w:pPr>
+            <w:r>
+              <w:t>You can view the index of staff</w:t>
+            </w:r>
+          </w:p>
+        </w:tc>
+        <w:tc>
+          <w:tcPr>
+            <w:tcW w:w="2790" w:type="dxa"/>
+          </w:tcPr>
+          <w:p>
+            <w:pPr>
+              <w:cnfStyle w:val="000000000000" w:firstRow="0" w:lastRow="0" w:firstColumn="0" w:lastColumn="0" w:oddVBand="0" w:evenVBand="0" w:oddHBand="0" w:evenHBand="0" w:firstRowFirstColumn="0" w:firstRowLastColumn="0" w:lastRowFirstColumn="0" w:lastRowLastColumn="0"/>
+            </w:pPr>
+            <w:r>
+              <w:t>You view the index of staff</w:t>
+            </w:r>
+          </w:p>
+        </w:tc>
+        <w:tc>
+          <w:tcPr>
+            <w:tcW w:w="2790" w:type="dxa"/>
+          </w:tcPr>
+          <w:p>
+            <w:pPr>
+              <w:cnfStyle w:val="000000000000" w:firstRow="0" w:lastRow="0" w:firstColumn="0" w:lastColumn="0" w:oddVBand="0" w:evenVBand="0" w:oddHBand="0" w:evenHBand="0" w:firstRowFirstColumn="0" w:firstRowLastColumn="0" w:lastRowFirstColumn="0" w:lastRowLastColumn="0"/>
+            </w:pPr>
+            <w:r>
+              <w:drawing>
+                <wp:inline distT="0" distB="0" distL="0" distR="0" wp14:anchorId="6B933322" wp14:editId="46128D1F">
+                  <wp:extent cx="2750540" cy="1638300"/>
+                  <wp:effectExtent l="0" t="0" r="0" b="0"/>
+                  <wp:docPr id="26" name="Picture 26"/>
+                  <wp:cNvGraphicFramePr>
+                    <a:graphicFrameLocks xmlns:a="http://schemas.openxmlformats.org/drawingml/2006/main" noChangeAspect="1"/>
+                  </wp:cNvGraphicFramePr>
+                  <a:graphic xmlns:a="http://schemas.openxmlformats.org/drawingml/2006/main">
+                    <a:graphicData uri="http://schemas.openxmlformats.org/drawingml/2006/picture">
+                      <pic:pic xmlns:pic="http://schemas.openxmlformats.org/drawingml/2006/picture">
+                        <pic:nvPicPr>
+                          <pic:cNvPr id="1" name=""/>
+                          <pic:cNvPicPr/>
+                        </pic:nvPicPr>
+                        <pic:blipFill>
+                          <a:blip r:embed="rId29"/>
+                          <a:stretch>
+                            <a:fillRect/>
+                          </a:stretch>
+                        </pic:blipFill>
+                        <pic:spPr>
+                          <a:xfrm>
+                            <a:off x="0" y="0"/>
+                            <a:ext cx="2761858" cy="1645042"/>
+                          </a:xfrm>
+                          <a:prstGeom prst="rect">
+                            <a:avLst/>
+                          </a:prstGeom>
+                        </pic:spPr>
+                      </pic:pic>
+                    </a:graphicData>
+                  </a:graphic>
+                </wp:inline>
+              </w:drawing>
+            </w:r>
+          </w:p>
+        </w:tc>
+        <w:tc>
+          <w:tcPr>
+            <w:tcW w:w="2790" w:type="dxa"/>
+          </w:tcPr>
+          <w:p>
+            <w:pPr>
+              <w:cnfStyle w:val="000000000000" w:firstRow="0" w:lastRow="0" w:firstColumn="0" w:lastColumn="0" w:oddVBand="0" w:evenVBand="0" w:oddHBand="0" w:evenHBand="0" w:firstRowFirstColumn="0" w:firstRowLastColumn="0" w:lastRowFirstColumn="0" w:lastRowLastColumn="0"/>
+            </w:pPr>
+          </w:p>
+        </w:tc>
+      </w:tr>
+      <w:tr>
+        <w:trPr>
+          <w:cnfStyle w:val="000000100000" w:firstRow="0" w:lastRow="0" w:firstColumn="0" w:lastColumn="0" w:oddVBand="0" w:evenVBand="0" w:oddHBand="1" w:evenHBand="0" w:firstRowFirstColumn="0" w:firstRowLastColumn="0" w:lastRowFirstColumn="0" w:lastRowLastColumn="0"/>
+        </w:trPr>
+        <w:tc>
+          <w:tcPr>
+            <w:cnfStyle w:val="001000000000" w:firstRow="0" w:lastRow="0" w:firstColumn="1" w:lastColumn="0" w:oddVBand="0" w:evenVBand="0" w:oddHBand="0" w:evenHBand="0" w:firstRowFirstColumn="0" w:firstRowLastColumn="0" w:lastRowFirstColumn="0" w:lastRowLastColumn="0"/>
+            <w:tcW w:w="2789" w:type="dxa"/>
+          </w:tcPr>
+          <w:p>
+            <w:r>
+              <w:t>Details Staff</w:t>
+            </w:r>
+          </w:p>
+        </w:tc>
+        <w:tc>
+          <w:tcPr>
+            <w:tcW w:w="2789" w:type="dxa"/>
+          </w:tcPr>
+          <w:p>
+            <w:pPr>
+              <w:cnfStyle w:val="000000100000" w:firstRow="0" w:lastRow="0" w:firstColumn="0" w:lastColumn="0" w:oddVBand="0" w:evenVBand="0" w:oddHBand="1" w:evenHBand="0" w:firstRowFirstColumn="0" w:firstRowLastColumn="0" w:lastRowFirstColumn="0" w:lastRowLastColumn="0"/>
+            </w:pPr>
+            <w:r>
+              <w:t>You can view the details of a staff member</w:t>
+            </w:r>
+          </w:p>
+        </w:tc>
+        <w:tc>
+          <w:tcPr>
+            <w:tcW w:w="2790" w:type="dxa"/>
+          </w:tcPr>
+          <w:p>
+            <w:pPr>
+              <w:cnfStyle w:val="000000100000" w:firstRow="0" w:lastRow="0" w:firstColumn="0" w:lastColumn="0" w:oddVBand="0" w:evenVBand="0" w:oddHBand="1" w:evenHBand="0" w:firstRowFirstColumn="0" w:firstRowLastColumn="0" w:lastRowFirstColumn="0" w:lastRowLastColumn="0"/>
+            </w:pPr>
+            <w:r>
+              <w:t>You view the details of a staff member</w:t>
+            </w:r>
+          </w:p>
+        </w:tc>
+        <w:tc>
+          <w:tcPr>
+            <w:tcW w:w="2790" w:type="dxa"/>
+          </w:tcPr>
+          <w:p>
+            <w:pPr>
+              <w:cnfStyle w:val="000000100000" w:firstRow="0" w:lastRow="0" w:firstColumn="0" w:lastColumn="0" w:oddVBand="0" w:evenVBand="0" w:oddHBand="1" w:evenHBand="0" w:firstRowFirstColumn="0" w:firstRowLastColumn="0" w:lastRowFirstColumn="0" w:lastRowLastColumn="0"/>
+            </w:pPr>
+            <w:r>
+              <w:drawing>
+                <wp:inline distT="0" distB="0" distL="0" distR="0" wp14:anchorId="5576AE79" wp14:editId="47F24D73">
+                  <wp:extent cx="2417407" cy="2219325"/>
+                  <wp:effectExtent l="0" t="0" r="2540" b="0"/>
+                  <wp:docPr id="27" name="Picture 27"/>
+                  <wp:cNvGraphicFramePr>
+                    <a:graphicFrameLocks xmlns:a="http://schemas.openxmlformats.org/drawingml/2006/main" noChangeAspect="1"/>
+                  </wp:cNvGraphicFramePr>
+                  <a:graphic xmlns:a="http://schemas.openxmlformats.org/drawingml/2006/main">
+                    <a:graphicData uri="http://schemas.openxmlformats.org/drawingml/2006/picture">
+                      <pic:pic xmlns:pic="http://schemas.openxmlformats.org/drawingml/2006/picture">
+                        <pic:nvPicPr>
+                          <pic:cNvPr id="1" name=""/>
+                          <pic:cNvPicPr/>
+                        </pic:nvPicPr>
+                        <pic:blipFill>
+                          <a:blip r:embed="rId30"/>
+                          <a:stretch>
+                            <a:fillRect/>
+                          </a:stretch>
+                        </pic:blipFill>
+                        <pic:spPr>
+                          <a:xfrm>
+                            <a:off x="0" y="0"/>
+                            <a:ext cx="2450493" cy="2249700"/>
+                          </a:xfrm>
+                          <a:prstGeom prst="rect">
+                            <a:avLst/>
+                          </a:prstGeom>
+                        </pic:spPr>
+                      </pic:pic>
+                    </a:graphicData>
+                  </a:graphic>
+                </wp:inline>
+              </w:drawing>
+            </w:r>
+          </w:p>
+        </w:tc>
+        <w:tc>
+          <w:tcPr>
+            <w:tcW w:w="2790" w:type="dxa"/>
+          </w:tcPr>
+          <w:p>
+            <w:pPr>
+              <w:cnfStyle w:val="000000100000" w:firstRow="0" w:lastRow="0" w:firstColumn="0" w:lastColumn="0" w:oddVBand="0" w:evenVBand="0" w:oddHBand="1" w:evenHBand="0" w:firstRowFirstColumn="0" w:firstRowLastColumn="0" w:lastRowFirstColumn="0" w:lastRowLastColumn="0"/>
+            </w:pPr>
+          </w:p>
+        </w:tc>
+      </w:tr>
+      <w:tr>
+        <w:tc>
+          <w:tcPr>
+            <w:cnfStyle w:val="001000000000" w:firstRow="0" w:lastRow="0" w:firstColumn="1" w:lastColumn="0" w:oddVBand="0" w:evenVBand="0" w:oddHBand="0" w:evenHBand="0" w:firstRowFirstColumn="0" w:firstRowLastColumn="0" w:lastRowFirstColumn="0" w:lastRowLastColumn="0"/>
+            <w:tcW w:w="2789" w:type="dxa"/>
+          </w:tcPr>
+          <w:p>
+            <w:r>
+              <w:lastRenderedPageBreak/>
+              <w:t>Create staff</w:t>
+            </w:r>
+          </w:p>
+        </w:tc>
+        <w:tc>
+          <w:tcPr>
+            <w:tcW w:w="2789" w:type="dxa"/>
+          </w:tcPr>
+          <w:p>
+            <w:pPr>
+              <w:cnfStyle w:val="000000000000" w:firstRow="0" w:lastRow="0" w:firstColumn="0" w:lastColumn="0" w:oddVBand="0" w:evenVBand="0" w:oddHBand="0" w:evenHBand="0" w:firstRowFirstColumn="0" w:firstRowLastColumn="0" w:lastRowFirstColumn="0" w:lastRowLastColumn="0"/>
+            </w:pPr>
+            <w:r>
+              <w:t>You can create a staff member</w:t>
+            </w:r>
+          </w:p>
+        </w:tc>
+        <w:tc>
+          <w:tcPr>
+            <w:tcW w:w="2790" w:type="dxa"/>
+          </w:tcPr>
+          <w:p>
+            <w:pPr>
+              <w:cnfStyle w:val="000000000000" w:firstRow="0" w:lastRow="0" w:firstColumn="0" w:lastColumn="0" w:oddVBand="0" w:evenVBand="0" w:oddHBand="0" w:evenHBand="0" w:firstRowFirstColumn="0" w:firstRowLastColumn="0" w:lastRowFirstColumn="0" w:lastRowLastColumn="0"/>
+            </w:pPr>
+            <w:r>
+              <w:t>You can create a staff member</w:t>
+            </w:r>
+          </w:p>
+        </w:tc>
+        <w:tc>
+          <w:tcPr>
+            <w:tcW w:w="2790" w:type="dxa"/>
+          </w:tcPr>
+          <w:p>
+            <w:pPr>
+              <w:cnfStyle w:val="000000000000" w:firstRow="0" w:lastRow="0" w:firstColumn="0" w:lastColumn="0" w:oddVBand="0" w:evenVBand="0" w:oddHBand="0" w:evenHBand="0" w:firstRowFirstColumn="0" w:firstRowLastColumn="0" w:lastRowFirstColumn="0" w:lastRowLastColumn="0"/>
+            </w:pPr>
+            <w:r>
+              <w:drawing>
+                <wp:inline distT="0" distB="0" distL="0" distR="0" wp14:anchorId="42376446" wp14:editId="7AA7122E">
+                  <wp:extent cx="1066800" cy="2792645"/>
+                  <wp:effectExtent l="0" t="0" r="0" b="8255"/>
+                  <wp:docPr id="28" name="Picture 28"/>
+                  <wp:cNvGraphicFramePr>
+                    <a:graphicFrameLocks xmlns:a="http://schemas.openxmlformats.org/drawingml/2006/main" noChangeAspect="1"/>
+                  </wp:cNvGraphicFramePr>
+                  <a:graphic xmlns:a="http://schemas.openxmlformats.org/drawingml/2006/main">
+                    <a:graphicData uri="http://schemas.openxmlformats.org/drawingml/2006/picture">
+                      <pic:pic xmlns:pic="http://schemas.openxmlformats.org/drawingml/2006/picture">
+                        <pic:nvPicPr>
+                          <pic:cNvPr id="1" name=""/>
+                          <pic:cNvPicPr/>
+                        </pic:nvPicPr>
+                        <pic:blipFill>
+                          <a:blip r:embed="rId31"/>
+                          <a:stretch>
+                            <a:fillRect/>
+                          </a:stretch>
+                        </pic:blipFill>
+                        <pic:spPr>
+                          <a:xfrm>
+                            <a:off x="0" y="0"/>
+                            <a:ext cx="1069608" cy="2799994"/>
+                          </a:xfrm>
+                          <a:prstGeom prst="rect">
+                            <a:avLst/>
+                          </a:prstGeom>
+                        </pic:spPr>
+                      </pic:pic>
+                    </a:graphicData>
+                  </a:graphic>
+                </wp:inline>
+              </w:drawing>
+            </w:r>
+          </w:p>
+        </w:tc>
+        <w:tc>
+          <w:tcPr>
+            <w:tcW w:w="2790" w:type="dxa"/>
+          </w:tcPr>
+          <w:p>
+            <w:pPr>
+              <w:cnfStyle w:val="000000000000" w:firstRow="0" w:lastRow="0" w:firstColumn="0" w:lastColumn="0" w:oddVBand="0" w:evenVBand="0" w:oddHBand="0" w:evenHBand="0" w:firstRowFirstColumn="0" w:firstRowLastColumn="0" w:lastRowFirstColumn="0" w:lastRowLastColumn="0"/>
+            </w:pPr>
+          </w:p>
+        </w:tc>
+      </w:tr>
+      <w:tr>
+        <w:trPr>
+          <w:cnfStyle w:val="000000100000" w:firstRow="0" w:lastRow="0" w:firstColumn="0" w:lastColumn="0" w:oddVBand="0" w:evenVBand="0" w:oddHBand="1" w:evenHBand="0" w:firstRowFirstColumn="0" w:firstRowLastColumn="0" w:lastRowFirstColumn="0" w:lastRowLastColumn="0"/>
+        </w:trPr>
+        <w:tc>
+          <w:tcPr>
+            <w:cnfStyle w:val="001000000000" w:firstRow="0" w:lastRow="0" w:firstColumn="1" w:lastColumn="0" w:oddVBand="0" w:evenVBand="0" w:oddHBand="0" w:evenHBand="0" w:firstRowFirstColumn="0" w:firstRowLastColumn="0" w:lastRowFirstColumn="0" w:lastRowLastColumn="0"/>
+            <w:tcW w:w="2789" w:type="dxa"/>
+          </w:tcPr>
+          <w:p>
+            <w:r>
+              <w:t>You can edit a staff member</w:t>
+            </w:r>
+          </w:p>
+        </w:tc>
+        <w:tc>
+          <w:tcPr>
+            <w:tcW w:w="2789" w:type="dxa"/>
+          </w:tcPr>
+          <w:p>
+            <w:pPr>
+              <w:cnfStyle w:val="000000100000" w:firstRow="0" w:lastRow="0" w:firstColumn="0" w:lastColumn="0" w:oddVBand="0" w:evenVBand="0" w:oddHBand="1" w:evenHBand="0" w:firstRowFirstColumn="0" w:firstRowLastColumn="0" w:lastRowFirstColumn="0" w:lastRowLastColumn="0"/>
+            </w:pPr>
+            <w:r>
+              <w:t>You can edit a staff member</w:t>
+            </w:r>
+          </w:p>
+        </w:tc>
+        <w:tc>
+          <w:tcPr>
+            <w:tcW w:w="2790" w:type="dxa"/>
+          </w:tcPr>
+          <w:p>
+            <w:pPr>
+              <w:cnfStyle w:val="000000100000" w:firstRow="0" w:lastRow="0" w:firstColumn="0" w:lastColumn="0" w:oddVBand="0" w:evenVBand="0" w:oddHBand="1" w:evenHBand="0" w:firstRowFirstColumn="0" w:firstRowLastColumn="0" w:lastRowFirstColumn="0" w:lastRowLastColumn="0"/>
+            </w:pPr>
+            <w:r>
+              <w:t xml:space="preserve">You can edit a staff member </w:t>
+            </w:r>
+          </w:p>
+        </w:tc>
+        <w:tc>
+          <w:tcPr>
+            <w:tcW w:w="2790" w:type="dxa"/>
+          </w:tcPr>
+          <w:p>
+            <w:pPr>
+              <w:cnfStyle w:val="000000100000" w:firstRow="0" w:lastRow="0" w:firstColumn="0" w:lastColumn="0" w:oddVBand="0" w:evenVBand="0" w:oddHBand="1" w:evenHBand="0" w:firstRowFirstColumn="0" w:firstRowLastColumn="0" w:lastRowFirstColumn="0" w:lastRowLastColumn="0"/>
+            </w:pPr>
+            <w:r>
+              <w:drawing>
+                <wp:inline distT="0" distB="0" distL="0" distR="0" wp14:anchorId="19A4C81A" wp14:editId="6445B863">
+                  <wp:extent cx="903200" cy="2428876"/>
+                  <wp:effectExtent l="0" t="0" r="0" b="0"/>
+                  <wp:docPr id="29" name="Picture 29"/>
+                  <wp:cNvGraphicFramePr>
+                    <a:graphicFrameLocks xmlns:a="http://schemas.openxmlformats.org/drawingml/2006/main" noChangeAspect="1"/>
+                  </wp:cNvGraphicFramePr>
+                  <a:graphic xmlns:a="http://schemas.openxmlformats.org/drawingml/2006/main">
+                    <a:graphicData uri="http://schemas.openxmlformats.org/drawingml/2006/picture">
+                      <pic:pic xmlns:pic="http://schemas.openxmlformats.org/drawingml/2006/picture">
+                        <pic:nvPicPr>
+                          <pic:cNvPr id="1" name=""/>
+                          <pic:cNvPicPr/>
+                        </pic:nvPicPr>
+                        <pic:blipFill>
+                          <a:blip r:embed="rId32"/>
+                          <a:stretch>
+                            <a:fillRect/>
+                          </a:stretch>
+                        </pic:blipFill>
+                        <pic:spPr>
+                          <a:xfrm>
+                            <a:off x="0" y="0"/>
+                            <a:ext cx="905091" cy="2433963"/>
+                          </a:xfrm>
+                          <a:prstGeom prst="rect">
+                            <a:avLst/>
+                          </a:prstGeom>
+                        </pic:spPr>
+                      </pic:pic>
+                    </a:graphicData>
+                  </a:graphic>
+                </wp:inline>
+              </w:drawing>
+            </w:r>
+          </w:p>
+        </w:tc>
+        <w:tc>
+          <w:tcPr>
+            <w:tcW w:w="2790" w:type="dxa"/>
+          </w:tcPr>
+          <w:p>
+            <w:pPr>
+              <w:cnfStyle w:val="000000100000" w:firstRow="0" w:lastRow="0" w:firstColumn="0" w:lastColumn="0" w:oddVBand="0" w:evenVBand="0" w:oddHBand="1" w:evenHBand="0" w:firstRowFirstColumn="0" w:firstRowLastColumn="0" w:lastRowFirstColumn="0" w:lastRowLastColumn="0"/>
+            </w:pPr>
+          </w:p>
+        </w:tc>
+      </w:tr>
+      <w:tr>
+        <w:tc>
+          <w:tcPr>
+            <w:cnfStyle w:val="001000000000" w:firstRow="0" w:lastRow="0" w:firstColumn="1" w:lastColumn="0" w:oddVBand="0" w:evenVBand="0" w:oddHBand="0" w:evenHBand="0" w:firstRowFirstColumn="0" w:firstRowLastColumn="0" w:lastRowFirstColumn="0" w:lastRowLastColumn="0"/>
+            <w:tcW w:w="2789" w:type="dxa"/>
+          </w:tcPr>
+          <w:p>
+            <w:r>
+              <w:lastRenderedPageBreak/>
+              <w:t>You can save edit of staff</w:t>
+            </w:r>
+          </w:p>
+        </w:tc>
+        <w:tc>
+          <w:tcPr>
+            <w:tcW w:w="2789" w:type="dxa"/>
+          </w:tcPr>
+          <w:p>
+            <w:pPr>
+              <w:cnfStyle w:val="000000000000" w:firstRow="0" w:lastRow="0" w:firstColumn="0" w:lastColumn="0" w:oddVBand="0" w:evenVBand="0" w:oddHBand="0" w:evenHBand="0" w:firstRowFirstColumn="0" w:firstRowLastColumn="0" w:lastRowFirstColumn="0" w:lastRowLastColumn="0"/>
+            </w:pPr>
+            <w:r>
+              <w:t>Edit is saved</w:t>
+            </w:r>
+          </w:p>
+        </w:tc>
+        <w:tc>
+          <w:tcPr>
+            <w:tcW w:w="2790" w:type="dxa"/>
+          </w:tcPr>
+          <w:p>
+            <w:pPr>
+              <w:cnfStyle w:val="000000000000" w:firstRow="0" w:lastRow="0" w:firstColumn="0" w:lastColumn="0" w:oddVBand="0" w:evenVBand="0" w:oddHBand="0" w:evenHBand="0" w:firstRowFirstColumn="0" w:firstRowLastColumn="0" w:lastRowFirstColumn="0" w:lastRowLastColumn="0"/>
+            </w:pPr>
+            <w:r>
+              <w:t>Edit is saved</w:t>
+            </w:r>
+          </w:p>
+        </w:tc>
+        <w:tc>
+          <w:tcPr>
+            <w:tcW w:w="2790" w:type="dxa"/>
+          </w:tcPr>
+          <w:p>
+            <w:pPr>
+              <w:cnfStyle w:val="000000000000" w:firstRow="0" w:lastRow="0" w:firstColumn="0" w:lastColumn="0" w:oddVBand="0" w:evenVBand="0" w:oddHBand="0" w:evenHBand="0" w:firstRowFirstColumn="0" w:firstRowLastColumn="0" w:lastRowFirstColumn="0" w:lastRowLastColumn="0"/>
+            </w:pPr>
+            <w:r>
+              <w:drawing>
+                <wp:inline distT="0" distB="0" distL="0" distR="0" wp14:anchorId="4794603B" wp14:editId="43468A7B">
+                  <wp:extent cx="2671320" cy="2038835"/>
+                  <wp:effectExtent l="0" t="0" r="0" b="0"/>
+                  <wp:docPr id="30" name="Picture 30"/>
+                  <wp:cNvGraphicFramePr>
+                    <a:graphicFrameLocks xmlns:a="http://schemas.openxmlformats.org/drawingml/2006/main" noChangeAspect="1"/>
+                  </wp:cNvGraphicFramePr>
+                  <a:graphic xmlns:a="http://schemas.openxmlformats.org/drawingml/2006/main">
+                    <a:graphicData uri="http://schemas.openxmlformats.org/drawingml/2006/picture">
+                      <pic:pic xmlns:pic="http://schemas.openxmlformats.org/drawingml/2006/picture">
+                        <pic:nvPicPr>
+                          <pic:cNvPr id="1" name=""/>
+                          <pic:cNvPicPr/>
+                        </pic:nvPicPr>
+                        <pic:blipFill>
+                          <a:blip r:embed="rId33"/>
+                          <a:stretch>
+                            <a:fillRect/>
+                          </a:stretch>
+                        </pic:blipFill>
+                        <pic:spPr>
+                          <a:xfrm>
+                            <a:off x="0" y="0"/>
+                            <a:ext cx="2679089" cy="2044764"/>
+                          </a:xfrm>
+                          <a:prstGeom prst="rect">
+                            <a:avLst/>
+                          </a:prstGeom>
+                        </pic:spPr>
+                      </pic:pic>
+                    </a:graphicData>
+                  </a:graphic>
+                </wp:inline>
+              </w:drawing>
+            </w:r>
+          </w:p>
+        </w:tc>
+        <w:tc>
+          <w:tcPr>
+            <w:tcW w:w="2790" w:type="dxa"/>
+          </w:tcPr>
+          <w:p>
+            <w:pPr>
+              <w:cnfStyle w:val="000000000000" w:firstRow="0" w:lastRow="0" w:firstColumn="0" w:lastColumn="0" w:oddVBand="0" w:evenVBand="0" w:oddHBand="0" w:evenHBand="0" w:firstRowFirstColumn="0" w:firstRowLastColumn="0" w:lastRowFirstColumn="0" w:lastRowLastColumn="0"/>
+            </w:pPr>
+          </w:p>
+        </w:tc>
+      </w:tr>
+      <w:tr>
+        <w:trPr>
+          <w:cnfStyle w:val="000000100000" w:firstRow="0" w:lastRow="0" w:firstColumn="0" w:lastColumn="0" w:oddVBand="0" w:evenVBand="0" w:oddHBand="1" w:evenHBand="0" w:firstRowFirstColumn="0" w:firstRowLastColumn="0" w:lastRowFirstColumn="0" w:lastRowLastColumn="0"/>
+        </w:trPr>
+        <w:tc>
+          <w:tcPr>
+            <w:cnfStyle w:val="001000000000" w:firstRow="0" w:lastRow="0" w:firstColumn="1" w:lastColumn="0" w:oddVBand="0" w:evenVBand="0" w:oddHBand="0" w:evenHBand="0" w:firstRowFirstColumn="0" w:firstRowLastColumn="0" w:lastRowFirstColumn="0" w:lastRowLastColumn="0"/>
+            <w:tcW w:w="2789" w:type="dxa"/>
+          </w:tcPr>
+          <w:p>
+            <w:r>
+              <w:t>Asked to confirm deletion</w:t>
+            </w:r>
+          </w:p>
+        </w:tc>
+        <w:tc>
+          <w:tcPr>
+            <w:tcW w:w="2789" w:type="dxa"/>
+          </w:tcPr>
+          <w:p>
+            <w:pPr>
+              <w:cnfStyle w:val="000000100000" w:firstRow="0" w:lastRow="0" w:firstColumn="0" w:lastColumn="0" w:oddVBand="0" w:evenVBand="0" w:oddHBand="1" w:evenHBand="0" w:firstRowFirstColumn="0" w:firstRowLastColumn="0" w:lastRowFirstColumn="0" w:lastRowLastColumn="0"/>
+            </w:pPr>
+            <w:r>
+              <w:t>You are asked to confirm deletion</w:t>
+            </w:r>
+          </w:p>
+        </w:tc>
+        <w:tc>
+          <w:tcPr>
+            <w:tcW w:w="2790" w:type="dxa"/>
+          </w:tcPr>
+          <w:p>
+            <w:pPr>
+              <w:cnfStyle w:val="000000100000" w:firstRow="0" w:lastRow="0" w:firstColumn="0" w:lastColumn="0" w:oddVBand="0" w:evenVBand="0" w:oddHBand="1" w:evenHBand="0" w:firstRowFirstColumn="0" w:firstRowLastColumn="0" w:lastRowFirstColumn="0" w:lastRowLastColumn="0"/>
+            </w:pPr>
+            <w:r>
+              <w:t xml:space="preserve">You are asked to confirm deletion </w:t>
+            </w:r>
+          </w:p>
+        </w:tc>
+        <w:tc>
+          <w:tcPr>
+            <w:tcW w:w="2790" w:type="dxa"/>
+          </w:tcPr>
+          <w:p>
+            <w:pPr>
+              <w:cnfStyle w:val="000000100000" w:firstRow="0" w:lastRow="0" w:firstColumn="0" w:lastColumn="0" w:oddVBand="0" w:evenVBand="0" w:oddHBand="1" w:evenHBand="0" w:firstRowFirstColumn="0" w:firstRowLastColumn="0" w:lastRowFirstColumn="0" w:lastRowLastColumn="0"/>
+            </w:pPr>
+            <w:r>
+              <w:drawing>
+                <wp:inline distT="0" distB="0" distL="0" distR="0" wp14:anchorId="276051E5" wp14:editId="7E700E33">
+                  <wp:extent cx="2109587" cy="2239010"/>
+                  <wp:effectExtent l="0" t="0" r="5080" b="8890"/>
+                  <wp:docPr id="31" name="Picture 31"/>
+                  <wp:cNvGraphicFramePr>
+                    <a:graphicFrameLocks xmlns:a="http://schemas.openxmlformats.org/drawingml/2006/main" noChangeAspect="1"/>
+                  </wp:cNvGraphicFramePr>
+                  <a:graphic xmlns:a="http://schemas.openxmlformats.org/drawingml/2006/main">
+                    <a:graphicData uri="http://schemas.openxmlformats.org/drawingml/2006/picture">
+                      <pic:pic xmlns:pic="http://schemas.openxmlformats.org/drawingml/2006/picture">
+                        <pic:nvPicPr>
+                          <pic:cNvPr id="1" name=""/>
+                          <pic:cNvPicPr/>
+                        </pic:nvPicPr>
+                        <pic:blipFill>
+                          <a:blip r:embed="rId34"/>
+                          <a:stretch>
+                            <a:fillRect/>
+                          </a:stretch>
+                        </pic:blipFill>
+                        <pic:spPr>
+                          <a:xfrm>
+                            <a:off x="0" y="0"/>
+                            <a:ext cx="2113774" cy="2243454"/>
+                          </a:xfrm>
+                          <a:prstGeom prst="rect">
+                            <a:avLst/>
+                          </a:prstGeom>
+                        </pic:spPr>
+                      </pic:pic>
+                    </a:graphicData>
+                  </a:graphic>
+                </wp:inline>
+              </w:drawing>
+            </w:r>
+          </w:p>
+        </w:tc>
+        <w:tc>
+          <w:tcPr>
+            <w:tcW w:w="2790" w:type="dxa"/>
+          </w:tcPr>
+          <w:p>
+            <w:pPr>
+              <w:cnfStyle w:val="000000100000" w:firstRow="0" w:lastRow="0" w:firstColumn="0" w:lastColumn="0" w:oddVBand="0" w:evenVBand="0" w:oddHBand="1" w:evenHBand="0" w:firstRowFirstColumn="0" w:firstRowLastColumn="0" w:lastRowFirstColumn="0" w:lastRowLastColumn="0"/>
+            </w:pPr>
+          </w:p>
+        </w:tc>
+      </w:tr>
+      <w:tr>
+        <w:tc>
+          <w:tcPr>
+            <w:cnfStyle w:val="001000000000" w:firstRow="0" w:lastRow="0" w:firstColumn="1" w:lastColumn="0" w:oddVBand="0" w:evenVBand="0" w:oddHBand="0" w:evenHBand="0" w:firstRowFirstColumn="0" w:firstRowLastColumn="0" w:lastRowFirstColumn="0" w:lastRowLastColumn="0"/>
+            <w:tcW w:w="2789" w:type="dxa"/>
+          </w:tcPr>
+          <w:p>
+            <w:r>
+              <w:lastRenderedPageBreak/>
+              <w:t>Staff deleted</w:t>
+            </w:r>
+          </w:p>
+        </w:tc>
+        <w:tc>
+          <w:tcPr>
+            <w:tcW w:w="2789" w:type="dxa"/>
+          </w:tcPr>
+          <w:p>
+            <w:pPr>
+              <w:cnfStyle w:val="000000000000" w:firstRow="0" w:lastRow="0" w:firstColumn="0" w:lastColumn="0" w:oddVBand="0" w:evenVBand="0" w:oddHBand="0" w:evenHBand="0" w:firstRowFirstColumn="0" w:firstRowLastColumn="0" w:lastRowFirstColumn="0" w:lastRowLastColumn="0"/>
+            </w:pPr>
+            <w:r>
+              <w:t>Staff member is deleted</w:t>
+            </w:r>
+          </w:p>
+        </w:tc>
+        <w:tc>
+          <w:tcPr>
+            <w:tcW w:w="2790" w:type="dxa"/>
+          </w:tcPr>
+          <w:p>
+            <w:pPr>
+              <w:cnfStyle w:val="000000000000" w:firstRow="0" w:lastRow="0" w:firstColumn="0" w:lastColumn="0" w:oddVBand="0" w:evenVBand="0" w:oddHBand="0" w:evenHBand="0" w:firstRowFirstColumn="0" w:firstRowLastColumn="0" w:lastRowFirstColumn="0" w:lastRowLastColumn="0"/>
+            </w:pPr>
+            <w:r>
+              <w:t xml:space="preserve">Staff member is deleted </w:t>
+            </w:r>
+          </w:p>
+        </w:tc>
+        <w:tc>
+          <w:tcPr>
+            <w:tcW w:w="2790" w:type="dxa"/>
+          </w:tcPr>
+          <w:p>
+            <w:pPr>
+              <w:cnfStyle w:val="000000000000" w:firstRow="0" w:lastRow="0" w:firstColumn="0" w:lastColumn="0" w:oddVBand="0" w:evenVBand="0" w:oddHBand="0" w:evenHBand="0" w:firstRowFirstColumn="0" w:firstRowLastColumn="0" w:lastRowFirstColumn="0" w:lastRowLastColumn="0"/>
+            </w:pPr>
+            <w:r>
+              <w:drawing>
+                <wp:inline distT="0" distB="0" distL="0" distR="0" wp14:anchorId="7C7895D9" wp14:editId="2B7E0610">
+                  <wp:extent cx="2712819" cy="1619250"/>
+                  <wp:effectExtent l="0" t="0" r="0" b="0"/>
+                  <wp:docPr id="32" name="Picture 32"/>
+                  <wp:cNvGraphicFramePr>
+                    <a:graphicFrameLocks xmlns:a="http://schemas.openxmlformats.org/drawingml/2006/main" noChangeAspect="1"/>
+                  </wp:cNvGraphicFramePr>
+                  <a:graphic xmlns:a="http://schemas.openxmlformats.org/drawingml/2006/main">
+                    <a:graphicData uri="http://schemas.openxmlformats.org/drawingml/2006/picture">
+                      <pic:pic xmlns:pic="http://schemas.openxmlformats.org/drawingml/2006/picture">
+                        <pic:nvPicPr>
+                          <pic:cNvPr id="1" name=""/>
+                          <pic:cNvPicPr/>
+                        </pic:nvPicPr>
+                        <pic:blipFill>
+                          <a:blip r:embed="rId35"/>
+                          <a:stretch>
+                            <a:fillRect/>
+                          </a:stretch>
+                        </pic:blipFill>
+                        <pic:spPr>
+                          <a:xfrm>
+                            <a:off x="0" y="0"/>
+                            <a:ext cx="2720680" cy="1623942"/>
+                          </a:xfrm>
+                          <a:prstGeom prst="rect">
+                            <a:avLst/>
+                          </a:prstGeom>
+                        </pic:spPr>
+                      </pic:pic>
+                    </a:graphicData>
+                  </a:graphic>
+                </wp:inline>
+              </w:drawing>
+            </w:r>
+          </w:p>
+        </w:tc>
+        <w:tc>
+          <w:tcPr>
+            <w:tcW w:w="2790" w:type="dxa"/>
+          </w:tcPr>
+          <w:p>
+            <w:pPr>
+              <w:cnfStyle w:val="000000000000" w:firstRow="0" w:lastRow="0" w:firstColumn="0" w:lastColumn="0" w:oddVBand="0" w:evenVBand="0" w:oddHBand="0" w:evenHBand="0" w:firstRowFirstColumn="0" w:firstRowLastColumn="0" w:lastRowFirstColumn="0" w:lastRowLastColumn="0"/>
+            </w:pPr>
+          </w:p>
+        </w:tc>
+      </w:tr>
+      <w:tr>
+        <w:trPr>
+          <w:cnfStyle w:val="000000100000" w:firstRow="0" w:lastRow="0" w:firstColumn="0" w:lastColumn="0" w:oddVBand="0" w:evenVBand="0" w:oddHBand="1" w:evenHBand="0" w:firstRowFirstColumn="0" w:firstRowLastColumn="0" w:lastRowFirstColumn="0" w:lastRowLastColumn="0"/>
+        </w:trPr>
+        <w:tc>
+          <w:tcPr>
+            <w:cnfStyle w:val="001000000000" w:firstRow="0" w:lastRow="0" w:firstColumn="1" w:lastColumn="0" w:oddVBand="0" w:evenVBand="0" w:oddHBand="0" w:evenHBand="0" w:firstRowFirstColumn="0" w:firstRowLastColumn="0" w:lastRowFirstColumn="0" w:lastRowLastColumn="0"/>
+            <w:tcW w:w="2789" w:type="dxa"/>
+          </w:tcPr>
+          <w:p>
+            <w:r>
+              <w:t>Index of staffing</w:t>
+            </w:r>
+          </w:p>
+        </w:tc>
+        <w:tc>
+          <w:tcPr>
+            <w:tcW w:w="2789" w:type="dxa"/>
+          </w:tcPr>
+          <w:p>
+            <w:pPr>
+              <w:cnfStyle w:val="000000100000" w:firstRow="0" w:lastRow="0" w:firstColumn="0" w:lastColumn="0" w:oddVBand="0" w:evenVBand="0" w:oddHBand="1" w:evenHBand="0" w:firstRowFirstColumn="0" w:firstRowLastColumn="0" w:lastRowFirstColumn="0" w:lastRowLastColumn="0"/>
+            </w:pPr>
+            <w:r>
+              <w:t>You can view the index for staffing</w:t>
+            </w:r>
+          </w:p>
+        </w:tc>
+        <w:tc>
+          <w:tcPr>
+            <w:tcW w:w="2790" w:type="dxa"/>
+          </w:tcPr>
+          <w:p>
+            <w:pPr>
+              <w:cnfStyle w:val="000000100000" w:firstRow="0" w:lastRow="0" w:firstColumn="0" w:lastColumn="0" w:oddVBand="0" w:evenVBand="0" w:oddHBand="1" w:evenHBand="0" w:firstRowFirstColumn="0" w:firstRowLastColumn="0" w:lastRowFirstColumn="0" w:lastRowLastColumn="0"/>
+            </w:pPr>
+            <w:r>
+              <w:t>You can view the index for staffing</w:t>
+            </w:r>
+          </w:p>
+        </w:tc>
+        <w:tc>
+          <w:tcPr>
+            <w:tcW w:w="2790" w:type="dxa"/>
+          </w:tcPr>
+          <w:p>
+            <w:pPr>
+              <w:cnfStyle w:val="000000100000" w:firstRow="0" w:lastRow="0" w:firstColumn="0" w:lastColumn="0" w:oddVBand="0" w:evenVBand="0" w:oddHBand="1" w:evenHBand="0" w:firstRowFirstColumn="0" w:firstRowLastColumn="0" w:lastRowFirstColumn="0" w:lastRowLastColumn="0"/>
+            </w:pPr>
+            <w:r>
+              <w:drawing>
+                <wp:inline distT="0" distB="0" distL="0" distR="0" wp14:anchorId="577D7420" wp14:editId="4EE8B35D">
+                  <wp:extent cx="2876550" cy="1094914"/>
+                  <wp:effectExtent l="0" t="0" r="0" b="0"/>
+                  <wp:docPr id="33" name="Picture 33"/>
+                  <wp:cNvGraphicFramePr>
+                    <a:graphicFrameLocks xmlns:a="http://schemas.openxmlformats.org/drawingml/2006/main" noChangeAspect="1"/>
+                  </wp:cNvGraphicFramePr>
+                  <a:graphic xmlns:a="http://schemas.openxmlformats.org/drawingml/2006/main">
+                    <a:graphicData uri="http://schemas.openxmlformats.org/drawingml/2006/picture">
+                      <pic:pic xmlns:pic="http://schemas.openxmlformats.org/drawingml/2006/picture">
+                        <pic:nvPicPr>
+                          <pic:cNvPr id="1" name=""/>
+                          <pic:cNvPicPr/>
+                        </pic:nvPicPr>
+                        <pic:blipFill>
+                          <a:blip r:embed="rId36"/>
+                          <a:stretch>
+                            <a:fillRect/>
+                          </a:stretch>
+                        </pic:blipFill>
+                        <pic:spPr>
+                          <a:xfrm>
+                            <a:off x="0" y="0"/>
+                            <a:ext cx="2885986" cy="1098506"/>
+                          </a:xfrm>
+                          <a:prstGeom prst="rect">
+                            <a:avLst/>
+                          </a:prstGeom>
+                        </pic:spPr>
+                      </pic:pic>
+                    </a:graphicData>
+                  </a:graphic>
+                </wp:inline>
+              </w:drawing>
+            </w:r>
+          </w:p>
+        </w:tc>
+        <w:tc>
+          <w:tcPr>
+            <w:tcW w:w="2790" w:type="dxa"/>
+          </w:tcPr>
+          <w:p>
+            <w:pPr>
+              <w:cnfStyle w:val="000000100000" w:firstRow="0" w:lastRow="0" w:firstColumn="0" w:lastColumn="0" w:oddVBand="0" w:evenVBand="0" w:oddHBand="1" w:evenHBand="0" w:firstRowFirstColumn="0" w:firstRowLastColumn="0" w:lastRowFirstColumn="0" w:lastRowLastColumn="0"/>
+            </w:pPr>
+          </w:p>
+        </w:tc>
+      </w:tr>
+      <w:tr>
+        <w:tc>
+          <w:tcPr>
+            <w:cnfStyle w:val="001000000000" w:firstRow="0" w:lastRow="0" w:firstColumn="1" w:lastColumn="0" w:oddVBand="0" w:evenVBand="0" w:oddHBand="0" w:evenHBand="0" w:firstRowFirstColumn="0" w:firstRowLastColumn="0" w:lastRowFirstColumn="0" w:lastRowLastColumn="0"/>
+            <w:tcW w:w="2789" w:type="dxa"/>
+          </w:tcPr>
+          <w:p>
+            <w:r>
+              <w:t>Details of staffing</w:t>
+            </w:r>
+          </w:p>
+        </w:tc>
+        <w:tc>
+          <w:tcPr>
+            <w:tcW w:w="2789" w:type="dxa"/>
+          </w:tcPr>
+          <w:p>
+            <w:pPr>
+              <w:cnfStyle w:val="000000000000" w:firstRow="0" w:lastRow="0" w:firstColumn="0" w:lastColumn="0" w:oddVBand="0" w:evenVBand="0" w:oddHBand="0" w:evenHBand="0" w:firstRowFirstColumn="0" w:firstRowLastColumn="0" w:lastRowFirstColumn="0" w:lastRowLastColumn="0"/>
+            </w:pPr>
+            <w:r>
+              <w:t xml:space="preserve">You can view the details of a staffing </w:t>
+            </w:r>
+          </w:p>
+        </w:tc>
+        <w:tc>
+          <w:tcPr>
+            <w:tcW w:w="2790" w:type="dxa"/>
+          </w:tcPr>
+          <w:p>
+            <w:pPr>
+              <w:cnfStyle w:val="000000000000" w:firstRow="0" w:lastRow="0" w:firstColumn="0" w:lastColumn="0" w:oddVBand="0" w:evenVBand="0" w:oddHBand="0" w:evenHBand="0" w:firstRowFirstColumn="0" w:firstRowLastColumn="0" w:lastRowFirstColumn="0" w:lastRowLastColumn="0"/>
+            </w:pPr>
+            <w:r>
+              <w:t>You can view the details of a staffing</w:t>
+            </w:r>
+          </w:p>
+        </w:tc>
+        <w:tc>
+          <w:tcPr>
+            <w:tcW w:w="2790" w:type="dxa"/>
+          </w:tcPr>
+          <w:p>
+            <w:pPr>
+              <w:tabs>
+                <w:tab w:val="left" w:pos="1545"/>
+              </w:tabs>
+              <w:cnfStyle w:val="000000000000" w:firstRow="0" w:lastRow="0" w:firstColumn="0" w:lastColumn="0" w:oddVBand="0" w:evenVBand="0" w:oddHBand="0" w:evenHBand="0" w:firstRowFirstColumn="0" w:firstRowLastColumn="0" w:lastRowFirstColumn="0" w:lastRowLastColumn="0"/>
+            </w:pPr>
+            <w:r>
+              <w:tab/>
+            </w:r>
+            <w:r>
+              <w:drawing>
+                <wp:inline distT="0" distB="0" distL="0" distR="0" wp14:anchorId="326A3BCC" wp14:editId="7F792151">
+                  <wp:extent cx="1117246" cy="1885950"/>
+                  <wp:effectExtent l="0" t="0" r="6985" b="0"/>
+                  <wp:docPr id="34" name="Picture 34"/>
+                  <wp:cNvGraphicFramePr>
+                    <a:graphicFrameLocks xmlns:a="http://schemas.openxmlformats.org/drawingml/2006/main" noChangeAspect="1"/>
+                  </wp:cNvGraphicFramePr>
+                  <a:graphic xmlns:a="http://schemas.openxmlformats.org/drawingml/2006/main">
+                    <a:graphicData uri="http://schemas.openxmlformats.org/drawingml/2006/picture">
+                      <pic:pic xmlns:pic="http://schemas.openxmlformats.org/drawingml/2006/picture">
+                        <pic:nvPicPr>
+                          <pic:cNvPr id="1" name=""/>
+                          <pic:cNvPicPr/>
+                        </pic:nvPicPr>
+                        <pic:blipFill>
+                          <a:blip r:embed="rId37"/>
+                          <a:stretch>
+                            <a:fillRect/>
+                          </a:stretch>
+                        </pic:blipFill>
+                        <pic:spPr>
+                          <a:xfrm>
+                            <a:off x="0" y="0"/>
+                            <a:ext cx="1123135" cy="1895892"/>
+                          </a:xfrm>
+                          <a:prstGeom prst="rect">
+                            <a:avLst/>
+                          </a:prstGeom>
+                        </pic:spPr>
+                      </pic:pic>
+                    </a:graphicData>
+                  </a:graphic>
+                </wp:inline>
+              </w:drawing>
+            </w:r>
+          </w:p>
+        </w:tc>
+        <w:tc>
+          <w:tcPr>
+            <w:tcW w:w="2790" w:type="dxa"/>
+          </w:tcPr>
+          <w:p>
+            <w:pPr>
+              <w:cnfStyle w:val="000000000000" w:firstRow="0" w:lastRow="0" w:firstColumn="0" w:lastColumn="0" w:oddVBand="0" w:evenVBand="0" w:oddHBand="0" w:evenHBand="0" w:firstRowFirstColumn="0" w:firstRowLastColumn="0" w:lastRowFirstColumn="0" w:lastRowLastColumn="0"/>
+            </w:pPr>
+          </w:p>
+        </w:tc>
+      </w:tr>
+      <w:tr>
+        <w:trPr>
+          <w:cnfStyle w:val="000000100000" w:firstRow="0" w:lastRow="0" w:firstColumn="0" w:lastColumn="0" w:oddVBand="0" w:evenVBand="0" w:oddHBand="1" w:evenHBand="0" w:firstRowFirstColumn="0" w:firstRowLastColumn="0" w:lastRowFirstColumn="0" w:lastRowLastColumn="0"/>
+        </w:trPr>
+        <w:tc>
+          <w:tcPr>
+            <w:cnfStyle w:val="001000000000" w:firstRow="0" w:lastRow="0" w:firstColumn="1" w:lastColumn="0" w:oddVBand="0" w:evenVBand="0" w:oddHBand="0" w:evenHBand="0" w:firstRowFirstColumn="0" w:firstRowLastColumn="0" w:lastRowFirstColumn="0" w:lastRowLastColumn="0"/>
+            <w:tcW w:w="2789" w:type="dxa"/>
+          </w:tcPr>
+          <w:p>
+            <w:r>
+              <w:lastRenderedPageBreak/>
+              <w:t>You can create new staffing</w:t>
+            </w:r>
+          </w:p>
+        </w:tc>
+        <w:tc>
+          <w:tcPr>
+            <w:tcW w:w="2789" w:type="dxa"/>
+          </w:tcPr>
+          <w:p>
+            <w:pPr>
+              <w:cnfStyle w:val="000000100000" w:firstRow="0" w:lastRow="0" w:firstColumn="0" w:lastColumn="0" w:oddVBand="0" w:evenVBand="0" w:oddHBand="1" w:evenHBand="0" w:firstRowFirstColumn="0" w:firstRowLastColumn="0" w:lastRowFirstColumn="0" w:lastRowLastColumn="0"/>
+            </w:pPr>
+            <w:r>
+              <w:t xml:space="preserve">You can create new </w:t>
+            </w:r>
+            <w:proofErr w:type="spellStart"/>
+            <w:r>
+              <w:t>stffing</w:t>
+            </w:r>
+            <w:proofErr w:type="spellEnd"/>
+          </w:p>
+        </w:tc>
+        <w:tc>
+          <w:tcPr>
+            <w:tcW w:w="2790" w:type="dxa"/>
+          </w:tcPr>
+          <w:p>
+            <w:pPr>
+              <w:cnfStyle w:val="000000100000" w:firstRow="0" w:lastRow="0" w:firstColumn="0" w:lastColumn="0" w:oddVBand="0" w:evenVBand="0" w:oddHBand="1" w:evenHBand="0" w:firstRowFirstColumn="0" w:firstRowLastColumn="0" w:lastRowFirstColumn="0" w:lastRowLastColumn="0"/>
+            </w:pPr>
+            <w:r>
+              <w:t xml:space="preserve">You can create new staffing </w:t>
+            </w:r>
+          </w:p>
+        </w:tc>
+        <w:tc>
+          <w:tcPr>
+            <w:tcW w:w="2790" w:type="dxa"/>
+          </w:tcPr>
+          <w:p>
+            <w:pPr>
+              <w:cnfStyle w:val="000000100000" w:firstRow="0" w:lastRow="0" w:firstColumn="0" w:lastColumn="0" w:oddVBand="0" w:evenVBand="0" w:oddHBand="1" w:evenHBand="0" w:firstRowFirstColumn="0" w:firstRowLastColumn="0" w:lastRowFirstColumn="0" w:lastRowLastColumn="0"/>
+            </w:pPr>
+            <w:r>
+              <w:drawing>
+                <wp:inline distT="0" distB="0" distL="0" distR="0" wp14:anchorId="2D495074" wp14:editId="7D12C69F">
+                  <wp:extent cx="1131978" cy="1552575"/>
+                  <wp:effectExtent l="0" t="0" r="0" b="0"/>
+                  <wp:docPr id="35" name="Picture 35"/>
+                  <wp:cNvGraphicFramePr>
+                    <a:graphicFrameLocks xmlns:a="http://schemas.openxmlformats.org/drawingml/2006/main" noChangeAspect="1"/>
+                  </wp:cNvGraphicFramePr>
+                  <a:graphic xmlns:a="http://schemas.openxmlformats.org/drawingml/2006/main">
+                    <a:graphicData uri="http://schemas.openxmlformats.org/drawingml/2006/picture">
+                      <pic:pic xmlns:pic="http://schemas.openxmlformats.org/drawingml/2006/picture">
+                        <pic:nvPicPr>
+                          <pic:cNvPr id="1" name=""/>
+                          <pic:cNvPicPr/>
+                        </pic:nvPicPr>
+                        <pic:blipFill>
+                          <a:blip r:embed="rId38"/>
+                          <a:stretch>
+                            <a:fillRect/>
+                          </a:stretch>
+                        </pic:blipFill>
+                        <pic:spPr>
+                          <a:xfrm>
+                            <a:off x="0" y="0"/>
+                            <a:ext cx="1134793" cy="1556436"/>
+                          </a:xfrm>
+                          <a:prstGeom prst="rect">
+                            <a:avLst/>
+                          </a:prstGeom>
+                        </pic:spPr>
+                      </pic:pic>
+                    </a:graphicData>
+                  </a:graphic>
+                </wp:inline>
+              </w:drawing>
+            </w:r>
+          </w:p>
+        </w:tc>
+        <w:tc>
+          <w:tcPr>
+            <w:tcW w:w="2790" w:type="dxa"/>
+          </w:tcPr>
+          <w:p>
+            <w:pPr>
+              <w:cnfStyle w:val="000000100000" w:firstRow="0" w:lastRow="0" w:firstColumn="0" w:lastColumn="0" w:oddVBand="0" w:evenVBand="0" w:oddHBand="1" w:evenHBand="0" w:firstRowFirstColumn="0" w:firstRowLastColumn="0" w:lastRowFirstColumn="0" w:lastRowLastColumn="0"/>
+            </w:pPr>
+          </w:p>
+        </w:tc>
+      </w:tr>
+      <w:tr>
+        <w:tc>
+          <w:tcPr>
+            <w:cnfStyle w:val="001000000000" w:firstRow="0" w:lastRow="0" w:firstColumn="1" w:lastColumn="0" w:oddVBand="0" w:evenVBand="0" w:oddHBand="0" w:evenHBand="0" w:firstRowFirstColumn="0" w:firstRowLastColumn="0" w:lastRowFirstColumn="0" w:lastRowLastColumn="0"/>
+            <w:tcW w:w="2789" w:type="dxa"/>
+          </w:tcPr>
+          <w:p>
+            <w:r>
+              <w:t>You can edit staffing</w:t>
+            </w:r>
+          </w:p>
+        </w:tc>
+        <w:tc>
+          <w:tcPr>
+            <w:tcW w:w="2789" w:type="dxa"/>
+          </w:tcPr>
+          <w:p>
+            <w:pPr>
+              <w:cnfStyle w:val="000000000000" w:firstRow="0" w:lastRow="0" w:firstColumn="0" w:lastColumn="0" w:oddVBand="0" w:evenVBand="0" w:oddHBand="0" w:evenHBand="0" w:firstRowFirstColumn="0" w:firstRowLastColumn="0" w:lastRowFirstColumn="0" w:lastRowLastColumn="0"/>
+            </w:pPr>
+            <w:r>
+              <w:t>Staffing is edited</w:t>
+            </w:r>
+          </w:p>
+        </w:tc>
+        <w:tc>
+          <w:tcPr>
+            <w:tcW w:w="2790" w:type="dxa"/>
+          </w:tcPr>
+          <w:p>
+            <w:pPr>
+              <w:cnfStyle w:val="000000000000" w:firstRow="0" w:lastRow="0" w:firstColumn="0" w:lastColumn="0" w:oddVBand="0" w:evenVBand="0" w:oddHBand="0" w:evenHBand="0" w:firstRowFirstColumn="0" w:firstRowLastColumn="0" w:lastRowFirstColumn="0" w:lastRowLastColumn="0"/>
+            </w:pPr>
+            <w:r>
+              <w:t>Staffing is edited</w:t>
+            </w:r>
+          </w:p>
+        </w:tc>
+        <w:tc>
+          <w:tcPr>
+            <w:tcW w:w="2790" w:type="dxa"/>
+          </w:tcPr>
+          <w:p>
+            <w:pPr>
+              <w:cnfStyle w:val="000000000000" w:firstRow="0" w:lastRow="0" w:firstColumn="0" w:lastColumn="0" w:oddVBand="0" w:evenVBand="0" w:oddHBand="0" w:evenHBand="0" w:firstRowFirstColumn="0" w:firstRowLastColumn="0" w:lastRowFirstColumn="0" w:lastRowLastColumn="0"/>
+            </w:pPr>
+            <w:r>
+              <w:drawing>
+                <wp:inline distT="0" distB="0" distL="0" distR="0" wp14:anchorId="3F08609B" wp14:editId="3B48DD7C">
+                  <wp:extent cx="1119288" cy="1676400"/>
+                  <wp:effectExtent l="0" t="0" r="5080" b="0"/>
+                  <wp:docPr id="36" name="Picture 36"/>
+                  <wp:cNvGraphicFramePr>
+                    <a:graphicFrameLocks xmlns:a="http://schemas.openxmlformats.org/drawingml/2006/main" noChangeAspect="1"/>
+                  </wp:cNvGraphicFramePr>
+                  <a:graphic xmlns:a="http://schemas.openxmlformats.org/drawingml/2006/main">
+                    <a:graphicData uri="http://schemas.openxmlformats.org/drawingml/2006/picture">
+                      <pic:pic xmlns:pic="http://schemas.openxmlformats.org/drawingml/2006/picture">
+                        <pic:nvPicPr>
+                          <pic:cNvPr id="1" name=""/>
+                          <pic:cNvPicPr/>
+                        </pic:nvPicPr>
+                        <pic:blipFill>
+                          <a:blip r:embed="rId39"/>
+                          <a:stretch>
+                            <a:fillRect/>
+                          </a:stretch>
+                        </pic:blipFill>
+                        <pic:spPr>
+                          <a:xfrm>
+                            <a:off x="0" y="0"/>
+                            <a:ext cx="1122438" cy="1681118"/>
+                          </a:xfrm>
+                          <a:prstGeom prst="rect">
+                            <a:avLst/>
+                          </a:prstGeom>
+                        </pic:spPr>
+                      </pic:pic>
+                    </a:graphicData>
+                  </a:graphic>
+                </wp:inline>
+              </w:drawing>
+            </w:r>
+          </w:p>
+        </w:tc>
+        <w:tc>
+          <w:tcPr>
+            <w:tcW w:w="2790" w:type="dxa"/>
+          </w:tcPr>
+          <w:p>
+            <w:pPr>
+              <w:cnfStyle w:val="000000000000" w:firstRow="0" w:lastRow="0" w:firstColumn="0" w:lastColumn="0" w:oddVBand="0" w:evenVBand="0" w:oddHBand="0" w:evenHBand="0" w:firstRowFirstColumn="0" w:firstRowLastColumn="0" w:lastRowFirstColumn="0" w:lastRowLastColumn="0"/>
+            </w:pPr>
+          </w:p>
+        </w:tc>
+      </w:tr>
+      <w:tr>
+        <w:trPr>
+          <w:cnfStyle w:val="000000100000" w:firstRow="0" w:lastRow="0" w:firstColumn="0" w:lastColumn="0" w:oddVBand="0" w:evenVBand="0" w:oddHBand="1" w:evenHBand="0" w:firstRowFirstColumn="0" w:firstRowLastColumn="0" w:lastRowFirstColumn="0" w:lastRowLastColumn="0"/>
+        </w:trPr>
+        <w:tc>
+          <w:tcPr>
+            <w:cnfStyle w:val="001000000000" w:firstRow="0" w:lastRow="0" w:firstColumn="1" w:lastColumn="0" w:oddVBand="0" w:evenVBand="0" w:oddHBand="0" w:evenHBand="0" w:firstRowFirstColumn="0" w:firstRowLastColumn="0" w:lastRowFirstColumn="0" w:lastRowLastColumn="0"/>
+            <w:tcW w:w="2789" w:type="dxa"/>
+          </w:tcPr>
+          <w:p>
+            <w:r>
+              <w:t>Edit is saved</w:t>
+            </w:r>
+          </w:p>
+        </w:tc>
+        <w:tc>
+          <w:tcPr>
+            <w:tcW w:w="2789" w:type="dxa"/>
+          </w:tcPr>
+          <w:p>
+            <w:pPr>
+              <w:cnfStyle w:val="000000100000" w:firstRow="0" w:lastRow="0" w:firstColumn="0" w:lastColumn="0" w:oddVBand="0" w:evenVBand="0" w:oddHBand="1" w:evenHBand="0" w:firstRowFirstColumn="0" w:firstRowLastColumn="0" w:lastRowFirstColumn="0" w:lastRowLastColumn="0"/>
+            </w:pPr>
+            <w:r>
+              <w:t>Edit is saved</w:t>
+            </w:r>
+          </w:p>
+        </w:tc>
+        <w:tc>
+          <w:tcPr>
+            <w:tcW w:w="2790" w:type="dxa"/>
+          </w:tcPr>
+          <w:p>
+            <w:pPr>
+              <w:cnfStyle w:val="000000100000" w:firstRow="0" w:lastRow="0" w:firstColumn="0" w:lastColumn="0" w:oddVBand="0" w:evenVBand="0" w:oddHBand="1" w:evenHBand="0" w:firstRowFirstColumn="0" w:firstRowLastColumn="0" w:lastRowFirstColumn="0" w:lastRowLastColumn="0"/>
+            </w:pPr>
+            <w:r>
+              <w:t>Edit is saved</w:t>
+            </w:r>
+          </w:p>
+        </w:tc>
+        <w:tc>
+          <w:tcPr>
+            <w:tcW w:w="2790" w:type="dxa"/>
+          </w:tcPr>
+          <w:p>
+            <w:pPr>
+              <w:cnfStyle w:val="000000100000" w:firstRow="0" w:lastRow="0" w:firstColumn="0" w:lastColumn="0" w:oddVBand="0" w:evenVBand="0" w:oddHBand="1" w:evenHBand="0" w:firstRowFirstColumn="0" w:firstRowLastColumn="0" w:lastRowFirstColumn="0" w:lastRowLastColumn="0"/>
+            </w:pPr>
+            <w:r>
+              <w:drawing>
+                <wp:inline distT="0" distB="0" distL="0" distR="0" wp14:anchorId="5062A05C" wp14:editId="5ED17362">
+                  <wp:extent cx="2630384" cy="1362075"/>
+                  <wp:effectExtent l="0" t="0" r="0" b="0"/>
+                  <wp:docPr id="37" name="Picture 37"/>
+                  <wp:cNvGraphicFramePr>
+                    <a:graphicFrameLocks xmlns:a="http://schemas.openxmlformats.org/drawingml/2006/main" noChangeAspect="1"/>
+                  </wp:cNvGraphicFramePr>
+                  <a:graphic xmlns:a="http://schemas.openxmlformats.org/drawingml/2006/main">
+                    <a:graphicData uri="http://schemas.openxmlformats.org/drawingml/2006/picture">
+                      <pic:pic xmlns:pic="http://schemas.openxmlformats.org/drawingml/2006/picture">
+                        <pic:nvPicPr>
+                          <pic:cNvPr id="1" name=""/>
+                          <pic:cNvPicPr/>
+                        </pic:nvPicPr>
+                        <pic:blipFill>
+                          <a:blip r:embed="rId40"/>
+                          <a:stretch>
+                            <a:fillRect/>
+                          </a:stretch>
+                        </pic:blipFill>
+                        <pic:spPr>
+                          <a:xfrm>
+                            <a:off x="0" y="0"/>
+                            <a:ext cx="2633733" cy="1363809"/>
+                          </a:xfrm>
+                          <a:prstGeom prst="rect">
+                            <a:avLst/>
+                          </a:prstGeom>
+                        </pic:spPr>
+                      </pic:pic>
+                    </a:graphicData>
+                  </a:graphic>
+                </wp:inline>
+              </w:drawing>
+            </w:r>
+          </w:p>
+        </w:tc>
+        <w:tc>
+          <w:tcPr>
+            <w:tcW w:w="2790" w:type="dxa"/>
+          </w:tcPr>
+          <w:p>
+            <w:pPr>
+              <w:cnfStyle w:val="000000100000" w:firstRow="0" w:lastRow="0" w:firstColumn="0" w:lastColumn="0" w:oddVBand="0" w:evenVBand="0" w:oddHBand="1" w:evenHBand="0" w:firstRowFirstColumn="0" w:firstRowLastColumn="0" w:lastRowFirstColumn="0" w:lastRowLastColumn="0"/>
+            </w:pPr>
+          </w:p>
+        </w:tc>
+      </w:tr>
+      <w:tr>
+        <w:tc>
+          <w:tcPr>
+            <w:cnfStyle w:val="001000000000" w:firstRow="0" w:lastRow="0" w:firstColumn="1" w:lastColumn="0" w:oddVBand="0" w:evenVBand="0" w:oddHBand="0" w:evenHBand="0" w:firstRowFirstColumn="0" w:firstRowLastColumn="0" w:lastRowFirstColumn="0" w:lastRowLastColumn="0"/>
+            <w:tcW w:w="2789" w:type="dxa"/>
+          </w:tcPr>
+          <w:p>
+            <w:r>
+              <w:lastRenderedPageBreak/>
+              <w:t>You are asked to confirm deletion</w:t>
+            </w:r>
+          </w:p>
+        </w:tc>
+        <w:tc>
+          <w:tcPr>
+            <w:tcW w:w="2789" w:type="dxa"/>
+          </w:tcPr>
+          <w:p>
+            <w:pPr>
+              <w:cnfStyle w:val="000000000000" w:firstRow="0" w:lastRow="0" w:firstColumn="0" w:lastColumn="0" w:oddVBand="0" w:evenVBand="0" w:oddHBand="0" w:evenHBand="0" w:firstRowFirstColumn="0" w:firstRowLastColumn="0" w:lastRowFirstColumn="0" w:lastRowLastColumn="0"/>
+            </w:pPr>
+            <w:r>
+              <w:t>Deletion confirmed</w:t>
+            </w:r>
+          </w:p>
+        </w:tc>
+        <w:tc>
+          <w:tcPr>
+            <w:tcW w:w="2790" w:type="dxa"/>
+          </w:tcPr>
+          <w:p>
+            <w:pPr>
+              <w:cnfStyle w:val="000000000000" w:firstRow="0" w:lastRow="0" w:firstColumn="0" w:lastColumn="0" w:oddVBand="0" w:evenVBand="0" w:oddHBand="0" w:evenHBand="0" w:firstRowFirstColumn="0" w:firstRowLastColumn="0" w:lastRowFirstColumn="0" w:lastRowLastColumn="0"/>
+            </w:pPr>
+            <w:r>
+              <w:t xml:space="preserve">Deletion confirmed </w:t>
+            </w:r>
+          </w:p>
+        </w:tc>
+        <w:tc>
+          <w:tcPr>
+            <w:tcW w:w="2790" w:type="dxa"/>
+          </w:tcPr>
+          <w:p>
+            <w:pPr>
+              <w:cnfStyle w:val="000000000000" w:firstRow="0" w:lastRow="0" w:firstColumn="0" w:lastColumn="0" w:oddVBand="0" w:evenVBand="0" w:oddHBand="0" w:evenHBand="0" w:firstRowFirstColumn="0" w:firstRowLastColumn="0" w:lastRowFirstColumn="0" w:lastRowLastColumn="0"/>
+            </w:pPr>
+            <w:r>
+              <w:drawing>
+                <wp:inline distT="0" distB="0" distL="0" distR="0" wp14:anchorId="5804020F" wp14:editId="4A612120">
+                  <wp:extent cx="2459935" cy="1828800"/>
+                  <wp:effectExtent l="0" t="0" r="0" b="0"/>
+                  <wp:docPr id="38" name="Picture 38"/>
+                  <wp:cNvGraphicFramePr>
+                    <a:graphicFrameLocks xmlns:a="http://schemas.openxmlformats.org/drawingml/2006/main" noChangeAspect="1"/>
+                  </wp:cNvGraphicFramePr>
+                  <a:graphic xmlns:a="http://schemas.openxmlformats.org/drawingml/2006/main">
+                    <a:graphicData uri="http://schemas.openxmlformats.org/drawingml/2006/picture">
+                      <pic:pic xmlns:pic="http://schemas.openxmlformats.org/drawingml/2006/picture">
+                        <pic:nvPicPr>
+                          <pic:cNvPr id="1" name=""/>
+                          <pic:cNvPicPr/>
+                        </pic:nvPicPr>
+                        <pic:blipFill>
+                          <a:blip r:embed="rId41"/>
+                          <a:stretch>
+                            <a:fillRect/>
+                          </a:stretch>
+                        </pic:blipFill>
+                        <pic:spPr>
+                          <a:xfrm>
+                            <a:off x="0" y="0"/>
+                            <a:ext cx="2463843" cy="1831705"/>
+                          </a:xfrm>
+                          <a:prstGeom prst="rect">
+                            <a:avLst/>
+                          </a:prstGeom>
+                        </pic:spPr>
+                      </pic:pic>
+                    </a:graphicData>
+                  </a:graphic>
+                </wp:inline>
+              </w:drawing>
+            </w:r>
+          </w:p>
+        </w:tc>
+        <w:tc>
+          <w:tcPr>
+            <w:tcW w:w="2790" w:type="dxa"/>
+          </w:tcPr>
+          <w:p>
+            <w:pPr>
+              <w:cnfStyle w:val="000000000000" w:firstRow="0" w:lastRow="0" w:firstColumn="0" w:lastColumn="0" w:oddVBand="0" w:evenVBand="0" w:oddHBand="0" w:evenHBand="0" w:firstRowFirstColumn="0" w:firstRowLastColumn="0" w:lastRowFirstColumn="0" w:lastRowLastColumn="0"/>
+            </w:pPr>
+          </w:p>
+        </w:tc>
+      </w:tr>
+      <w:tr>
+        <w:trPr>
+          <w:cnfStyle w:val="000000100000" w:firstRow="0" w:lastRow="0" w:firstColumn="0" w:lastColumn="0" w:oddVBand="0" w:evenVBand="0" w:oddHBand="1" w:evenHBand="0" w:firstRowFirstColumn="0" w:firstRowLastColumn="0" w:lastRowFirstColumn="0" w:lastRowLastColumn="0"/>
+        </w:trPr>
+        <w:tc>
+          <w:tcPr>
+            <w:cnfStyle w:val="001000000000" w:firstRow="0" w:lastRow="0" w:firstColumn="1" w:lastColumn="0" w:oddVBand="0" w:evenVBand="0" w:oddHBand="0" w:evenHBand="0" w:firstRowFirstColumn="0" w:firstRowLastColumn="0" w:lastRowFirstColumn="0" w:lastRowLastColumn="0"/>
+            <w:tcW w:w="2789" w:type="dxa"/>
+          </w:tcPr>
+          <w:p>
+            <w:r>
+              <w:t xml:space="preserve">Staffing deleted </w:t>
+            </w:r>
+          </w:p>
+        </w:tc>
+        <w:tc>
+          <w:tcPr>
+            <w:tcW w:w="2789" w:type="dxa"/>
+          </w:tcPr>
+          <w:p>
+            <w:pPr>
+              <w:cnfStyle w:val="000000100000" w:firstRow="0" w:lastRow="0" w:firstColumn="0" w:lastColumn="0" w:oddVBand="0" w:evenVBand="0" w:oddHBand="1" w:evenHBand="0" w:firstRowFirstColumn="0" w:firstRowLastColumn="0" w:lastRowFirstColumn="0" w:lastRowLastColumn="0"/>
+            </w:pPr>
+            <w:r>
+              <w:t xml:space="preserve">Staffing deleted </w:t>
+            </w:r>
+          </w:p>
+        </w:tc>
+        <w:tc>
+          <w:tcPr>
+            <w:tcW w:w="2790" w:type="dxa"/>
+          </w:tcPr>
+          <w:p>
+            <w:pPr>
+              <w:cnfStyle w:val="000000100000" w:firstRow="0" w:lastRow="0" w:firstColumn="0" w:lastColumn="0" w:oddVBand="0" w:evenVBand="0" w:oddHBand="1" w:evenHBand="0" w:firstRowFirstColumn="0" w:firstRowLastColumn="0" w:lastRowFirstColumn="0" w:lastRowLastColumn="0"/>
+            </w:pPr>
+            <w:r>
+              <w:t xml:space="preserve">Staffing deleted </w:t>
+            </w:r>
+          </w:p>
+        </w:tc>
+        <w:tc>
+          <w:tcPr>
+            <w:tcW w:w="2790" w:type="dxa"/>
+          </w:tcPr>
+          <w:p>
+            <w:pPr>
+              <w:cnfStyle w:val="000000100000" w:firstRow="0" w:lastRow="0" w:firstColumn="0" w:lastColumn="0" w:oddVBand="0" w:evenVBand="0" w:oddHBand="1" w:evenHBand="0" w:firstRowFirstColumn="0" w:firstRowLastColumn="0" w:lastRowFirstColumn="0" w:lastRowLastColumn="0"/>
+            </w:pPr>
+            <w:r>
+              <w:drawing>
+                <wp:inline distT="0" distB="0" distL="0" distR="0" wp14:anchorId="347CBADF" wp14:editId="19ED1597">
+                  <wp:extent cx="2862263" cy="1190625"/>
+                  <wp:effectExtent l="0" t="0" r="0" b="0"/>
+                  <wp:docPr id="39" name="Picture 39"/>
+                  <wp:cNvGraphicFramePr>
+                    <a:graphicFrameLocks xmlns:a="http://schemas.openxmlformats.org/drawingml/2006/main" noChangeAspect="1"/>
+                  </wp:cNvGraphicFramePr>
+                  <a:graphic xmlns:a="http://schemas.openxmlformats.org/drawingml/2006/main">
+                    <a:graphicData uri="http://schemas.openxmlformats.org/drawingml/2006/picture">
+                      <pic:pic xmlns:pic="http://schemas.openxmlformats.org/drawingml/2006/picture">
+                        <pic:nvPicPr>
+                          <pic:cNvPr id="1" name=""/>
+                          <pic:cNvPicPr/>
+                        </pic:nvPicPr>
+                        <pic:blipFill>
+                          <a:blip r:embed="rId42"/>
+                          <a:stretch>
+                            <a:fillRect/>
+                          </a:stretch>
+                        </pic:blipFill>
+                        <pic:spPr>
+                          <a:xfrm>
+                            <a:off x="0" y="0"/>
+                            <a:ext cx="2865546" cy="1191991"/>
+                          </a:xfrm>
+                          <a:prstGeom prst="rect">
+                            <a:avLst/>
+                          </a:prstGeom>
+                        </pic:spPr>
+                      </pic:pic>
+                    </a:graphicData>
+                  </a:graphic>
+                </wp:inline>
+              </w:drawing>
+            </w:r>
+          </w:p>
+        </w:tc>
+        <w:tc>
+          <w:tcPr>
+            <w:tcW w:w="2790" w:type="dxa"/>
+          </w:tcPr>
+          <w:p>
+            <w:pPr>
+              <w:cnfStyle w:val="000000100000" w:firstRow="0" w:lastRow="0" w:firstColumn="0" w:lastColumn="0" w:oddVBand="0" w:evenVBand="0" w:oddHBand="1" w:evenHBand="0" w:firstRowFirstColumn="0" w:firstRowLastColumn="0" w:lastRowFirstColumn="0" w:lastRowLastColumn="0"/>
+            </w:pPr>
+          </w:p>
+        </w:tc>
+      </w:tr>
+    </w:tbl>
+    <w:p>
+      <w:r>
+        <w:br w:type="page"/>
+      </w:r>
+    </w:p>
+    <w:p>
+      <w:pPr>
+        <w:pStyle w:val="Heading1"/>
+      </w:pPr>
+      <w:r>
+        <w:lastRenderedPageBreak/>
+        <w:t xml:space="preserve">Report </w:t>
+      </w:r>
+    </w:p>
+    <w:p/>
+    <w:p>
+      <w:pPr>
+        <w:pStyle w:val="Heading2"/>
+      </w:pPr>
+      <w:r>
+        <w:t>Introduction</w:t>
+      </w:r>
+    </w:p>
+    <w:p>
+      <w:r>
+        <w:t xml:space="preserve">I found this module to be one of the most interesting ones that I have done in my time with this university; to the extent that I am considering doing something similar in my final year project. Data science has always been the most interesting part of computer science to </w:t>
+      </w:r>
+      <w:proofErr w:type="gramStart"/>
+      <w:r>
+        <w:t>me, and</w:t>
+      </w:r>
+      <w:proofErr w:type="gramEnd"/>
+      <w:r>
+        <w:t xml:space="preserve"> has long been the field that I wish to work in once I have graduated. </w:t>
+      </w:r>
+    </w:p>
+    <w:p>
+      <w:r>
+        <w:t xml:space="preserve">Working with C# was a welcome addition to the languages that we have studied as I personally find it one of the more satisfying languages to work in, and although I had no experience with the use of </w:t>
+      </w:r>
+      <w:proofErr w:type="gramStart"/>
+      <w:r>
+        <w:t>HTML</w:t>
+      </w:r>
+      <w:proofErr w:type="gramEnd"/>
+      <w:r>
+        <w:t xml:space="preserve"> I feel like I have grasped enough of what is needed to get a project like this working and understanding what it is doing. </w:t>
+      </w:r>
+    </w:p>
+    <w:p>
+      <w:pPr>
+        <w:pStyle w:val="Heading2"/>
+      </w:pPr>
+      <w:r>
+        <w:t>Issues and challenges with the module</w:t>
+      </w:r>
+    </w:p>
+    <w:p>
+      <w:r>
+        <w:t xml:space="preserve">I have had many issues this academic year, but none with this module specifically. The module was clearly and interestingly taught and offered many opportunities to enhance our knowledge on this subject in our own time. The issues that I have had over the year have however, greatly impacted myself in both physical and mental ways. The most pressing issue is that something happened to David Hodson; he was dismissed from the university due to student finance, this put me </w:t>
+      </w:r>
+      <w:proofErr w:type="gramStart"/>
+      <w:r>
+        <w:t>In</w:t>
+      </w:r>
+      <w:proofErr w:type="gramEnd"/>
+      <w:r>
+        <w:t xml:space="preserve"> a position where I knew no one in the year and also had to pay the entire shared house rent, as you can imagine this put me under a great amount of stress; and due to this I developed fibromyalgia. Along with the physical pain of fibromy</w:t>
+      </w:r>
+      <w:r>
+        <w:t xml:space="preserve">algia there are many </w:t>
+      </w:r>
+      <w:proofErr w:type="gramStart"/>
+      <w:r>
+        <w:t>lesser known</w:t>
+      </w:r>
+      <w:proofErr w:type="gramEnd"/>
+      <w:r>
+        <w:t xml:space="preserve"> symptoms; the one that is most prevalent is one that is referred to as “Fibro-Fog”. </w:t>
+      </w:r>
+    </w:p>
+    <w:p>
+      <w:r>
+        <w:t>Due to this condition being a very new thing for me, it is taking me a while to adjust to the new way that I will have to live my life. Although I am more determined to do well on my studies than I have ever been, I must admit that it has had an impact on my performance this year.</w:t>
+      </w:r>
+    </w:p>
+    <w:p>
+      <w:pPr>
+        <w:pStyle w:val="Heading2"/>
+      </w:pPr>
+      <w:r>
+        <w:t>Conclusion</w:t>
+      </w:r>
+    </w:p>
+    <w:p>
+      <w:proofErr w:type="gramStart"/>
+      <w:r>
+        <w:t>Overall</w:t>
+      </w:r>
+      <w:proofErr w:type="gramEnd"/>
+      <w:r>
+        <w:t xml:space="preserve"> I found this module thoroughly enjoyable and I am excited to deepen my knowledge on the use of web apps and services, especially th</w:t>
+      </w:r>
+      <w:r>
+        <w:t xml:space="preserve">e uses they have when combined with databases and possibly “big data”. </w:t>
+      </w:r>
+      <w:r>
+        <w:t xml:space="preserve">  </w:t>
+      </w:r>
+    </w:p>
     <w:sectPr>
-      <w:headerReference w:type="default" r:id="rId6"/>
-      <w:footerReference w:type="default" r:id="rId7"/>
+      <w:headerReference w:type="default" r:id="rId43"/>
+      <w:footerReference w:type="default" r:id="rId44"/>
       <w:pgSz w:w="16838" w:h="11906" w:orient="landscape"/>
       <w:pgMar w:top="1440" w:right="1440" w:bottom="1440" w:left="1440" w:header="708" w:footer="708" w:gutter="0"/>
       <w:cols w:space="708"/>
@@ -2730,7 +6547,7 @@
 </file>
 
 <file path=word/endnotes.xml><?xml version="1.0" encoding="utf-8"?>
-<w:endnotes xmlns:wpc="http://schemas.microsoft.com/office/word/2010/wordprocessingCanvas" xmlns:cx="http://schemas.microsoft.com/office/drawing/2014/chartex" xmlns:cx1="http://schemas.microsoft.com/office/drawing/2015/9/8/chartex" xmlns:cx2="http://schemas.microsoft.com/office/drawing/2015/10/21/chartex" xmlns:cx3="http://schemas.microsoft.com/office/drawing/2016/5/9/chartex" xmlns:cx4="http://schemas.microsoft.com/office/drawing/2016/5/10/chartex" xmlns:cx5="http://schemas.microsoft.com/office/drawing/2016/5/11/chartex" xmlns:cx6="http://schemas.microsoft.com/office/drawing/2016/5/12/chartex" xmlns:cx7="http://schemas.microsoft.com/office/drawing/2016/5/13/chartex" xmlns:cx8="http://schemas.microsoft.com/office/drawing/2016/5/14/chartex" xmlns:mc="http://schemas.openxmlformats.org/markup-compatibility/2006" xmlns:aink="http://schemas.microsoft.com/office/drawing/2016/ink" xmlns:am3d="http://schemas.microsoft.com/office/drawing/2017/model3d" xmlns:o="urn:schemas-microsoft-com:office:office" xmlns:r="http://schemas.openxmlformats.org/officeDocument/2006/relationships" xmlns:m="http://schemas.openxmlformats.org/officeDocument/2006/math" xmlns:v="urn:schemas-microsoft-com:vml" xmlns:wp14="http://schemas.microsoft.com/office/word/2010/wordprocessingDrawing" xmlns:wp="http://schemas.openxmlformats.org/drawingml/2006/wordprocessingDrawing" xmlns:w10="urn:schemas-microsoft-com:office:word" xmlns:w="http://schemas.openxmlformats.org/wordprocessingml/2006/main" xmlns:w14="http://schemas.microsoft.com/office/word/2010/wordml" xmlns:w15="http://schemas.microsoft.com/office/word/2012/wordml" xmlns:w16cex="http://schemas.microsoft.com/office/word/2018/wordml/cex" xmlns:w16cid="http://schemas.microsoft.com/office/word/2016/wordml/cid" xmlns:w16="http://schemas.microsoft.com/office/word/2018/wordml" xmlns:w16sdtdh="http://schemas.microsoft.com/office/word/2020/wordml/sdtdatahash" xmlns:w16se="http://schemas.microsoft.com/office/word/2015/wordml/symex" xmlns:wpg="http://schemas.microsoft.com/office/word/2010/wordprocessingGroup" xmlns:wpi="http://schemas.microsoft.com/office/word/2010/wordprocessingInk" xmlns:wne="http://schemas.microsoft.com/office/word/2006/wordml" xmlns:wps="http://schemas.microsoft.com/office/word/2010/wordprocessingShape" mc:Ignorable="w14 w15 w16se w16cid w16 w16cex w16sdtdh wp14">
+<w:endnotes xmlns:wpc="http://schemas.microsoft.com/office/word/2010/wordprocessingCanvas" xmlns:cx="http://schemas.microsoft.com/office/drawing/2014/chartex" xmlns:cx1="http://schemas.microsoft.com/office/drawing/2015/9/8/chartex" xmlns:cx2="http://schemas.microsoft.com/office/drawing/2015/10/21/chartex" xmlns:cx3="http://schemas.microsoft.com/office/drawing/2016/5/9/chartex" xmlns:cx4="http://schemas.microsoft.com/office/drawing/2016/5/10/chartex" xmlns:cx5="http://schemas.microsoft.com/office/drawing/2016/5/11/chartex" xmlns:cx6="http://schemas.microsoft.com/office/drawing/2016/5/12/chartex" xmlns:cx7="http://schemas.microsoft.com/office/drawing/2016/5/13/chartex" xmlns:cx8="http://schemas.microsoft.com/office/drawing/2016/5/14/chartex" xmlns:mc="http://schemas.openxmlformats.org/markup-compatibility/2006" xmlns:aink="http://schemas.microsoft.com/office/drawing/2016/ink" xmlns:am3d="http://schemas.microsoft.com/office/drawing/2017/model3d" xmlns:o="urn:schemas-microsoft-com:office:office" xmlns:oel="http://schemas.microsoft.com/office/2019/extlst" xmlns:r="http://schemas.openxmlformats.org/officeDocument/2006/relationships" xmlns:m="http://schemas.openxmlformats.org/officeDocument/2006/math" xmlns:v="urn:schemas-microsoft-com:vml" xmlns:wp14="http://schemas.microsoft.com/office/word/2010/wordprocessingDrawing" xmlns:wp="http://schemas.openxmlformats.org/drawingml/2006/wordprocessingDrawing" xmlns:w10="urn:schemas-microsoft-com:office:word" xmlns:w="http://schemas.openxmlformats.org/wordprocessingml/2006/main" xmlns:w14="http://schemas.microsoft.com/office/word/2010/wordml" xmlns:w15="http://schemas.microsoft.com/office/word/2012/wordml" xmlns:w16cex="http://schemas.microsoft.com/office/word/2018/wordml/cex" xmlns:w16cid="http://schemas.microsoft.com/office/word/2016/wordml/cid" xmlns:w16="http://schemas.microsoft.com/office/word/2018/wordml" xmlns:w16sdtdh="http://schemas.microsoft.com/office/word/2020/wordml/sdtdatahash" xmlns:w16se="http://schemas.microsoft.com/office/word/2015/wordml/symex" xmlns:wpg="http://schemas.microsoft.com/office/word/2010/wordprocessingGroup" xmlns:wpi="http://schemas.microsoft.com/office/word/2010/wordprocessingInk" xmlns:wne="http://schemas.microsoft.com/office/word/2006/wordml" xmlns:wps="http://schemas.microsoft.com/office/word/2010/wordprocessingShape" mc:Ignorable="w14 w15 w16se w16cid w16 w16cex w16sdtdh wp14">
   <w:endnote w:type="separator" w:id="-1">
     <w:p>
       <w:pPr>
@@ -2755,7 +6572,7 @@
 </file>
 
 <file path=word/footer1.xml><?xml version="1.0" encoding="utf-8"?>
-<w:ftr xmlns:wpc="http://schemas.microsoft.com/office/word/2010/wordprocessingCanvas" xmlns:cx="http://schemas.microsoft.com/office/drawing/2014/chartex" xmlns:cx1="http://schemas.microsoft.com/office/drawing/2015/9/8/chartex" xmlns:cx2="http://schemas.microsoft.com/office/drawing/2015/10/21/chartex" xmlns:cx3="http://schemas.microsoft.com/office/drawing/2016/5/9/chartex" xmlns:cx4="http://schemas.microsoft.com/office/drawing/2016/5/10/chartex" xmlns:cx5="http://schemas.microsoft.com/office/drawing/2016/5/11/chartex" xmlns:cx6="http://schemas.microsoft.com/office/drawing/2016/5/12/chartex" xmlns:cx7="http://schemas.microsoft.com/office/drawing/2016/5/13/chartex" xmlns:cx8="http://schemas.microsoft.com/office/drawing/2016/5/14/chartex" xmlns:mc="http://schemas.openxmlformats.org/markup-compatibility/2006" xmlns:aink="http://schemas.microsoft.com/office/drawing/2016/ink" xmlns:am3d="http://schemas.microsoft.com/office/drawing/2017/model3d" xmlns:o="urn:schemas-microsoft-com:office:office" xmlns:r="http://schemas.openxmlformats.org/officeDocument/2006/relationships" xmlns:m="http://schemas.openxmlformats.org/officeDocument/2006/math" xmlns:v="urn:schemas-microsoft-com:vml" xmlns:wp14="http://schemas.microsoft.com/office/word/2010/wordprocessingDrawing" xmlns:wp="http://schemas.openxmlformats.org/drawingml/2006/wordprocessingDrawing" xmlns:w10="urn:schemas-microsoft-com:office:word" xmlns:w="http://schemas.openxmlformats.org/wordprocessingml/2006/main" xmlns:w14="http://schemas.microsoft.com/office/word/2010/wordml" xmlns:w15="http://schemas.microsoft.com/office/word/2012/wordml" xmlns:w16cex="http://schemas.microsoft.com/office/word/2018/wordml/cex" xmlns:w16cid="http://schemas.microsoft.com/office/word/2016/wordml/cid" xmlns:w16="http://schemas.microsoft.com/office/word/2018/wordml" xmlns:w16sdtdh="http://schemas.microsoft.com/office/word/2020/wordml/sdtdatahash" xmlns:w16se="http://schemas.microsoft.com/office/word/2015/wordml/symex" xmlns:wpg="http://schemas.microsoft.com/office/word/2010/wordprocessingGroup" xmlns:wpi="http://schemas.microsoft.com/office/word/2010/wordprocessingInk" xmlns:wne="http://schemas.microsoft.com/office/word/2006/wordml" xmlns:wps="http://schemas.microsoft.com/office/word/2010/wordprocessingShape" mc:Ignorable="w14 w15 w16se w16cid w16 w16cex w16sdtdh wp14">
+<w:ftr xmlns:wpc="http://schemas.microsoft.com/office/word/2010/wordprocessingCanvas" xmlns:cx="http://schemas.microsoft.com/office/drawing/2014/chartex" xmlns:cx1="http://schemas.microsoft.com/office/drawing/2015/9/8/chartex" xmlns:cx2="http://schemas.microsoft.com/office/drawing/2015/10/21/chartex" xmlns:cx3="http://schemas.microsoft.com/office/drawing/2016/5/9/chartex" xmlns:cx4="http://schemas.microsoft.com/office/drawing/2016/5/10/chartex" xmlns:cx5="http://schemas.microsoft.com/office/drawing/2016/5/11/chartex" xmlns:cx6="http://schemas.microsoft.com/office/drawing/2016/5/12/chartex" xmlns:cx7="http://schemas.microsoft.com/office/drawing/2016/5/13/chartex" xmlns:cx8="http://schemas.microsoft.com/office/drawing/2016/5/14/chartex" xmlns:mc="http://schemas.openxmlformats.org/markup-compatibility/2006" xmlns:aink="http://schemas.microsoft.com/office/drawing/2016/ink" xmlns:am3d="http://schemas.microsoft.com/office/drawing/2017/model3d" xmlns:o="urn:schemas-microsoft-com:office:office" xmlns:oel="http://schemas.microsoft.com/office/2019/extlst" xmlns:r="http://schemas.openxmlformats.org/officeDocument/2006/relationships" xmlns:m="http://schemas.openxmlformats.org/officeDocument/2006/math" xmlns:v="urn:schemas-microsoft-com:vml" xmlns:wp14="http://schemas.microsoft.com/office/word/2010/wordprocessingDrawing" xmlns:wp="http://schemas.openxmlformats.org/drawingml/2006/wordprocessingDrawing" xmlns:w10="urn:schemas-microsoft-com:office:word" xmlns:w="http://schemas.openxmlformats.org/wordprocessingml/2006/main" xmlns:w14="http://schemas.microsoft.com/office/word/2010/wordml" xmlns:w15="http://schemas.microsoft.com/office/word/2012/wordml" xmlns:w16cex="http://schemas.microsoft.com/office/word/2018/wordml/cex" xmlns:w16cid="http://schemas.microsoft.com/office/word/2016/wordml/cid" xmlns:w16="http://schemas.microsoft.com/office/word/2018/wordml" xmlns:w16sdtdh="http://schemas.microsoft.com/office/word/2020/wordml/sdtdatahash" xmlns:w16se="http://schemas.microsoft.com/office/word/2015/wordml/symex" xmlns:wpg="http://schemas.microsoft.com/office/word/2010/wordprocessingGroup" xmlns:wpi="http://schemas.microsoft.com/office/word/2010/wordprocessingInk" xmlns:wne="http://schemas.microsoft.com/office/word/2006/wordml" xmlns:wps="http://schemas.microsoft.com/office/word/2010/wordprocessingShape" mc:Ignorable="w14 w15 w16se w16cid w16 w16cex w16sdtdh wp14">
   <w:p>
     <w:pPr>
       <w:pStyle w:val="Footer"/>
@@ -2773,7 +6590,7 @@
 </file>
 
 <file path=word/footnotes.xml><?xml version="1.0" encoding="utf-8"?>
-<w:footnotes xmlns:wpc="http://schemas.microsoft.com/office/word/2010/wordprocessingCanvas" xmlns:cx="http://schemas.microsoft.com/office/drawing/2014/chartex" xmlns:cx1="http://schemas.microsoft.com/office/drawing/2015/9/8/chartex" xmlns:cx2="http://schemas.microsoft.com/office/drawing/2015/10/21/chartex" xmlns:cx3="http://schemas.microsoft.com/office/drawing/2016/5/9/chartex" xmlns:cx4="http://schemas.microsoft.com/office/drawing/2016/5/10/chartex" xmlns:cx5="http://schemas.microsoft.com/office/drawing/2016/5/11/chartex" xmlns:cx6="http://schemas.microsoft.com/office/drawing/2016/5/12/chartex" xmlns:cx7="http://schemas.microsoft.com/office/drawing/2016/5/13/chartex" xmlns:cx8="http://schemas.microsoft.com/office/drawing/2016/5/14/chartex" xmlns:mc="http://schemas.openxmlformats.org/markup-compatibility/2006" xmlns:aink="http://schemas.microsoft.com/office/drawing/2016/ink" xmlns:am3d="http://schemas.microsoft.com/office/drawing/2017/model3d" xmlns:o="urn:schemas-microsoft-com:office:office" xmlns:r="http://schemas.openxmlformats.org/officeDocument/2006/relationships" xmlns:m="http://schemas.openxmlformats.org/officeDocument/2006/math" xmlns:v="urn:schemas-microsoft-com:vml" xmlns:wp14="http://schemas.microsoft.com/office/word/2010/wordprocessingDrawing" xmlns:wp="http://schemas.openxmlformats.org/drawingml/2006/wordprocessingDrawing" xmlns:w10="urn:schemas-microsoft-com:office:word" xmlns:w="http://schemas.openxmlformats.org/wordprocessingml/2006/main" xmlns:w14="http://schemas.microsoft.com/office/word/2010/wordml" xmlns:w15="http://schemas.microsoft.com/office/word/2012/wordml" xmlns:w16cex="http://schemas.microsoft.com/office/word/2018/wordml/cex" xmlns:w16cid="http://schemas.microsoft.com/office/word/2016/wordml/cid" xmlns:w16="http://schemas.microsoft.com/office/word/2018/wordml" xmlns:w16sdtdh="http://schemas.microsoft.com/office/word/2020/wordml/sdtdatahash" xmlns:w16se="http://schemas.microsoft.com/office/word/2015/wordml/symex" xmlns:wpg="http://schemas.microsoft.com/office/word/2010/wordprocessingGroup" xmlns:wpi="http://schemas.microsoft.com/office/word/2010/wordprocessingInk" xmlns:wne="http://schemas.microsoft.com/office/word/2006/wordml" xmlns:wps="http://schemas.microsoft.com/office/word/2010/wordprocessingShape" mc:Ignorable="w14 w15 w16se w16cid w16 w16cex w16sdtdh wp14">
+<w:footnotes xmlns:wpc="http://schemas.microsoft.com/office/word/2010/wordprocessingCanvas" xmlns:cx="http://schemas.microsoft.com/office/drawing/2014/chartex" xmlns:cx1="http://schemas.microsoft.com/office/drawing/2015/9/8/chartex" xmlns:cx2="http://schemas.microsoft.com/office/drawing/2015/10/21/chartex" xmlns:cx3="http://schemas.microsoft.com/office/drawing/2016/5/9/chartex" xmlns:cx4="http://schemas.microsoft.com/office/drawing/2016/5/10/chartex" xmlns:cx5="http://schemas.microsoft.com/office/drawing/2016/5/11/chartex" xmlns:cx6="http://schemas.microsoft.com/office/drawing/2016/5/12/chartex" xmlns:cx7="http://schemas.microsoft.com/office/drawing/2016/5/13/chartex" xmlns:cx8="http://schemas.microsoft.com/office/drawing/2016/5/14/chartex" xmlns:mc="http://schemas.openxmlformats.org/markup-compatibility/2006" xmlns:aink="http://schemas.microsoft.com/office/drawing/2016/ink" xmlns:am3d="http://schemas.microsoft.com/office/drawing/2017/model3d" xmlns:o="urn:schemas-microsoft-com:office:office" xmlns:oel="http://schemas.microsoft.com/office/2019/extlst" xmlns:r="http://schemas.openxmlformats.org/officeDocument/2006/relationships" xmlns:m="http://schemas.openxmlformats.org/officeDocument/2006/math" xmlns:v="urn:schemas-microsoft-com:vml" xmlns:wp14="http://schemas.microsoft.com/office/word/2010/wordprocessingDrawing" xmlns:wp="http://schemas.openxmlformats.org/drawingml/2006/wordprocessingDrawing" xmlns:w10="urn:schemas-microsoft-com:office:word" xmlns:w="http://schemas.openxmlformats.org/wordprocessingml/2006/main" xmlns:w14="http://schemas.microsoft.com/office/word/2010/wordml" xmlns:w15="http://schemas.microsoft.com/office/word/2012/wordml" xmlns:w16cex="http://schemas.microsoft.com/office/word/2018/wordml/cex" xmlns:w16cid="http://schemas.microsoft.com/office/word/2016/wordml/cid" xmlns:w16="http://schemas.microsoft.com/office/word/2018/wordml" xmlns:w16sdtdh="http://schemas.microsoft.com/office/word/2020/wordml/sdtdatahash" xmlns:w16se="http://schemas.microsoft.com/office/word/2015/wordml/symex" xmlns:wpg="http://schemas.microsoft.com/office/word/2010/wordprocessingGroup" xmlns:wpi="http://schemas.microsoft.com/office/word/2010/wordprocessingInk" xmlns:wne="http://schemas.microsoft.com/office/word/2006/wordml" xmlns:wps="http://schemas.microsoft.com/office/word/2010/wordprocessingShape" mc:Ignorable="w14 w15 w16se w16cid w16 w16cex w16sdtdh wp14">
   <w:footnote w:type="separator" w:id="-1">
     <w:p>
       <w:pPr>
@@ -2798,7 +6615,7 @@
 </file>
 
 <file path=word/header1.xml><?xml version="1.0" encoding="utf-8"?>
-<w:hdr xmlns:wpc="http://schemas.microsoft.com/office/word/2010/wordprocessingCanvas" xmlns:cx="http://schemas.microsoft.com/office/drawing/2014/chartex" xmlns:cx1="http://schemas.microsoft.com/office/drawing/2015/9/8/chartex" xmlns:cx2="http://schemas.microsoft.com/office/drawing/2015/10/21/chartex" xmlns:cx3="http://schemas.microsoft.com/office/drawing/2016/5/9/chartex" xmlns:cx4="http://schemas.microsoft.com/office/drawing/2016/5/10/chartex" xmlns:cx5="http://schemas.microsoft.com/office/drawing/2016/5/11/chartex" xmlns:cx6="http://schemas.microsoft.com/office/drawing/2016/5/12/chartex" xmlns:cx7="http://schemas.microsoft.com/office/drawing/2016/5/13/chartex" xmlns:cx8="http://schemas.microsoft.com/office/drawing/2016/5/14/chartex" xmlns:mc="http://schemas.openxmlformats.org/markup-compatibility/2006" xmlns:aink="http://schemas.microsoft.com/office/drawing/2016/ink" xmlns:am3d="http://schemas.microsoft.com/office/drawing/2017/model3d" xmlns:o="urn:schemas-microsoft-com:office:office" xmlns:r="http://schemas.openxmlformats.org/officeDocument/2006/relationships" xmlns:m="http://schemas.openxmlformats.org/officeDocument/2006/math" xmlns:v="urn:schemas-microsoft-com:vml" xmlns:wp14="http://schemas.microsoft.com/office/word/2010/wordprocessingDrawing" xmlns:wp="http://schemas.openxmlformats.org/drawingml/2006/wordprocessingDrawing" xmlns:w10="urn:schemas-microsoft-com:office:word" xmlns:w="http://schemas.openxmlformats.org/wordprocessingml/2006/main" xmlns:w14="http://schemas.microsoft.com/office/word/2010/wordml" xmlns:w15="http://schemas.microsoft.com/office/word/2012/wordml" xmlns:w16cex="http://schemas.microsoft.com/office/word/2018/wordml/cex" xmlns:w16cid="http://schemas.microsoft.com/office/word/2016/wordml/cid" xmlns:w16="http://schemas.microsoft.com/office/word/2018/wordml" xmlns:w16sdtdh="http://schemas.microsoft.com/office/word/2020/wordml/sdtdatahash" xmlns:w16se="http://schemas.microsoft.com/office/word/2015/wordml/symex" xmlns:wpg="http://schemas.microsoft.com/office/word/2010/wordprocessingGroup" xmlns:wpi="http://schemas.microsoft.com/office/word/2010/wordprocessingInk" xmlns:wne="http://schemas.microsoft.com/office/word/2006/wordml" xmlns:wps="http://schemas.microsoft.com/office/word/2010/wordprocessingShape" mc:Ignorable="w14 w15 w16se w16cid w16 w16cex w16sdtdh wp14">
+<w:hdr xmlns:wpc="http://schemas.microsoft.com/office/word/2010/wordprocessingCanvas" xmlns:cx="http://schemas.microsoft.com/office/drawing/2014/chartex" xmlns:cx1="http://schemas.microsoft.com/office/drawing/2015/9/8/chartex" xmlns:cx2="http://schemas.microsoft.com/office/drawing/2015/10/21/chartex" xmlns:cx3="http://schemas.microsoft.com/office/drawing/2016/5/9/chartex" xmlns:cx4="http://schemas.microsoft.com/office/drawing/2016/5/10/chartex" xmlns:cx5="http://schemas.microsoft.com/office/drawing/2016/5/11/chartex" xmlns:cx6="http://schemas.microsoft.com/office/drawing/2016/5/12/chartex" xmlns:cx7="http://schemas.microsoft.com/office/drawing/2016/5/13/chartex" xmlns:cx8="http://schemas.microsoft.com/office/drawing/2016/5/14/chartex" xmlns:mc="http://schemas.openxmlformats.org/markup-compatibility/2006" xmlns:aink="http://schemas.microsoft.com/office/drawing/2016/ink" xmlns:am3d="http://schemas.microsoft.com/office/drawing/2017/model3d" xmlns:o="urn:schemas-microsoft-com:office:office" xmlns:oel="http://schemas.microsoft.com/office/2019/extlst" xmlns:r="http://schemas.openxmlformats.org/officeDocument/2006/relationships" xmlns:m="http://schemas.openxmlformats.org/officeDocument/2006/math" xmlns:v="urn:schemas-microsoft-com:vml" xmlns:wp14="http://schemas.microsoft.com/office/word/2010/wordprocessingDrawing" xmlns:wp="http://schemas.openxmlformats.org/drawingml/2006/wordprocessingDrawing" xmlns:w10="urn:schemas-microsoft-com:office:word" xmlns:w="http://schemas.openxmlformats.org/wordprocessingml/2006/main" xmlns:w14="http://schemas.microsoft.com/office/word/2010/wordml" xmlns:w15="http://schemas.microsoft.com/office/word/2012/wordml" xmlns:w16cex="http://schemas.microsoft.com/office/word/2018/wordml/cex" xmlns:w16cid="http://schemas.microsoft.com/office/word/2016/wordml/cid" xmlns:w16="http://schemas.microsoft.com/office/word/2018/wordml" xmlns:w16sdtdh="http://schemas.microsoft.com/office/word/2020/wordml/sdtdatahash" xmlns:w16se="http://schemas.microsoft.com/office/word/2015/wordml/symex" xmlns:wpg="http://schemas.microsoft.com/office/word/2010/wordprocessingGroup" xmlns:wpi="http://schemas.microsoft.com/office/word/2010/wordprocessingInk" xmlns:wne="http://schemas.microsoft.com/office/word/2006/wordml" xmlns:wps="http://schemas.microsoft.com/office/word/2010/wordprocessingShape" mc:Ignorable="w14 w15 w16se w16cid w16 w16cex w16sdtdh wp14">
   <w:p>
     <w:pPr>
       <w:pStyle w:val="Header"/>
@@ -2835,7 +6652,16 @@
     </w:r>
     <w:r>
       <w:tab/>
-      <w:t>Table 1 – Catering | Table 2 - Events</w:t>
+      <w:t xml:space="preserve">Table 1 – Catering | Table 2 </w:t>
+    </w:r>
+    <w:r>
+      <w:t>–</w:t>
+    </w:r>
+    <w:r>
+      <w:t xml:space="preserve"> Events</w:t>
+    </w:r>
+    <w:r>
+      <w:t xml:space="preserve"> | Report</w:t>
     </w:r>
   </w:p>
 </w:hdr>
@@ -3240,6 +7066,49 @@
     <w:name w:val="Normal"/>
     <w:qFormat/>
   </w:style>
+  <w:style w:type="paragraph" w:styleId="Heading1">
+    <w:name w:val="heading 1"/>
+    <w:basedOn w:val="Normal"/>
+    <w:next w:val="Normal"/>
+    <w:link w:val="Heading1Char"/>
+    <w:uiPriority w:val="9"/>
+    <w:qFormat/>
+    <w:rsid w:val="00B2750E"/>
+    <w:pPr>
+      <w:keepNext/>
+      <w:keepLines/>
+      <w:spacing w:before="240" w:after="0"/>
+      <w:outlineLvl w:val="0"/>
+    </w:pPr>
+    <w:rPr>
+      <w:rFonts w:asciiTheme="majorHAnsi" w:eastAsiaTheme="majorEastAsia" w:hAnsiTheme="majorHAnsi" w:cstheme="majorBidi"/>
+      <w:color w:val="2F5496" w:themeColor="accent1" w:themeShade="BF"/>
+      <w:sz w:val="32"/>
+      <w:szCs w:val="32"/>
+    </w:rPr>
+  </w:style>
+  <w:style w:type="paragraph" w:styleId="Heading2">
+    <w:name w:val="heading 2"/>
+    <w:basedOn w:val="Normal"/>
+    <w:next w:val="Normal"/>
+    <w:link w:val="Heading2Char"/>
+    <w:uiPriority w:val="9"/>
+    <w:unhideWhenUsed/>
+    <w:qFormat/>
+    <w:rsid w:val="00B2750E"/>
+    <w:pPr>
+      <w:keepNext/>
+      <w:keepLines/>
+      <w:spacing w:before="40" w:after="0"/>
+      <w:outlineLvl w:val="1"/>
+    </w:pPr>
+    <w:rPr>
+      <w:rFonts w:asciiTheme="majorHAnsi" w:eastAsiaTheme="majorEastAsia" w:hAnsiTheme="majorHAnsi" w:cstheme="majorBidi"/>
+      <w:color w:val="2F5496" w:themeColor="accent1" w:themeShade="BF"/>
+      <w:sz w:val="26"/>
+      <w:szCs w:val="26"/>
+    </w:rPr>
+  </w:style>
   <w:style w:type="character" w:default="1" w:styleId="DefaultParagraphFont">
     <w:name w:val="Default Paragraph Font"/>
     <w:uiPriority w:val="1"/>
@@ -3433,6 +7302,750 @@
       <w:tblPr/>
       <w:tcPr>
         <w:shd w:val="clear" w:color="auto" w:fill="999999" w:themeFill="text1" w:themeFillTint="66"/>
+      </w:tcPr>
+    </w:tblStylePr>
+  </w:style>
+  <w:style w:type="character" w:customStyle="1" w:styleId="Heading1Char">
+    <w:name w:val="Heading 1 Char"/>
+    <w:basedOn w:val="DefaultParagraphFont"/>
+    <w:link w:val="Heading1"/>
+    <w:uiPriority w:val="9"/>
+    <w:rsid w:val="00B2750E"/>
+    <w:rPr>
+      <w:rFonts w:asciiTheme="majorHAnsi" w:eastAsiaTheme="majorEastAsia" w:hAnsiTheme="majorHAnsi" w:cstheme="majorBidi"/>
+      <w:color w:val="2F5496" w:themeColor="accent1" w:themeShade="BF"/>
+      <w:sz w:val="32"/>
+      <w:szCs w:val="32"/>
+    </w:rPr>
+  </w:style>
+  <w:style w:type="character" w:customStyle="1" w:styleId="Heading2Char">
+    <w:name w:val="Heading 2 Char"/>
+    <w:basedOn w:val="DefaultParagraphFont"/>
+    <w:link w:val="Heading2"/>
+    <w:uiPriority w:val="9"/>
+    <w:rsid w:val="00B2750E"/>
+    <w:rPr>
+      <w:rFonts w:asciiTheme="majorHAnsi" w:eastAsiaTheme="majorEastAsia" w:hAnsiTheme="majorHAnsi" w:cstheme="majorBidi"/>
+      <w:color w:val="2F5496" w:themeColor="accent1" w:themeShade="BF"/>
+      <w:sz w:val="26"/>
+      <w:szCs w:val="26"/>
+    </w:rPr>
+  </w:style>
+  <w:style w:type="table" w:styleId="ListTable7Colorful">
+    <w:name w:val="List Table 7 Colorful"/>
+    <w:basedOn w:val="TableNormal"/>
+    <w:uiPriority w:val="52"/>
+    <w:rsid w:val="006339B7"/>
+    <w:pPr>
+      <w:spacing w:after="0" w:line="240" w:lineRule="auto"/>
+    </w:pPr>
+    <w:rPr>
+      <w:color w:val="000000" w:themeColor="text1"/>
+    </w:rPr>
+    <w:tblPr>
+      <w:tblStyleRowBandSize w:val="1"/>
+      <w:tblStyleColBandSize w:val="1"/>
+    </w:tblPr>
+    <w:tblStylePr w:type="firstRow">
+      <w:rPr>
+        <w:rFonts w:asciiTheme="majorHAnsi" w:eastAsiaTheme="majorEastAsia" w:hAnsiTheme="majorHAnsi" w:cstheme="majorBidi"/>
+        <w:i/>
+        <w:iCs/>
+        <w:sz w:val="26"/>
+      </w:rPr>
+      <w:tblPr/>
+      <w:tcPr>
+        <w:tcBorders>
+          <w:bottom w:val="single" w:sz="4" w:space="0" w:color="000000" w:themeColor="text1"/>
+        </w:tcBorders>
+        <w:shd w:val="clear" w:color="auto" w:fill="FFFFFF" w:themeFill="background1"/>
+      </w:tcPr>
+    </w:tblStylePr>
+    <w:tblStylePr w:type="lastRow">
+      <w:rPr>
+        <w:rFonts w:asciiTheme="majorHAnsi" w:eastAsiaTheme="majorEastAsia" w:hAnsiTheme="majorHAnsi" w:cstheme="majorBidi"/>
+        <w:i/>
+        <w:iCs/>
+        <w:sz w:val="26"/>
+      </w:rPr>
+      <w:tblPr/>
+      <w:tcPr>
+        <w:tcBorders>
+          <w:top w:val="single" w:sz="4" w:space="0" w:color="000000" w:themeColor="text1"/>
+        </w:tcBorders>
+        <w:shd w:val="clear" w:color="auto" w:fill="FFFFFF" w:themeFill="background1"/>
+      </w:tcPr>
+    </w:tblStylePr>
+    <w:tblStylePr w:type="firstCol">
+      <w:pPr>
+        <w:jc w:val="right"/>
+      </w:pPr>
+      <w:rPr>
+        <w:rFonts w:asciiTheme="majorHAnsi" w:eastAsiaTheme="majorEastAsia" w:hAnsiTheme="majorHAnsi" w:cstheme="majorBidi"/>
+        <w:i/>
+        <w:iCs/>
+        <w:sz w:val="26"/>
+      </w:rPr>
+      <w:tblPr/>
+      <w:tcPr>
+        <w:tcBorders>
+          <w:right w:val="single" w:sz="4" w:space="0" w:color="000000" w:themeColor="text1"/>
+        </w:tcBorders>
+        <w:shd w:val="clear" w:color="auto" w:fill="FFFFFF" w:themeFill="background1"/>
+      </w:tcPr>
+    </w:tblStylePr>
+    <w:tblStylePr w:type="lastCol">
+      <w:rPr>
+        <w:rFonts w:asciiTheme="majorHAnsi" w:eastAsiaTheme="majorEastAsia" w:hAnsiTheme="majorHAnsi" w:cstheme="majorBidi"/>
+        <w:i/>
+        <w:iCs/>
+        <w:sz w:val="26"/>
+      </w:rPr>
+      <w:tblPr/>
+      <w:tcPr>
+        <w:tcBorders>
+          <w:left w:val="single" w:sz="4" w:space="0" w:color="000000" w:themeColor="text1"/>
+        </w:tcBorders>
+        <w:shd w:val="clear" w:color="auto" w:fill="FFFFFF" w:themeFill="background1"/>
+      </w:tcPr>
+    </w:tblStylePr>
+    <w:tblStylePr w:type="band1Vert">
+      <w:tblPr/>
+      <w:tcPr>
+        <w:shd w:val="clear" w:color="auto" w:fill="CCCCCC" w:themeFill="text1" w:themeFillTint="33"/>
+      </w:tcPr>
+    </w:tblStylePr>
+    <w:tblStylePr w:type="band1Horz">
+      <w:tblPr/>
+      <w:tcPr>
+        <w:shd w:val="clear" w:color="auto" w:fill="CCCCCC" w:themeFill="text1" w:themeFillTint="33"/>
+      </w:tcPr>
+    </w:tblStylePr>
+    <w:tblStylePr w:type="neCell">
+      <w:tblPr/>
+      <w:tcPr>
+        <w:tcBorders>
+          <w:left w:val="nil"/>
+        </w:tcBorders>
+      </w:tcPr>
+    </w:tblStylePr>
+    <w:tblStylePr w:type="nwCell">
+      <w:tblPr/>
+      <w:tcPr>
+        <w:tcBorders>
+          <w:right w:val="nil"/>
+        </w:tcBorders>
+      </w:tcPr>
+    </w:tblStylePr>
+    <w:tblStylePr w:type="seCell">
+      <w:tblPr/>
+      <w:tcPr>
+        <w:tcBorders>
+          <w:left w:val="nil"/>
+        </w:tcBorders>
+      </w:tcPr>
+    </w:tblStylePr>
+    <w:tblStylePr w:type="swCell">
+      <w:tblPr/>
+      <w:tcPr>
+        <w:tcBorders>
+          <w:right w:val="nil"/>
+        </w:tcBorders>
+      </w:tcPr>
+    </w:tblStylePr>
+  </w:style>
+  <w:style w:type="table" w:styleId="ListTable6Colorful">
+    <w:name w:val="List Table 6 Colorful"/>
+    <w:basedOn w:val="TableNormal"/>
+    <w:uiPriority w:val="51"/>
+    <w:rsid w:val="006339B7"/>
+    <w:pPr>
+      <w:spacing w:after="0" w:line="240" w:lineRule="auto"/>
+    </w:pPr>
+    <w:rPr>
+      <w:color w:val="000000" w:themeColor="text1"/>
+    </w:rPr>
+    <w:tblPr>
+      <w:tblStyleRowBandSize w:val="1"/>
+      <w:tblStyleColBandSize w:val="1"/>
+      <w:tblBorders>
+        <w:top w:val="single" w:sz="4" w:space="0" w:color="000000" w:themeColor="text1"/>
+        <w:bottom w:val="single" w:sz="4" w:space="0" w:color="000000" w:themeColor="text1"/>
+      </w:tblBorders>
+    </w:tblPr>
+    <w:tblStylePr w:type="firstRow">
+      <w:rPr>
+        <w:b/>
+        <w:bCs/>
+      </w:rPr>
+      <w:tblPr/>
+      <w:tcPr>
+        <w:tcBorders>
+          <w:bottom w:val="single" w:sz="4" w:space="0" w:color="000000" w:themeColor="text1"/>
+        </w:tcBorders>
+      </w:tcPr>
+    </w:tblStylePr>
+    <w:tblStylePr w:type="lastRow">
+      <w:rPr>
+        <w:b/>
+        <w:bCs/>
+      </w:rPr>
+      <w:tblPr/>
+      <w:tcPr>
+        <w:tcBorders>
+          <w:top w:val="double" w:sz="4" w:space="0" w:color="000000" w:themeColor="text1"/>
+        </w:tcBorders>
+      </w:tcPr>
+    </w:tblStylePr>
+    <w:tblStylePr w:type="firstCol">
+      <w:rPr>
+        <w:b/>
+        <w:bCs/>
+      </w:rPr>
+    </w:tblStylePr>
+    <w:tblStylePr w:type="lastCol">
+      <w:rPr>
+        <w:b/>
+        <w:bCs/>
+      </w:rPr>
+    </w:tblStylePr>
+    <w:tblStylePr w:type="band1Vert">
+      <w:tblPr/>
+      <w:tcPr>
+        <w:shd w:val="clear" w:color="auto" w:fill="CCCCCC" w:themeFill="text1" w:themeFillTint="33"/>
+      </w:tcPr>
+    </w:tblStylePr>
+    <w:tblStylePr w:type="band1Horz">
+      <w:tblPr/>
+      <w:tcPr>
+        <w:shd w:val="clear" w:color="auto" w:fill="CCCCCC" w:themeFill="text1" w:themeFillTint="33"/>
+      </w:tcPr>
+    </w:tblStylePr>
+  </w:style>
+  <w:style w:type="table" w:styleId="ListTable5Dark-Accent3">
+    <w:name w:val="List Table 5 Dark Accent 3"/>
+    <w:basedOn w:val="TableNormal"/>
+    <w:uiPriority w:val="50"/>
+    <w:rsid w:val="006339B7"/>
+    <w:pPr>
+      <w:spacing w:after="0" w:line="240" w:lineRule="auto"/>
+    </w:pPr>
+    <w:rPr>
+      <w:color w:val="FFFFFF" w:themeColor="background1"/>
+    </w:rPr>
+    <w:tblPr>
+      <w:tblStyleRowBandSize w:val="1"/>
+      <w:tblStyleColBandSize w:val="1"/>
+      <w:tblBorders>
+        <w:top w:val="single" w:sz="24" w:space="0" w:color="A5A5A5" w:themeColor="accent3"/>
+        <w:left w:val="single" w:sz="24" w:space="0" w:color="A5A5A5" w:themeColor="accent3"/>
+        <w:bottom w:val="single" w:sz="24" w:space="0" w:color="A5A5A5" w:themeColor="accent3"/>
+        <w:right w:val="single" w:sz="24" w:space="0" w:color="A5A5A5" w:themeColor="accent3"/>
+      </w:tblBorders>
+    </w:tblPr>
+    <w:tcPr>
+      <w:shd w:val="clear" w:color="auto" w:fill="A5A5A5" w:themeFill="accent3"/>
+    </w:tcPr>
+    <w:tblStylePr w:type="firstRow">
+      <w:rPr>
+        <w:b/>
+        <w:bCs/>
+      </w:rPr>
+      <w:tblPr/>
+      <w:tcPr>
+        <w:tcBorders>
+          <w:bottom w:val="single" w:sz="18" w:space="0" w:color="FFFFFF" w:themeColor="background1"/>
+        </w:tcBorders>
+      </w:tcPr>
+    </w:tblStylePr>
+    <w:tblStylePr w:type="lastRow">
+      <w:rPr>
+        <w:b/>
+        <w:bCs/>
+      </w:rPr>
+      <w:tblPr/>
+      <w:tcPr>
+        <w:tcBorders>
+          <w:top w:val="single" w:sz="4" w:space="0" w:color="FFFFFF" w:themeColor="background1"/>
+        </w:tcBorders>
+      </w:tcPr>
+    </w:tblStylePr>
+    <w:tblStylePr w:type="firstCol">
+      <w:rPr>
+        <w:b/>
+        <w:bCs/>
+      </w:rPr>
+      <w:tblPr/>
+      <w:tcPr>
+        <w:tcBorders>
+          <w:right w:val="single" w:sz="4" w:space="0" w:color="FFFFFF" w:themeColor="background1"/>
+        </w:tcBorders>
+      </w:tcPr>
+    </w:tblStylePr>
+    <w:tblStylePr w:type="lastCol">
+      <w:rPr>
+        <w:b/>
+        <w:bCs/>
+      </w:rPr>
+      <w:tblPr/>
+      <w:tcPr>
+        <w:tcBorders>
+          <w:left w:val="single" w:sz="4" w:space="0" w:color="FFFFFF" w:themeColor="background1"/>
+        </w:tcBorders>
+      </w:tcPr>
+    </w:tblStylePr>
+    <w:tblStylePr w:type="band1Vert">
+      <w:tblPr/>
+      <w:tcPr>
+        <w:tcBorders>
+          <w:left w:val="single" w:sz="4" w:space="0" w:color="FFFFFF" w:themeColor="background1"/>
+          <w:right w:val="single" w:sz="4" w:space="0" w:color="FFFFFF" w:themeColor="background1"/>
+        </w:tcBorders>
+      </w:tcPr>
+    </w:tblStylePr>
+    <w:tblStylePr w:type="band2Vert">
+      <w:tblPr/>
+      <w:tcPr>
+        <w:tcBorders>
+          <w:left w:val="single" w:sz="4" w:space="0" w:color="FFFFFF" w:themeColor="background1"/>
+          <w:right w:val="single" w:sz="4" w:space="0" w:color="FFFFFF" w:themeColor="background1"/>
+        </w:tcBorders>
+      </w:tcPr>
+    </w:tblStylePr>
+    <w:tblStylePr w:type="band1Horz">
+      <w:tblPr/>
+      <w:tcPr>
+        <w:tcBorders>
+          <w:top w:val="single" w:sz="4" w:space="0" w:color="FFFFFF" w:themeColor="background1"/>
+          <w:bottom w:val="single" w:sz="4" w:space="0" w:color="FFFFFF" w:themeColor="background1"/>
+        </w:tcBorders>
+      </w:tcPr>
+    </w:tblStylePr>
+    <w:tblStylePr w:type="neCell">
+      <w:tblPr/>
+      <w:tcPr>
+        <w:tcBorders>
+          <w:left w:val="nil"/>
+        </w:tcBorders>
+      </w:tcPr>
+    </w:tblStylePr>
+    <w:tblStylePr w:type="nwCell">
+      <w:tblPr/>
+      <w:tcPr>
+        <w:tcBorders>
+          <w:right w:val="nil"/>
+        </w:tcBorders>
+      </w:tcPr>
+    </w:tblStylePr>
+    <w:tblStylePr w:type="seCell">
+      <w:tblPr/>
+      <w:tcPr>
+        <w:tcBorders>
+          <w:top w:val="nil"/>
+          <w:left w:val="nil"/>
+        </w:tcBorders>
+      </w:tcPr>
+    </w:tblStylePr>
+    <w:tblStylePr w:type="swCell">
+      <w:tblPr/>
+      <w:tcPr>
+        <w:tcBorders>
+          <w:top w:val="nil"/>
+          <w:right w:val="nil"/>
+        </w:tcBorders>
+      </w:tcPr>
+    </w:tblStylePr>
+  </w:style>
+  <w:style w:type="table" w:styleId="ListTable4-Accent3">
+    <w:name w:val="List Table 4 Accent 3"/>
+    <w:basedOn w:val="TableNormal"/>
+    <w:uiPriority w:val="49"/>
+    <w:rsid w:val="006339B7"/>
+    <w:pPr>
+      <w:spacing w:after="0" w:line="240" w:lineRule="auto"/>
+    </w:pPr>
+    <w:tblPr>
+      <w:tblStyleRowBandSize w:val="1"/>
+      <w:tblStyleColBandSize w:val="1"/>
+      <w:tblBorders>
+        <w:top w:val="single" w:sz="4" w:space="0" w:color="C9C9C9" w:themeColor="accent3" w:themeTint="99"/>
+        <w:left w:val="single" w:sz="4" w:space="0" w:color="C9C9C9" w:themeColor="accent3" w:themeTint="99"/>
+        <w:bottom w:val="single" w:sz="4" w:space="0" w:color="C9C9C9" w:themeColor="accent3" w:themeTint="99"/>
+        <w:right w:val="single" w:sz="4" w:space="0" w:color="C9C9C9" w:themeColor="accent3" w:themeTint="99"/>
+        <w:insideH w:val="single" w:sz="4" w:space="0" w:color="C9C9C9" w:themeColor="accent3" w:themeTint="99"/>
+      </w:tblBorders>
+    </w:tblPr>
+    <w:tblStylePr w:type="firstRow">
+      <w:rPr>
+        <w:b/>
+        <w:bCs/>
+        <w:color w:val="FFFFFF" w:themeColor="background1"/>
+      </w:rPr>
+      <w:tblPr/>
+      <w:tcPr>
+        <w:tcBorders>
+          <w:top w:val="single" w:sz="4" w:space="0" w:color="A5A5A5" w:themeColor="accent3"/>
+          <w:left w:val="single" w:sz="4" w:space="0" w:color="A5A5A5" w:themeColor="accent3"/>
+          <w:bottom w:val="single" w:sz="4" w:space="0" w:color="A5A5A5" w:themeColor="accent3"/>
+          <w:right w:val="single" w:sz="4" w:space="0" w:color="A5A5A5" w:themeColor="accent3"/>
+          <w:insideH w:val="nil"/>
+        </w:tcBorders>
+        <w:shd w:val="clear" w:color="auto" w:fill="A5A5A5" w:themeFill="accent3"/>
+      </w:tcPr>
+    </w:tblStylePr>
+    <w:tblStylePr w:type="lastRow">
+      <w:rPr>
+        <w:b/>
+        <w:bCs/>
+      </w:rPr>
+      <w:tblPr/>
+      <w:tcPr>
+        <w:tcBorders>
+          <w:top w:val="double" w:sz="4" w:space="0" w:color="C9C9C9" w:themeColor="accent3" w:themeTint="99"/>
+        </w:tcBorders>
+      </w:tcPr>
+    </w:tblStylePr>
+    <w:tblStylePr w:type="firstCol">
+      <w:rPr>
+        <w:b/>
+        <w:bCs/>
+      </w:rPr>
+    </w:tblStylePr>
+    <w:tblStylePr w:type="lastCol">
+      <w:rPr>
+        <w:b/>
+        <w:bCs/>
+      </w:rPr>
+    </w:tblStylePr>
+    <w:tblStylePr w:type="band1Vert">
+      <w:tblPr/>
+      <w:tcPr>
+        <w:shd w:val="clear" w:color="auto" w:fill="EDEDED" w:themeFill="accent3" w:themeFillTint="33"/>
+      </w:tcPr>
+    </w:tblStylePr>
+    <w:tblStylePr w:type="band1Horz">
+      <w:tblPr/>
+      <w:tcPr>
+        <w:shd w:val="clear" w:color="auto" w:fill="EDEDED" w:themeFill="accent3" w:themeFillTint="33"/>
+      </w:tcPr>
+    </w:tblStylePr>
+  </w:style>
+  <w:style w:type="table" w:styleId="ListTable2-Accent3">
+    <w:name w:val="List Table 2 Accent 3"/>
+    <w:basedOn w:val="TableNormal"/>
+    <w:uiPriority w:val="47"/>
+    <w:rsid w:val="006339B7"/>
+    <w:pPr>
+      <w:spacing w:after="0" w:line="240" w:lineRule="auto"/>
+    </w:pPr>
+    <w:tblPr>
+      <w:tblStyleRowBandSize w:val="1"/>
+      <w:tblStyleColBandSize w:val="1"/>
+      <w:tblBorders>
+        <w:top w:val="single" w:sz="4" w:space="0" w:color="C9C9C9" w:themeColor="accent3" w:themeTint="99"/>
+        <w:bottom w:val="single" w:sz="4" w:space="0" w:color="C9C9C9" w:themeColor="accent3" w:themeTint="99"/>
+        <w:insideH w:val="single" w:sz="4" w:space="0" w:color="C9C9C9" w:themeColor="accent3" w:themeTint="99"/>
+      </w:tblBorders>
+    </w:tblPr>
+    <w:tblStylePr w:type="firstRow">
+      <w:rPr>
+        <w:b/>
+        <w:bCs/>
+      </w:rPr>
+    </w:tblStylePr>
+    <w:tblStylePr w:type="lastRow">
+      <w:rPr>
+        <w:b/>
+        <w:bCs/>
+      </w:rPr>
+    </w:tblStylePr>
+    <w:tblStylePr w:type="firstCol">
+      <w:rPr>
+        <w:b/>
+        <w:bCs/>
+      </w:rPr>
+    </w:tblStylePr>
+    <w:tblStylePr w:type="lastCol">
+      <w:rPr>
+        <w:b/>
+        <w:bCs/>
+      </w:rPr>
+    </w:tblStylePr>
+    <w:tblStylePr w:type="band1Vert">
+      <w:tblPr/>
+      <w:tcPr>
+        <w:shd w:val="clear" w:color="auto" w:fill="EDEDED" w:themeFill="accent3" w:themeFillTint="33"/>
+      </w:tcPr>
+    </w:tblStylePr>
+    <w:tblStylePr w:type="band1Horz">
+      <w:tblPr/>
+      <w:tcPr>
+        <w:shd w:val="clear" w:color="auto" w:fill="EDEDED" w:themeFill="accent3" w:themeFillTint="33"/>
+      </w:tcPr>
+    </w:tblStylePr>
+  </w:style>
+  <w:style w:type="table" w:styleId="ListTable2">
+    <w:name w:val="List Table 2"/>
+    <w:basedOn w:val="TableNormal"/>
+    <w:uiPriority w:val="47"/>
+    <w:rsid w:val="006339B7"/>
+    <w:pPr>
+      <w:spacing w:after="0" w:line="240" w:lineRule="auto"/>
+    </w:pPr>
+    <w:tblPr>
+      <w:tblStyleRowBandSize w:val="1"/>
+      <w:tblStyleColBandSize w:val="1"/>
+      <w:tblBorders>
+        <w:top w:val="single" w:sz="4" w:space="0" w:color="666666" w:themeColor="text1" w:themeTint="99"/>
+        <w:bottom w:val="single" w:sz="4" w:space="0" w:color="666666" w:themeColor="text1" w:themeTint="99"/>
+        <w:insideH w:val="single" w:sz="4" w:space="0" w:color="666666" w:themeColor="text1" w:themeTint="99"/>
+      </w:tblBorders>
+    </w:tblPr>
+    <w:tblStylePr w:type="firstRow">
+      <w:rPr>
+        <w:b/>
+        <w:bCs/>
+      </w:rPr>
+    </w:tblStylePr>
+    <w:tblStylePr w:type="lastRow">
+      <w:rPr>
+        <w:b/>
+        <w:bCs/>
+      </w:rPr>
+    </w:tblStylePr>
+    <w:tblStylePr w:type="firstCol">
+      <w:rPr>
+        <w:b/>
+        <w:bCs/>
+      </w:rPr>
+    </w:tblStylePr>
+    <w:tblStylePr w:type="lastCol">
+      <w:rPr>
+        <w:b/>
+        <w:bCs/>
+      </w:rPr>
+    </w:tblStylePr>
+    <w:tblStylePr w:type="band1Vert">
+      <w:tblPr/>
+      <w:tcPr>
+        <w:shd w:val="clear" w:color="auto" w:fill="CCCCCC" w:themeFill="text1" w:themeFillTint="33"/>
+      </w:tcPr>
+    </w:tblStylePr>
+    <w:tblStylePr w:type="band1Horz">
+      <w:tblPr/>
+      <w:tcPr>
+        <w:shd w:val="clear" w:color="auto" w:fill="CCCCCC" w:themeFill="text1" w:themeFillTint="33"/>
+      </w:tcPr>
+    </w:tblStylePr>
+  </w:style>
+  <w:style w:type="table" w:styleId="GridTable7Colorful">
+    <w:name w:val="Grid Table 7 Colorful"/>
+    <w:basedOn w:val="TableNormal"/>
+    <w:uiPriority w:val="52"/>
+    <w:rsid w:val="006339B7"/>
+    <w:pPr>
+      <w:spacing w:after="0" w:line="240" w:lineRule="auto"/>
+    </w:pPr>
+    <w:rPr>
+      <w:color w:val="000000" w:themeColor="text1"/>
+    </w:rPr>
+    <w:tblPr>
+      <w:tblStyleRowBandSize w:val="1"/>
+      <w:tblStyleColBandSize w:val="1"/>
+      <w:tblBorders>
+        <w:top w:val="single" w:sz="4" w:space="0" w:color="666666" w:themeColor="text1" w:themeTint="99"/>
+        <w:left w:val="single" w:sz="4" w:space="0" w:color="666666" w:themeColor="text1" w:themeTint="99"/>
+        <w:bottom w:val="single" w:sz="4" w:space="0" w:color="666666" w:themeColor="text1" w:themeTint="99"/>
+        <w:right w:val="single" w:sz="4" w:space="0" w:color="666666" w:themeColor="text1" w:themeTint="99"/>
+        <w:insideH w:val="single" w:sz="4" w:space="0" w:color="666666" w:themeColor="text1" w:themeTint="99"/>
+        <w:insideV w:val="single" w:sz="4" w:space="0" w:color="666666" w:themeColor="text1" w:themeTint="99"/>
+      </w:tblBorders>
+    </w:tblPr>
+    <w:tblStylePr w:type="firstRow">
+      <w:rPr>
+        <w:b/>
+        <w:bCs/>
+      </w:rPr>
+      <w:tblPr/>
+      <w:tcPr>
+        <w:tcBorders>
+          <w:top w:val="nil"/>
+          <w:left w:val="nil"/>
+          <w:right w:val="nil"/>
+          <w:insideH w:val="nil"/>
+          <w:insideV w:val="nil"/>
+        </w:tcBorders>
+        <w:shd w:val="clear" w:color="auto" w:fill="FFFFFF" w:themeFill="background1"/>
+      </w:tcPr>
+    </w:tblStylePr>
+    <w:tblStylePr w:type="lastRow">
+      <w:rPr>
+        <w:b/>
+        <w:bCs/>
+      </w:rPr>
+      <w:tblPr/>
+      <w:tcPr>
+        <w:tcBorders>
+          <w:left w:val="nil"/>
+          <w:bottom w:val="nil"/>
+          <w:right w:val="nil"/>
+          <w:insideH w:val="nil"/>
+          <w:insideV w:val="nil"/>
+        </w:tcBorders>
+        <w:shd w:val="clear" w:color="auto" w:fill="FFFFFF" w:themeFill="background1"/>
+      </w:tcPr>
+    </w:tblStylePr>
+    <w:tblStylePr w:type="firstCol">
+      <w:pPr>
+        <w:jc w:val="right"/>
+      </w:pPr>
+      <w:rPr>
+        <w:i/>
+        <w:iCs/>
+      </w:rPr>
+      <w:tblPr/>
+      <w:tcPr>
+        <w:tcBorders>
+          <w:top w:val="nil"/>
+          <w:left w:val="nil"/>
+          <w:bottom w:val="nil"/>
+          <w:insideH w:val="nil"/>
+          <w:insideV w:val="nil"/>
+        </w:tcBorders>
+        <w:shd w:val="clear" w:color="auto" w:fill="FFFFFF" w:themeFill="background1"/>
+      </w:tcPr>
+    </w:tblStylePr>
+    <w:tblStylePr w:type="lastCol">
+      <w:rPr>
+        <w:i/>
+        <w:iCs/>
+      </w:rPr>
+      <w:tblPr/>
+      <w:tcPr>
+        <w:tcBorders>
+          <w:top w:val="nil"/>
+          <w:bottom w:val="nil"/>
+          <w:right w:val="nil"/>
+          <w:insideH w:val="nil"/>
+          <w:insideV w:val="nil"/>
+        </w:tcBorders>
+        <w:shd w:val="clear" w:color="auto" w:fill="FFFFFF" w:themeFill="background1"/>
+      </w:tcPr>
+    </w:tblStylePr>
+    <w:tblStylePr w:type="band1Vert">
+      <w:tblPr/>
+      <w:tcPr>
+        <w:shd w:val="clear" w:color="auto" w:fill="CCCCCC" w:themeFill="text1" w:themeFillTint="33"/>
+      </w:tcPr>
+    </w:tblStylePr>
+    <w:tblStylePr w:type="band1Horz">
+      <w:tblPr/>
+      <w:tcPr>
+        <w:shd w:val="clear" w:color="auto" w:fill="CCCCCC" w:themeFill="text1" w:themeFillTint="33"/>
+      </w:tcPr>
+    </w:tblStylePr>
+    <w:tblStylePr w:type="neCell">
+      <w:tblPr/>
+      <w:tcPr>
+        <w:tcBorders>
+          <w:bottom w:val="single" w:sz="4" w:space="0" w:color="666666" w:themeColor="text1" w:themeTint="99"/>
+        </w:tcBorders>
+      </w:tcPr>
+    </w:tblStylePr>
+    <w:tblStylePr w:type="nwCell">
+      <w:tblPr/>
+      <w:tcPr>
+        <w:tcBorders>
+          <w:bottom w:val="single" w:sz="4" w:space="0" w:color="666666" w:themeColor="text1" w:themeTint="99"/>
+        </w:tcBorders>
+      </w:tcPr>
+    </w:tblStylePr>
+    <w:tblStylePr w:type="seCell">
+      <w:tblPr/>
+      <w:tcPr>
+        <w:tcBorders>
+          <w:top w:val="single" w:sz="4" w:space="0" w:color="666666" w:themeColor="text1" w:themeTint="99"/>
+        </w:tcBorders>
+      </w:tcPr>
+    </w:tblStylePr>
+    <w:tblStylePr w:type="swCell">
+      <w:tblPr/>
+      <w:tcPr>
+        <w:tcBorders>
+          <w:top w:val="single" w:sz="4" w:space="0" w:color="666666" w:themeColor="text1" w:themeTint="99"/>
+        </w:tcBorders>
+      </w:tcPr>
+    </w:tblStylePr>
+  </w:style>
+  <w:style w:type="table" w:styleId="GridTable6Colorful">
+    <w:name w:val="Grid Table 6 Colorful"/>
+    <w:basedOn w:val="TableNormal"/>
+    <w:uiPriority w:val="51"/>
+    <w:rsid w:val="006339B7"/>
+    <w:pPr>
+      <w:spacing w:after="0" w:line="240" w:lineRule="auto"/>
+    </w:pPr>
+    <w:rPr>
+      <w:color w:val="000000" w:themeColor="text1"/>
+    </w:rPr>
+    <w:tblPr>
+      <w:tblStyleRowBandSize w:val="1"/>
+      <w:tblStyleColBandSize w:val="1"/>
+      <w:tblBorders>
+        <w:top w:val="single" w:sz="4" w:space="0" w:color="666666" w:themeColor="text1" w:themeTint="99"/>
+        <w:left w:val="single" w:sz="4" w:space="0" w:color="666666" w:themeColor="text1" w:themeTint="99"/>
+        <w:bottom w:val="single" w:sz="4" w:space="0" w:color="666666" w:themeColor="text1" w:themeTint="99"/>
+        <w:right w:val="single" w:sz="4" w:space="0" w:color="666666" w:themeColor="text1" w:themeTint="99"/>
+        <w:insideH w:val="single" w:sz="4" w:space="0" w:color="666666" w:themeColor="text1" w:themeTint="99"/>
+        <w:insideV w:val="single" w:sz="4" w:space="0" w:color="666666" w:themeColor="text1" w:themeTint="99"/>
+      </w:tblBorders>
+    </w:tblPr>
+    <w:tblStylePr w:type="firstRow">
+      <w:rPr>
+        <w:b/>
+        <w:bCs/>
+      </w:rPr>
+      <w:tblPr/>
+      <w:tcPr>
+        <w:tcBorders>
+          <w:bottom w:val="single" w:sz="12" w:space="0" w:color="666666" w:themeColor="text1" w:themeTint="99"/>
+        </w:tcBorders>
+      </w:tcPr>
+    </w:tblStylePr>
+    <w:tblStylePr w:type="lastRow">
+      <w:rPr>
+        <w:b/>
+        <w:bCs/>
+      </w:rPr>
+      <w:tblPr/>
+      <w:tcPr>
+        <w:tcBorders>
+          <w:top w:val="double" w:sz="4" w:space="0" w:color="666666" w:themeColor="text1" w:themeTint="99"/>
+        </w:tcBorders>
+      </w:tcPr>
+    </w:tblStylePr>
+    <w:tblStylePr w:type="firstCol">
+      <w:rPr>
+        <w:b/>
+        <w:bCs/>
+      </w:rPr>
+    </w:tblStylePr>
+    <w:tblStylePr w:type="lastCol">
+      <w:rPr>
+        <w:b/>
+        <w:bCs/>
+      </w:rPr>
+    </w:tblStylePr>
+    <w:tblStylePr w:type="band1Vert">
+      <w:tblPr/>
+      <w:tcPr>
+        <w:shd w:val="clear" w:color="auto" w:fill="CCCCCC" w:themeFill="text1" w:themeFillTint="33"/>
+      </w:tcPr>
+    </w:tblStylePr>
+    <w:tblStylePr w:type="band1Horz">
+      <w:tblPr/>
+      <w:tcPr>
+        <w:shd w:val="clear" w:color="auto" w:fill="CCCCCC" w:themeFill="text1" w:themeFillTint="33"/>
       </w:tcPr>
     </w:tblStylePr>
   </w:style>

</xml_diff>